<commit_message>
Signed-off-by: STUDENT John J. O Sullivan <John.J.OSullivan@students.ittralee.ie>
</commit_message>
<xml_diff>
--- a/CA1 based on Lab 5_3 SpellCheck Application.docx
+++ b/CA1 based on Lab 5_3 SpellCheck Application.docx
@@ -345,25 +345,7 @@
           <w:sz w:val="24"/>
           <w:szCs w:val="24"/>
         </w:rPr>
-        <w:t>(</w:t>
-      </w:r>
-      <w:proofErr w:type="spellStart"/>
-      <w:r>
-        <w:rPr>
-          <w:color w:val="FF0000"/>
-          <w:sz w:val="24"/>
-          <w:szCs w:val="24"/>
-        </w:rPr>
-        <w:t>Ouriginal</w:t>
-      </w:r>
-      <w:proofErr w:type="spellEnd"/>
-      <w:r>
-        <w:rPr>
-          <w:color w:val="FF0000"/>
-          <w:sz w:val="24"/>
-          <w:szCs w:val="24"/>
-        </w:rPr>
-        <w:t xml:space="preserve"> will be used)</w:t>
+        <w:t>(Original will be used)</w:t>
       </w:r>
     </w:p>
     <w:p>
@@ -401,7 +383,15 @@
           <w:sz w:val="24"/>
           <w:szCs w:val="24"/>
         </w:rPr>
-        <w:t>Submission Date _________________</w:t>
+        <w:t xml:space="preserve">Submission Date </w:t>
+      </w:r>
+      <w:r>
+        <w:rPr>
+          <w:sz w:val="24"/>
+          <w:szCs w:val="24"/>
+          <w:u w:val="single"/>
+        </w:rPr>
+        <w:t>07/11/2024</w:t>
       </w:r>
     </w:p>
     <w:p>
@@ -459,7 +449,6 @@
           <w:u w:val="single"/>
         </w:rPr>
       </w:pPr>
-      <w:proofErr w:type="spellStart"/>
       <w:r>
         <w:rPr>
           <w:b/>
@@ -467,9 +456,8 @@
           <w:szCs w:val="24"/>
           <w:u w:val="single"/>
         </w:rPr>
-        <w:t>SpellCheck</w:t>
-      </w:r>
-      <w:proofErr w:type="spellEnd"/>
+        <w:t>SpellCheck Application</w:t>
+      </w:r>
       <w:r>
         <w:rPr>
           <w:b/>
@@ -477,15 +465,6 @@
           <w:szCs w:val="24"/>
           <w:u w:val="single"/>
         </w:rPr>
-        <w:t xml:space="preserve"> Application</w:t>
-      </w:r>
-      <w:r>
-        <w:rPr>
-          <w:b/>
-          <w:sz w:val="24"/>
-          <w:szCs w:val="24"/>
-          <w:u w:val="single"/>
-        </w:rPr>
         <w:t xml:space="preserve"> (updated)</w:t>
       </w:r>
     </w:p>
@@ -506,7 +485,6 @@
         </w:rPr>
         <w:t xml:space="preserve">For the </w:t>
       </w:r>
-      <w:proofErr w:type="spellStart"/>
       <w:r>
         <w:rPr>
           <w:rFonts w:ascii="Courier New" w:eastAsia="Courier New" w:hAnsi="Courier New" w:cs="Courier New"/>
@@ -516,7 +494,6 @@
         </w:rPr>
         <w:t>SpellCheck</w:t>
       </w:r>
-      <w:proofErr w:type="spellEnd"/>
       <w:r>
         <w:rPr>
           <w:color w:val="27282C"/>
@@ -679,7 +656,6 @@
         </w:rPr>
         <w:t xml:space="preserve">) for </w:t>
       </w:r>
-      <w:proofErr w:type="gramStart"/>
       <w:r>
         <w:rPr>
           <w:rFonts w:ascii="Courier New" w:hAnsi="Courier New" w:cs="Courier New"/>
@@ -687,17 +663,7 @@
           <w:sz w:val="24"/>
           <w:szCs w:val="24"/>
         </w:rPr>
-        <w:t>contains(</w:t>
-      </w:r>
-      <w:proofErr w:type="gramEnd"/>
-      <w:r>
-        <w:rPr>
-          <w:rFonts w:ascii="Courier New" w:hAnsi="Courier New" w:cs="Courier New"/>
-          <w:color w:val="27282C"/>
-          <w:sz w:val="24"/>
-          <w:szCs w:val="24"/>
-        </w:rPr>
-        <w:t>)</w:t>
+        <w:t>contains()</w:t>
       </w:r>
       <w:r>
         <w:rPr>
@@ -928,7 +894,6 @@
               </w:rPr>
               <w:t xml:space="preserve">Time for </w:t>
             </w:r>
-            <w:proofErr w:type="gramStart"/>
             <w:r>
               <w:rPr>
                 <w:rFonts w:ascii="Courier New" w:hAnsi="Courier New" w:cs="Courier New"/>
@@ -938,19 +903,7 @@
                 <w:szCs w:val="24"/>
                 <w:u w:val="single"/>
               </w:rPr>
-              <w:t>contains(</w:t>
-            </w:r>
-            <w:proofErr w:type="gramEnd"/>
-            <w:r>
-              <w:rPr>
-                <w:rFonts w:ascii="Courier New" w:hAnsi="Courier New" w:cs="Courier New"/>
-                <w:b/>
-                <w:color w:val="27282C"/>
-                <w:sz w:val="24"/>
-                <w:szCs w:val="24"/>
-                <w:u w:val="single"/>
-              </w:rPr>
-              <w:t xml:space="preserve">) </w:t>
+              <w:t xml:space="preserve">contains() </w:t>
             </w:r>
             <w:r>
               <w:rPr>
@@ -1023,7 +976,6 @@
               </w:rPr>
               <w:t xml:space="preserve"> for </w:t>
             </w:r>
-            <w:proofErr w:type="gramStart"/>
             <w:r>
               <w:rPr>
                 <w:rFonts w:ascii="Courier New" w:hAnsi="Courier New" w:cs="Courier New"/>
@@ -1033,19 +985,7 @@
                 <w:szCs w:val="24"/>
                 <w:u w:val="single"/>
               </w:rPr>
-              <w:t>contains(</w:t>
-            </w:r>
-            <w:proofErr w:type="gramEnd"/>
-            <w:r>
-              <w:rPr>
-                <w:rFonts w:ascii="Courier New" w:hAnsi="Courier New" w:cs="Courier New"/>
-                <w:b/>
-                <w:color w:val="27282C"/>
-                <w:sz w:val="24"/>
-                <w:szCs w:val="24"/>
-                <w:u w:val="single"/>
-              </w:rPr>
-              <w:t>)</w:t>
+              <w:t>contains()</w:t>
             </w:r>
             <w:r>
               <w:rPr>
@@ -1108,7 +1048,6 @@
               </w:rPr>
               <w:t xml:space="preserve">h for </w:t>
             </w:r>
-            <w:proofErr w:type="gramStart"/>
             <w:r>
               <w:rPr>
                 <w:rFonts w:ascii="Courier New" w:hAnsi="Courier New" w:cs="Courier New"/>
@@ -1119,20 +1058,7 @@
                 <w:szCs w:val="24"/>
                 <w:u w:val="single"/>
               </w:rPr>
-              <w:t>contains(</w:t>
-            </w:r>
-            <w:proofErr w:type="gramEnd"/>
-            <w:r>
-              <w:rPr>
-                <w:rFonts w:ascii="Courier New" w:hAnsi="Courier New" w:cs="Courier New"/>
-                <w:b/>
-                <w:bCs/>
-                <w:color w:val="27282C"/>
-                <w:sz w:val="24"/>
-                <w:szCs w:val="24"/>
-                <w:u w:val="single"/>
-              </w:rPr>
-              <w:t>)</w:t>
+              <w:t>contains()</w:t>
             </w:r>
             <w:r>
               <w:rPr>
@@ -1193,7 +1119,7 @@
             <w:pPr>
               <w:pStyle w:val="NoSpacing"/>
               <w:rPr>
-                <w:rFonts w:ascii="Courier New" w:hAnsi="Courier New" w:cs="Courier New"/>
+                <w:rFonts w:asciiTheme="minorHAnsi" w:hAnsiTheme="minorHAnsi" w:cstheme="minorHAnsi"/>
                 <w:color w:val="27282C"/>
                 <w:sz w:val="24"/>
                 <w:szCs w:val="24"/>
@@ -1201,7 +1127,7 @@
             </w:pPr>
             <w:r>
               <w:rPr>
-                <w:rFonts w:ascii="Courier New" w:hAnsi="Courier New" w:cs="Courier New"/>
+                <w:rFonts w:asciiTheme="minorHAnsi" w:hAnsiTheme="minorHAnsi" w:cstheme="minorHAnsi"/>
                 <w:color w:val="27282C"/>
                 <w:sz w:val="24"/>
                 <w:szCs w:val="24"/>
@@ -1223,6 +1149,14 @@
                 <w:szCs w:val="24"/>
               </w:rPr>
             </w:pPr>
+            <w:r>
+              <w:rPr>
+                <w:color w:val="27282C"/>
+                <w:sz w:val="24"/>
+                <w:szCs w:val="24"/>
+              </w:rPr>
+              <w:t>91%</w:t>
+            </w:r>
           </w:p>
         </w:tc>
         <w:tc>
@@ -1238,6 +1172,14 @@
                 <w:szCs w:val="24"/>
               </w:rPr>
             </w:pPr>
+            <w:r>
+              <w:rPr>
+                <w:color w:val="27282C"/>
+                <w:sz w:val="24"/>
+                <w:szCs w:val="24"/>
+              </w:rPr>
+              <w:t>2705ms</w:t>
+            </w:r>
           </w:p>
         </w:tc>
         <w:tc>
@@ -1253,6 +1195,14 @@
                 <w:szCs w:val="24"/>
               </w:rPr>
             </w:pPr>
+            <w:r>
+              <w:rPr>
+                <w:color w:val="27282C"/>
+                <w:sz w:val="24"/>
+                <w:szCs w:val="24"/>
+              </w:rPr>
+              <w:t>O(n)</w:t>
+            </w:r>
           </w:p>
         </w:tc>
       </w:tr>
@@ -1270,16 +1220,22 @@
                 <w:szCs w:val="24"/>
               </w:rPr>
             </w:pPr>
-            <w:proofErr w:type="spellStart"/>
             <w:r>
               <w:rPr>
                 <w:color w:val="27282C"/>
                 <w:sz w:val="24"/>
                 <w:szCs w:val="24"/>
               </w:rPr>
-              <w:t>Hashset</w:t>
-            </w:r>
-            <w:proofErr w:type="spellEnd"/>
+              <w:t>Hash</w:t>
+            </w:r>
+            <w:r>
+              <w:rPr>
+                <w:color w:val="27282C"/>
+                <w:sz w:val="24"/>
+                <w:szCs w:val="24"/>
+              </w:rPr>
+              <w:t>Set</w:t>
+            </w:r>
           </w:p>
         </w:tc>
         <w:tc>
@@ -1295,6 +1251,14 @@
                 <w:szCs w:val="24"/>
               </w:rPr>
             </w:pPr>
+            <w:r>
+              <w:rPr>
+                <w:color w:val="27282C"/>
+                <w:sz w:val="24"/>
+                <w:szCs w:val="24"/>
+              </w:rPr>
+              <w:t>64%</w:t>
+            </w:r>
           </w:p>
         </w:tc>
         <w:tc>
@@ -1310,6 +1274,14 @@
                 <w:szCs w:val="24"/>
               </w:rPr>
             </w:pPr>
+            <w:r>
+              <w:rPr>
+                <w:color w:val="27282C"/>
+                <w:sz w:val="24"/>
+                <w:szCs w:val="24"/>
+              </w:rPr>
+              <w:t>77ms</w:t>
+            </w:r>
           </w:p>
         </w:tc>
         <w:tc>
@@ -1325,6 +1297,13 @@
                 <w:szCs w:val="24"/>
               </w:rPr>
             </w:pPr>
+            <w:r>
+              <w:rPr>
+                <w:sz w:val="24"/>
+                <w:szCs w:val="24"/>
+              </w:rPr>
+              <w:t>O(1)</w:t>
+            </w:r>
           </w:p>
         </w:tc>
       </w:tr>
@@ -1342,6 +1321,14 @@
                 <w:szCs w:val="24"/>
               </w:rPr>
             </w:pPr>
+            <w:r>
+              <w:rPr>
+                <w:color w:val="27282C"/>
+                <w:sz w:val="24"/>
+                <w:szCs w:val="24"/>
+              </w:rPr>
+              <w:t>Stack</w:t>
+            </w:r>
           </w:p>
         </w:tc>
         <w:tc>
@@ -1357,6 +1344,14 @@
                 <w:szCs w:val="24"/>
               </w:rPr>
             </w:pPr>
+            <w:r>
+              <w:rPr>
+                <w:color w:val="27282C"/>
+                <w:sz w:val="24"/>
+                <w:szCs w:val="24"/>
+              </w:rPr>
+              <w:t>82%</w:t>
+            </w:r>
           </w:p>
         </w:tc>
         <w:tc>
@@ -1372,6 +1367,14 @@
                 <w:szCs w:val="24"/>
               </w:rPr>
             </w:pPr>
+            <w:r>
+              <w:rPr>
+                <w:color w:val="27282C"/>
+                <w:sz w:val="24"/>
+                <w:szCs w:val="24"/>
+              </w:rPr>
+              <w:t>1140ms</w:t>
+            </w:r>
           </w:p>
         </w:tc>
         <w:tc>
@@ -1386,6 +1389,14 @@
                 <w:szCs w:val="24"/>
               </w:rPr>
             </w:pPr>
+            <w:r>
+              <w:rPr>
+                <w:color w:val="27282C"/>
+                <w:sz w:val="24"/>
+                <w:szCs w:val="24"/>
+              </w:rPr>
+              <w:t>O(n)</w:t>
+            </w:r>
           </w:p>
         </w:tc>
       </w:tr>
@@ -1403,6 +1414,16 @@
                 <w:szCs w:val="24"/>
               </w:rPr>
             </w:pPr>
+            <w:proofErr w:type="spellStart"/>
+            <w:r>
+              <w:rPr>
+                <w:color w:val="27282C"/>
+                <w:sz w:val="24"/>
+                <w:szCs w:val="24"/>
+              </w:rPr>
+              <w:t>ArrayList</w:t>
+            </w:r>
+            <w:proofErr w:type="spellEnd"/>
           </w:p>
         </w:tc>
         <w:tc>
@@ -1418,6 +1439,14 @@
                 <w:szCs w:val="24"/>
               </w:rPr>
             </w:pPr>
+            <w:r>
+              <w:rPr>
+                <w:color w:val="27282C"/>
+                <w:sz w:val="24"/>
+                <w:szCs w:val="24"/>
+              </w:rPr>
+              <w:t>88%</w:t>
+            </w:r>
           </w:p>
         </w:tc>
         <w:tc>
@@ -1433,6 +1462,14 @@
                 <w:szCs w:val="24"/>
               </w:rPr>
             </w:pPr>
+            <w:r>
+              <w:rPr>
+                <w:color w:val="27282C"/>
+                <w:sz w:val="24"/>
+                <w:szCs w:val="24"/>
+              </w:rPr>
+              <w:t>1203ms</w:t>
+            </w:r>
           </w:p>
         </w:tc>
         <w:tc>
@@ -1448,6 +1485,14 @@
                 <w:szCs w:val="24"/>
               </w:rPr>
             </w:pPr>
+            <w:r>
+              <w:rPr>
+                <w:color w:val="27282C"/>
+                <w:sz w:val="24"/>
+                <w:szCs w:val="24"/>
+              </w:rPr>
+              <w:t>O(n)</w:t>
+            </w:r>
           </w:p>
         </w:tc>
       </w:tr>
@@ -1465,6 +1510,16 @@
                 <w:szCs w:val="24"/>
               </w:rPr>
             </w:pPr>
+            <w:proofErr w:type="spellStart"/>
+            <w:r>
+              <w:rPr>
+                <w:color w:val="27282C"/>
+                <w:sz w:val="24"/>
+                <w:szCs w:val="24"/>
+              </w:rPr>
+              <w:t>ArrayDeque</w:t>
+            </w:r>
+            <w:proofErr w:type="spellEnd"/>
           </w:p>
         </w:tc>
         <w:tc>
@@ -1480,6 +1535,14 @@
                 <w:szCs w:val="24"/>
               </w:rPr>
             </w:pPr>
+            <w:r>
+              <w:rPr>
+                <w:color w:val="27282C"/>
+                <w:sz w:val="24"/>
+                <w:szCs w:val="24"/>
+              </w:rPr>
+              <w:t>80%</w:t>
+            </w:r>
           </w:p>
         </w:tc>
         <w:tc>
@@ -1495,6 +1558,30 @@
                 <w:szCs w:val="24"/>
               </w:rPr>
             </w:pPr>
+            <w:r>
+              <w:rPr>
+                <w:color w:val="27282C"/>
+                <w:sz w:val="24"/>
+                <w:szCs w:val="24"/>
+              </w:rPr>
+              <w:t>12</w:t>
+            </w:r>
+            <w:r>
+              <w:rPr>
+                <w:color w:val="27282C"/>
+                <w:sz w:val="24"/>
+                <w:szCs w:val="24"/>
+              </w:rPr>
+              <w:t>70</w:t>
+            </w:r>
+            <w:r>
+              <w:rPr>
+                <w:color w:val="27282C"/>
+                <w:sz w:val="24"/>
+                <w:szCs w:val="24"/>
+              </w:rPr>
+              <w:t>ms</w:t>
+            </w:r>
           </w:p>
         </w:tc>
         <w:tc>
@@ -1510,6 +1597,13 @@
                 <w:szCs w:val="24"/>
               </w:rPr>
             </w:pPr>
+            <w:r>
+              <w:rPr>
+                <w:sz w:val="24"/>
+                <w:szCs w:val="24"/>
+              </w:rPr>
+              <w:t>O(1)</w:t>
+            </w:r>
           </w:p>
         </w:tc>
       </w:tr>
@@ -1525,16 +1619,6 @@
           <w:lang w:val="en-GB"/>
         </w:rPr>
       </w:pPr>
-      <w:r>
-        <w:rPr>
-          <w:rFonts w:eastAsiaTheme="minorEastAsia"/>
-          <w:color w:val="000000" w:themeColor="text1"/>
-          <w:sz w:val="24"/>
-          <w:szCs w:val="24"/>
-          <w:lang w:val="en-GB"/>
-        </w:rPr>
-        <w:t>(Use as many rows as you need in above table)</w:t>
-      </w:r>
     </w:p>
     <w:p>
       <w:pPr>
@@ -1560,7 +1644,80 @@
           <w:szCs w:val="24"/>
           <w:lang w:val="en-GB"/>
         </w:rPr>
-        <w:t>Obtained with _____________________________________ processor, _________ GHz, Java Version ___, Windows 11 (or specify if not…)</w:t>
+        <w:t xml:space="preserve">Obtained with </w:t>
+      </w:r>
+      <w:r>
+        <w:rPr>
+          <w:rFonts w:eastAsiaTheme="minorEastAsia"/>
+          <w:color w:val="000000" w:themeColor="text1"/>
+          <w:sz w:val="24"/>
+          <w:szCs w:val="24"/>
+          <w:u w:val="single"/>
+          <w:lang w:val="en-GB"/>
+        </w:rPr>
+        <w:t>Intel(R) Core(TM) i7-14700</w:t>
+      </w:r>
+      <w:r>
+        <w:rPr>
+          <w:rFonts w:eastAsiaTheme="minorEastAsia"/>
+          <w:color w:val="000000" w:themeColor="text1"/>
+          <w:sz w:val="24"/>
+          <w:szCs w:val="24"/>
+          <w:lang w:val="en-GB"/>
+        </w:rPr>
+        <w:t xml:space="preserve"> </w:t>
+      </w:r>
+      <w:r>
+        <w:rPr>
+          <w:rFonts w:eastAsiaTheme="minorEastAsia"/>
+          <w:color w:val="000000" w:themeColor="text1"/>
+          <w:sz w:val="24"/>
+          <w:szCs w:val="24"/>
+          <w:lang w:val="en-GB"/>
+        </w:rPr>
+        <w:t xml:space="preserve">processor, </w:t>
+      </w:r>
+      <w:r>
+        <w:rPr>
+          <w:rFonts w:eastAsiaTheme="minorEastAsia"/>
+          <w:color w:val="000000" w:themeColor="text1"/>
+          <w:sz w:val="24"/>
+          <w:szCs w:val="24"/>
+          <w:u w:val="single"/>
+          <w:lang w:val="en-GB"/>
+        </w:rPr>
+        <w:t>2.10</w:t>
+      </w:r>
+      <w:r>
+        <w:rPr>
+          <w:rFonts w:eastAsiaTheme="minorEastAsia"/>
+          <w:color w:val="000000" w:themeColor="text1"/>
+          <w:sz w:val="24"/>
+          <w:szCs w:val="24"/>
+          <w:lang w:val="en-GB"/>
+        </w:rPr>
+        <w:t xml:space="preserve"> GHz, Java Version </w:t>
+      </w:r>
+      <w:r>
+        <w:rPr>
+          <w:rFonts w:eastAsiaTheme="minorEastAsia"/>
+          <w:color w:val="000000" w:themeColor="text1"/>
+          <w:sz w:val="24"/>
+          <w:szCs w:val="24"/>
+          <w:u w:val="single"/>
+          <w:lang w:val="en-GB"/>
+        </w:rPr>
+        <w:t>23H2</w:t>
+      </w:r>
+      <w:r>
+        <w:rPr>
+          <w:rFonts w:eastAsiaTheme="minorEastAsia"/>
+          <w:color w:val="000000" w:themeColor="text1"/>
+          <w:sz w:val="24"/>
+          <w:szCs w:val="24"/>
+          <w:lang w:val="en-GB"/>
+        </w:rPr>
+        <w:t xml:space="preserve">, Windows 11 </w:t>
       </w:r>
     </w:p>
     <w:p>
@@ -1610,23 +1767,13 @@
         </w:rPr>
         <w:t xml:space="preserve"> classes and see the different values you will get for the </w:t>
       </w:r>
-      <w:proofErr w:type="gramStart"/>
       <w:r>
         <w:rPr>
           <w:rFonts w:ascii="Courier New" w:hAnsi="Courier New" w:cs="Courier New"/>
           <w:sz w:val="24"/>
           <w:szCs w:val="24"/>
         </w:rPr>
-        <w:t>contains(</w:t>
-      </w:r>
-      <w:proofErr w:type="gramEnd"/>
-      <w:r>
-        <w:rPr>
-          <w:rFonts w:ascii="Courier New" w:hAnsi="Courier New" w:cs="Courier New"/>
-          <w:sz w:val="24"/>
-          <w:szCs w:val="24"/>
-        </w:rPr>
-        <w:t>)</w:t>
+        <w:t>contains()</w:t>
       </w:r>
       <w:r>
         <w:rPr>
@@ -1810,27 +1957,7 @@
           <w:sz w:val="24"/>
           <w:szCs w:val="24"/>
         </w:rPr>
-        <w:t xml:space="preserve">OneDrive -&gt; Data Structures and Concurrency 2023_2024 -&gt;                          </w:t>
-      </w:r>
-      <w:proofErr w:type="gramStart"/>
-      <w:r>
-        <w:rPr>
-          <w:rFonts w:ascii="Courier New" w:hAnsi="Courier New" w:cs="Courier New"/>
-          <w:color w:val="FF0000"/>
-          <w:sz w:val="24"/>
-          <w:szCs w:val="24"/>
-        </w:rPr>
-        <w:t xml:space="preserve">   “</w:t>
-      </w:r>
-      <w:proofErr w:type="gramEnd"/>
-      <w:r>
-        <w:rPr>
-          <w:rFonts w:ascii="Courier New" w:hAnsi="Courier New" w:cs="Courier New"/>
-          <w:color w:val="FF0000"/>
-          <w:sz w:val="24"/>
-          <w:szCs w:val="24"/>
-        </w:rPr>
-        <w:t>2. Java Collections Framework”</w:t>
+        <w:t>OneDrive -&gt; Data Structures and Concurrency 2023_2024 -&gt;                             “2. Java Collections Framework”</w:t>
       </w:r>
       <w:r>
         <w:rPr>
@@ -1918,7 +2045,6 @@
         </w:rPr>
         <w:t xml:space="preserve">, you can do better than using the </w:t>
       </w:r>
-      <w:proofErr w:type="gramStart"/>
       <w:r>
         <w:rPr>
           <w:rFonts w:ascii="Courier New" w:hAnsi="Courier New" w:cs="Courier New"/>
@@ -1926,9 +2052,66 @@
           <w:sz w:val="24"/>
           <w:szCs w:val="24"/>
         </w:rPr>
-        <w:t>contains(</w:t>
-      </w:r>
-      <w:proofErr w:type="gramEnd"/>
+        <w:t>contains()</w:t>
+      </w:r>
+      <w:r>
+        <w:rPr>
+          <w:color w:val="FF0000"/>
+          <w:sz w:val="24"/>
+          <w:szCs w:val="24"/>
+        </w:rPr>
+        <w:t xml:space="preserve"> method. </w:t>
+      </w:r>
+    </w:p>
+    <w:p>
+      <w:pPr>
+        <w:pStyle w:val="NoSpacing"/>
+        <w:rPr>
+          <w:color w:val="FF0000"/>
+          <w:sz w:val="24"/>
+          <w:szCs w:val="24"/>
+        </w:rPr>
+      </w:pPr>
+      <w:r>
+        <w:rPr>
+          <w:color w:val="FF0000"/>
+          <w:sz w:val="24"/>
+          <w:szCs w:val="24"/>
+        </w:rPr>
+        <w:t xml:space="preserve">We will assume that </w:t>
+      </w:r>
+      <w:r>
+        <w:rPr>
+          <w:color w:val="FF0000"/>
+          <w:sz w:val="24"/>
+          <w:szCs w:val="24"/>
+        </w:rPr>
+        <w:t xml:space="preserve">the contents of the dictionary are in sorted order, </w:t>
+      </w:r>
+      <w:r>
+        <w:rPr>
+          <w:color w:val="FF0000"/>
+          <w:sz w:val="24"/>
+          <w:szCs w:val="24"/>
+        </w:rPr>
+        <w:t>so</w:t>
+      </w:r>
+      <w:r>
+        <w:rPr>
+          <w:color w:val="FF0000"/>
+          <w:sz w:val="24"/>
+          <w:szCs w:val="24"/>
+        </w:rPr>
+        <w:t xml:space="preserve"> </w:t>
+      </w:r>
+      <w:r>
+        <w:rPr>
+          <w:color w:val="FF0000"/>
+          <w:sz w:val="24"/>
+          <w:szCs w:val="24"/>
+        </w:rPr>
+        <w:t xml:space="preserve">instead use the </w:t>
+      </w:r>
       <w:r>
         <w:rPr>
           <w:rFonts w:ascii="Courier New" w:hAnsi="Courier New" w:cs="Courier New"/>
@@ -1936,66 +2119,9 @@
           <w:sz w:val="24"/>
           <w:szCs w:val="24"/>
         </w:rPr>
-        <w:t>)</w:t>
-      </w:r>
-      <w:r>
-        <w:rPr>
-          <w:color w:val="FF0000"/>
-          <w:sz w:val="24"/>
-          <w:szCs w:val="24"/>
-        </w:rPr>
-        <w:t xml:space="preserve"> method. </w:t>
-      </w:r>
-    </w:p>
-    <w:p>
-      <w:pPr>
-        <w:pStyle w:val="NoSpacing"/>
-        <w:rPr>
-          <w:color w:val="FF0000"/>
-          <w:sz w:val="24"/>
-          <w:szCs w:val="24"/>
-        </w:rPr>
-      </w:pPr>
-      <w:r>
-        <w:rPr>
-          <w:color w:val="FF0000"/>
-          <w:sz w:val="24"/>
-          <w:szCs w:val="24"/>
-        </w:rPr>
-        <w:t xml:space="preserve">We will assume that </w:t>
-      </w:r>
-      <w:r>
-        <w:rPr>
-          <w:color w:val="FF0000"/>
-          <w:sz w:val="24"/>
-          <w:szCs w:val="24"/>
-        </w:rPr>
-        <w:t xml:space="preserve">the contents of the dictionary are in sorted order, </w:t>
-      </w:r>
-      <w:r>
-        <w:rPr>
-          <w:color w:val="FF0000"/>
-          <w:sz w:val="24"/>
-          <w:szCs w:val="24"/>
-        </w:rPr>
-        <w:t>so</w:t>
-      </w:r>
-      <w:r>
-        <w:rPr>
-          <w:color w:val="FF0000"/>
-          <w:sz w:val="24"/>
-          <w:szCs w:val="24"/>
-        </w:rPr>
-        <w:t xml:space="preserve"> </w:t>
-      </w:r>
-      <w:r>
-        <w:rPr>
-          <w:color w:val="FF0000"/>
-          <w:sz w:val="24"/>
-          <w:szCs w:val="24"/>
-        </w:rPr>
-        <w:t xml:space="preserve">instead use the </w:t>
-      </w:r>
+        <w:t xml:space="preserve">Collections </w:t>
+      </w:r>
+      <w:proofErr w:type="spellStart"/>
       <w:r>
         <w:rPr>
           <w:rFonts w:ascii="Courier New" w:hAnsi="Courier New" w:cs="Courier New"/>
@@ -2003,10 +2129,9 @@
           <w:sz w:val="24"/>
           <w:szCs w:val="24"/>
         </w:rPr>
-        <w:t xml:space="preserve">Collections </w:t>
-      </w:r>
-      <w:proofErr w:type="spellStart"/>
-      <w:proofErr w:type="gramStart"/>
+        <w:t>binarySearch</w:t>
+      </w:r>
+      <w:proofErr w:type="spellEnd"/>
       <w:r>
         <w:rPr>
           <w:rFonts w:ascii="Courier New" w:hAnsi="Courier New" w:cs="Courier New"/>
@@ -2014,27 +2139,7 @@
           <w:sz w:val="24"/>
           <w:szCs w:val="24"/>
         </w:rPr>
-        <w:t>binarySearch</w:t>
-      </w:r>
-      <w:proofErr w:type="spellEnd"/>
-      <w:r>
-        <w:rPr>
-          <w:rFonts w:ascii="Courier New" w:hAnsi="Courier New" w:cs="Courier New"/>
-          <w:color w:val="FF0000"/>
-          <w:sz w:val="24"/>
-          <w:szCs w:val="24"/>
-        </w:rPr>
-        <w:t>(</w:t>
-      </w:r>
-      <w:proofErr w:type="gramEnd"/>
-      <w:r>
-        <w:rPr>
-          <w:rFonts w:ascii="Courier New" w:hAnsi="Courier New" w:cs="Courier New"/>
-          <w:color w:val="FF0000"/>
-          <w:sz w:val="24"/>
-          <w:szCs w:val="24"/>
-        </w:rPr>
-        <w:t>)</w:t>
+        <w:t>()</w:t>
       </w:r>
       <w:r>
         <w:rPr>
@@ -2269,7 +2374,6 @@
         <w:t xml:space="preserve">Explain why you would use </w:t>
       </w:r>
       <w:proofErr w:type="spellStart"/>
-      <w:proofErr w:type="gramStart"/>
       <w:r>
         <w:rPr>
           <w:rStyle w:val="modifiers"/>
@@ -2291,9 +2395,19 @@
           <w:szCs w:val="24"/>
           <w:shd w:val="clear" w:color="auto" w:fill="FFFFFF"/>
         </w:rPr>
-        <w:t>(</w:t>
-      </w:r>
-      <w:proofErr w:type="gramEnd"/>
+        <w:t>()</w:t>
+      </w:r>
+      <w:r>
+        <w:rPr>
+          <w:rStyle w:val="modifiers"/>
+          <w:rFonts w:cstheme="minorHAnsi"/>
+          <w:color w:val="FF0000"/>
+          <w:sz w:val="24"/>
+          <w:szCs w:val="24"/>
+          <w:shd w:val="clear" w:color="auto" w:fill="FFFFFF"/>
+        </w:rPr>
+        <w:t xml:space="preserve"> method instead of </w:t>
+      </w:r>
       <w:r>
         <w:rPr>
           <w:rStyle w:val="modifiers"/>
@@ -2303,7 +2417,7 @@
           <w:szCs w:val="24"/>
           <w:shd w:val="clear" w:color="auto" w:fill="FFFFFF"/>
         </w:rPr>
-        <w:t>)</w:t>
+        <w:t>contains()</w:t>
       </w:r>
       <w:r>
         <w:rPr>
@@ -2314,8 +2428,20 @@
           <w:szCs w:val="24"/>
           <w:shd w:val="clear" w:color="auto" w:fill="FFFFFF"/>
         </w:rPr>
-        <w:t xml:space="preserve"> method instead of </w:t>
-      </w:r>
+        <w:t xml:space="preserve"> method</w:t>
+      </w:r>
+      <w:r>
+        <w:rPr>
+          <w:rStyle w:val="modifiers"/>
+          <w:rFonts w:cstheme="minorHAnsi"/>
+          <w:color w:val="FF0000"/>
+          <w:sz w:val="24"/>
+          <w:szCs w:val="24"/>
+          <w:shd w:val="clear" w:color="auto" w:fill="FFFFFF"/>
+        </w:rPr>
+        <w:t xml:space="preserve"> for </w:t>
+      </w:r>
+      <w:proofErr w:type="spellStart"/>
       <w:r>
         <w:rPr>
           <w:rStyle w:val="modifiers"/>
@@ -2325,7 +2451,19 @@
           <w:szCs w:val="24"/>
           <w:shd w:val="clear" w:color="auto" w:fill="FFFFFF"/>
         </w:rPr>
-        <w:t>contains()</w:t>
+        <w:t>ArrayList</w:t>
+      </w:r>
+      <w:proofErr w:type="spellEnd"/>
+      <w:r>
+        <w:rPr>
+          <w:rStyle w:val="modifiers"/>
+          <w:rFonts w:ascii="Courier New" w:hAnsi="Courier New" w:cs="Courier New"/>
+          <w:color w:val="FF0000"/>
+          <w:sz w:val="24"/>
+          <w:szCs w:val="24"/>
+          <w:shd w:val="clear" w:color="auto" w:fill="FFFFFF"/>
+        </w:rPr>
+        <w:t>?</w:t>
       </w:r>
       <w:r>
         <w:rPr>
@@ -2336,9 +2474,13 @@
           <w:szCs w:val="24"/>
           <w:shd w:val="clear" w:color="auto" w:fill="FFFFFF"/>
         </w:rPr>
-        <w:t xml:space="preserve"> method</w:t>
-      </w:r>
-      <w:r>
+        <w:t xml:space="preserve"> </w:t>
+      </w:r>
+    </w:p>
+    <w:p>
+      <w:pPr>
+        <w:pStyle w:val="ListParagraph"/>
+        <w:ind w:left="360"/>
         <w:rPr>
           <w:rStyle w:val="modifiers"/>
           <w:rFonts w:cstheme="minorHAnsi"/>
@@ -2347,84 +2489,77 @@
           <w:szCs w:val="24"/>
           <w:shd w:val="clear" w:color="auto" w:fill="FFFFFF"/>
         </w:rPr>
-        <w:t xml:space="preserve"> for </w:t>
-      </w:r>
-      <w:proofErr w:type="spellStart"/>
-      <w:r>
-        <w:rPr>
-          <w:rStyle w:val="modifiers"/>
-          <w:rFonts w:ascii="Courier New" w:hAnsi="Courier New" w:cs="Courier New"/>
-          <w:color w:val="FF0000"/>
-          <w:sz w:val="24"/>
-          <w:szCs w:val="24"/>
-          <w:shd w:val="clear" w:color="auto" w:fill="FFFFFF"/>
-        </w:rPr>
-        <w:t>ArrayList</w:t>
-      </w:r>
-      <w:proofErr w:type="spellEnd"/>
-      <w:r>
-        <w:rPr>
-          <w:rStyle w:val="modifiers"/>
-          <w:rFonts w:ascii="Courier New" w:hAnsi="Courier New" w:cs="Courier New"/>
-          <w:color w:val="FF0000"/>
-          <w:sz w:val="24"/>
-          <w:szCs w:val="24"/>
-          <w:shd w:val="clear" w:color="auto" w:fill="FFFFFF"/>
-        </w:rPr>
-        <w:t>?</w:t>
-      </w:r>
-      <w:r>
+      </w:pPr>
+    </w:p>
+    <w:p>
+      <w:pPr>
+        <w:pStyle w:val="ListParagraph"/>
+        <w:ind w:left="360"/>
         <w:rPr>
           <w:rStyle w:val="modifiers"/>
           <w:rFonts w:cstheme="minorHAnsi"/>
-          <w:color w:val="FF0000"/>
-          <w:sz w:val="24"/>
-          <w:szCs w:val="24"/>
+          <w:sz w:val="24"/>
+          <w:szCs w:val="24"/>
+          <w:u w:val="single"/>
           <w:shd w:val="clear" w:color="auto" w:fill="FFFFFF"/>
         </w:rPr>
-        <w:t xml:space="preserve"> ______________________________________________________________</w:t>
-      </w:r>
-    </w:p>
-    <w:p>
-      <w:pPr>
+      </w:pPr>
+      <w:proofErr w:type="spellStart"/>
+      <w:r>
         <w:rPr>
           <w:rStyle w:val="modifiers"/>
           <w:rFonts w:cstheme="minorHAnsi"/>
-          <w:color w:val="FF0000"/>
-          <w:sz w:val="24"/>
-          <w:szCs w:val="24"/>
+          <w:sz w:val="24"/>
+          <w:szCs w:val="24"/>
+          <w:u w:val="single"/>
           <w:shd w:val="clear" w:color="auto" w:fill="FFFFFF"/>
         </w:rPr>
-      </w:pPr>
+        <w:t>binarySearch</w:t>
+      </w:r>
+      <w:proofErr w:type="spellEnd"/>
       <w:r>
         <w:rPr>
           <w:rStyle w:val="modifiers"/>
           <w:rFonts w:cstheme="minorHAnsi"/>
-          <w:color w:val="FF0000"/>
-          <w:sz w:val="24"/>
-          <w:szCs w:val="24"/>
+          <w:sz w:val="24"/>
+          <w:szCs w:val="24"/>
+          <w:u w:val="single"/>
           <w:shd w:val="clear" w:color="auto" w:fill="FFFFFF"/>
         </w:rPr>
-        <w:t>______</w:t>
-      </w:r>
+        <w:t xml:space="preserve">() is faster than </w:t>
+      </w:r>
+      <w:proofErr w:type="spellStart"/>
       <w:r>
         <w:rPr>
           <w:rStyle w:val="modifiers"/>
           <w:rFonts w:cstheme="minorHAnsi"/>
-          <w:color w:val="FF0000"/>
-          <w:sz w:val="24"/>
-          <w:szCs w:val="24"/>
+          <w:sz w:val="24"/>
+          <w:szCs w:val="24"/>
+          <w:u w:val="single"/>
           <w:shd w:val="clear" w:color="auto" w:fill="FFFFFF"/>
         </w:rPr>
-        <w:t>___________________________________________________________________</w:t>
-      </w:r>
-    </w:p>
-    <w:p>
-      <w:pPr>
+        <w:t>ArrayList</w:t>
+      </w:r>
+      <w:proofErr w:type="spellEnd"/>
+      <w:r>
         <w:rPr>
           <w:rStyle w:val="modifiers"/>
           <w:rFonts w:cstheme="minorHAnsi"/>
-          <w:color w:val="FF0000"/>
+          <w:sz w:val="24"/>
+          <w:szCs w:val="24"/>
+          <w:u w:val="single"/>
+          <w:shd w:val="clear" w:color="auto" w:fill="FFFFFF"/>
+        </w:rPr>
+        <w:t xml:space="preserve"> due to the data being sorted</w:t>
+      </w:r>
+    </w:p>
+    <w:p>
+      <w:pPr>
+        <w:pStyle w:val="ListParagraph"/>
+        <w:ind w:left="360"/>
+        <w:rPr>
+          <w:rStyle w:val="modifiers"/>
+          <w:rFonts w:cstheme="minorHAnsi"/>
           <w:sz w:val="24"/>
           <w:szCs w:val="24"/>
           <w:shd w:val="clear" w:color="auto" w:fill="FFFFFF"/>
@@ -2557,71 +2692,121 @@
     </w:p>
     <w:p>
       <w:pPr>
-        <w:rPr>
-          <w:color w:val="FF0000"/>
-          <w:sz w:val="24"/>
-          <w:szCs w:val="24"/>
-        </w:rPr>
-      </w:pPr>
-      <w:r>
-        <w:rPr>
-          <w:rStyle w:val="modifiers"/>
-          <w:rFonts w:ascii="Courier New" w:hAnsi="Courier New" w:cs="Courier New"/>
-          <w:color w:val="FF0000"/>
-          <w:sz w:val="24"/>
-          <w:szCs w:val="24"/>
-          <w:shd w:val="clear" w:color="auto" w:fill="FFFFFF"/>
-        </w:rPr>
-        <w:t>___________________________________________</w:t>
-      </w:r>
-      <w:r>
-        <w:rPr>
-          <w:rStyle w:val="modifiers"/>
-          <w:rFonts w:ascii="Courier New" w:hAnsi="Courier New" w:cs="Courier New"/>
-          <w:color w:val="FF0000"/>
-          <w:sz w:val="24"/>
-          <w:szCs w:val="24"/>
-          <w:shd w:val="clear" w:color="auto" w:fill="FFFFFF"/>
-        </w:rPr>
-        <w:t>_________________</w:t>
-      </w:r>
-      <w:r>
+        <w:ind w:firstLine="360"/>
         <w:rPr>
           <w:rStyle w:val="modifiers"/>
           <w:rFonts w:cstheme="minorHAnsi"/>
-          <w:color w:val="FF0000"/>
-          <w:sz w:val="24"/>
-          <w:szCs w:val="24"/>
+          <w:sz w:val="24"/>
+          <w:szCs w:val="24"/>
+          <w:u w:val="single"/>
           <w:shd w:val="clear" w:color="auto" w:fill="FFFFFF"/>
         </w:rPr>
-        <w:t xml:space="preserve"> </w:t>
-      </w:r>
-    </w:p>
-    <w:p>
-      <w:pPr>
-        <w:rPr>
-          <w:color w:val="FF0000"/>
-          <w:sz w:val="24"/>
-          <w:szCs w:val="24"/>
-        </w:rPr>
-      </w:pPr>
-      <w:r>
-        <w:rPr>
-          <w:color w:val="FF0000"/>
-          <w:sz w:val="24"/>
-          <w:szCs w:val="24"/>
-        </w:rPr>
-        <w:t>__________________________________________________________________________</w:t>
-      </w:r>
-    </w:p>
-    <w:p>
-      <w:pPr>
-        <w:rPr>
-          <w:color w:val="FF0000"/>
-          <w:sz w:val="24"/>
-          <w:szCs w:val="24"/>
-        </w:rPr>
-      </w:pPr>
+      </w:pPr>
+      <w:r>
+        <w:rPr>
+          <w:rStyle w:val="modifiers"/>
+          <w:rFonts w:cstheme="minorHAnsi"/>
+          <w:sz w:val="24"/>
+          <w:szCs w:val="24"/>
+          <w:u w:val="single"/>
+          <w:shd w:val="clear" w:color="auto" w:fill="FFFFFF"/>
+        </w:rPr>
+        <w:t xml:space="preserve">I changed the interface from Collection to List. </w:t>
+      </w:r>
+    </w:p>
+    <w:p>
+      <w:pPr>
+        <w:ind w:firstLine="360"/>
+        <w:rPr>
+          <w:rStyle w:val="modifiers"/>
+          <w:rFonts w:cstheme="minorHAnsi"/>
+          <w:sz w:val="24"/>
+          <w:szCs w:val="24"/>
+          <w:u w:val="single"/>
+          <w:shd w:val="clear" w:color="auto" w:fill="FFFFFF"/>
+        </w:rPr>
+      </w:pPr>
+      <w:r>
+        <w:rPr>
+          <w:rStyle w:val="modifiers"/>
+          <w:rFonts w:cstheme="minorHAnsi"/>
+          <w:sz w:val="24"/>
+          <w:szCs w:val="24"/>
+          <w:u w:val="single"/>
+          <w:shd w:val="clear" w:color="auto" w:fill="FFFFFF"/>
+        </w:rPr>
+        <w:t xml:space="preserve">I changed the list variable from LinkedList to </w:t>
+      </w:r>
+      <w:proofErr w:type="spellStart"/>
+      <w:r>
+        <w:rPr>
+          <w:rStyle w:val="modifiers"/>
+          <w:rFonts w:cstheme="minorHAnsi"/>
+          <w:sz w:val="24"/>
+          <w:szCs w:val="24"/>
+          <w:u w:val="single"/>
+          <w:shd w:val="clear" w:color="auto" w:fill="FFFFFF"/>
+        </w:rPr>
+        <w:t>ArrayList</w:t>
+      </w:r>
+      <w:proofErr w:type="spellEnd"/>
+      <w:r>
+        <w:rPr>
+          <w:rStyle w:val="modifiers"/>
+          <w:rFonts w:cstheme="minorHAnsi"/>
+          <w:sz w:val="24"/>
+          <w:szCs w:val="24"/>
+          <w:u w:val="single"/>
+          <w:shd w:val="clear" w:color="auto" w:fill="FFFFFF"/>
+        </w:rPr>
+        <w:t>.</w:t>
+      </w:r>
+    </w:p>
+    <w:p>
+      <w:pPr>
+        <w:ind w:firstLine="360"/>
+        <w:rPr>
+          <w:rFonts w:cstheme="minorHAnsi"/>
+          <w:sz w:val="24"/>
+          <w:szCs w:val="24"/>
+          <w:u w:val="single"/>
+        </w:rPr>
+      </w:pPr>
+      <w:r>
+        <w:rPr>
+          <w:rStyle w:val="modifiers"/>
+          <w:rFonts w:cstheme="minorHAnsi"/>
+          <w:sz w:val="24"/>
+          <w:szCs w:val="24"/>
+          <w:u w:val="single"/>
+          <w:shd w:val="clear" w:color="auto" w:fill="FFFFFF"/>
+        </w:rPr>
+        <w:t xml:space="preserve">I replaced the contains method with the </w:t>
+      </w:r>
+      <w:proofErr w:type="spellStart"/>
+      <w:r>
+        <w:rPr>
+          <w:rStyle w:val="modifiers"/>
+          <w:rFonts w:cstheme="minorHAnsi"/>
+          <w:sz w:val="24"/>
+          <w:szCs w:val="24"/>
+          <w:u w:val="single"/>
+          <w:shd w:val="clear" w:color="auto" w:fill="FFFFFF"/>
+        </w:rPr>
+        <w:t>binaryseach</w:t>
+      </w:r>
+      <w:proofErr w:type="spellEnd"/>
+      <w:r>
+        <w:rPr>
+          <w:rStyle w:val="modifiers"/>
+          <w:rFonts w:cstheme="minorHAnsi"/>
+          <w:sz w:val="24"/>
+          <w:szCs w:val="24"/>
+          <w:u w:val="single"/>
+          <w:shd w:val="clear" w:color="auto" w:fill="FFFFFF"/>
+        </w:rPr>
+        <w:t xml:space="preserve"> method.</w:t>
+      </w:r>
     </w:p>
     <w:p>
       <w:pPr>
@@ -2836,7 +3021,6 @@
         </w:rPr>
         <w:t xml:space="preserve"> class used and the time for the </w:t>
       </w:r>
-      <w:proofErr w:type="gramStart"/>
       <w:r>
         <w:rPr>
           <w:rFonts w:ascii="Courier New" w:hAnsi="Courier New" w:cs="Courier New"/>
@@ -2845,18 +3029,7 @@
           <w:sz w:val="24"/>
           <w:szCs w:val="24"/>
         </w:rPr>
-        <w:t>contains(</w:t>
-      </w:r>
-      <w:proofErr w:type="gramEnd"/>
-      <w:r>
-        <w:rPr>
-          <w:rFonts w:ascii="Courier New" w:hAnsi="Courier New" w:cs="Courier New"/>
-          <w:b/>
-          <w:color w:val="27282C"/>
-          <w:sz w:val="24"/>
-          <w:szCs w:val="24"/>
-        </w:rPr>
-        <w:t>)</w:t>
+        <w:t>contains()</w:t>
       </w:r>
       <w:r>
         <w:rPr>
@@ -3018,23 +3191,28 @@
           <w:szCs w:val="24"/>
           <w:lang w:val="en-GB"/>
         </w:rPr>
-        <w:lastRenderedPageBreak/>
-        <w:t>File used for dictionary (if you used a different one):   _______________________________</w:t>
-      </w:r>
-    </w:p>
-    <w:p>
-      <w:pPr>
-        <w:spacing w:line="257" w:lineRule="auto"/>
-        <w:ind w:left="360"/>
+        <w:t xml:space="preserve">File used for dictionary (if you used a different one): </w:t>
+      </w:r>
+      <w:r>
         <w:rPr>
           <w:rFonts w:eastAsiaTheme="minorEastAsia"/>
           <w:color w:val="000000" w:themeColor="text1"/>
           <w:sz w:val="24"/>
           <w:szCs w:val="24"/>
+          <w:u w:val="single"/>
           <w:lang w:val="en-GB"/>
         </w:rPr>
-      </w:pPr>
-      <w:r>
+        <w:t>[I used the provided dictionary]</w:t>
+      </w:r>
+    </w:p>
+    <w:p>
+      <w:pPr>
+        <w:pStyle w:val="ListParagraph"/>
+        <w:numPr>
+          <w:ilvl w:val="0"/>
+          <w:numId w:val="2"/>
+        </w:numPr>
+        <w:spacing w:line="257" w:lineRule="auto"/>
         <w:rPr>
           <w:rFonts w:eastAsiaTheme="minorEastAsia"/>
           <w:color w:val="000000" w:themeColor="text1"/>
@@ -3042,8 +3220,7 @@
           <w:szCs w:val="24"/>
           <w:lang w:val="en-GB"/>
         </w:rPr>
-        <w:t xml:space="preserve">(b) </w:t>
-      </w:r>
+      </w:pPr>
       <w:r>
         <w:rPr>
           <w:rFonts w:eastAsiaTheme="minorEastAsia"/>
@@ -3052,7 +3229,28 @@
           <w:szCs w:val="24"/>
           <w:lang w:val="en-GB"/>
         </w:rPr>
-        <w:t xml:space="preserve">Source of this file (give URL): ___________________________________________________ </w:t>
+        <w:t>Source of this file (give URL):</w:t>
+      </w:r>
+      <w:r>
+        <w:rPr>
+          <w:rFonts w:eastAsiaTheme="minorEastAsia"/>
+          <w:color w:val="000000" w:themeColor="text1"/>
+          <w:sz w:val="24"/>
+          <w:szCs w:val="24"/>
+          <w:lang w:val="en-GB"/>
+        </w:rPr>
+        <w:t xml:space="preserve"> </w:t>
+      </w:r>
+      <w:r>
+        <w:rPr>
+          <w:rFonts w:eastAsiaTheme="minorEastAsia"/>
+          <w:color w:val="000000" w:themeColor="text1"/>
+          <w:sz w:val="24"/>
+          <w:szCs w:val="24"/>
+          <w:u w:val="single"/>
+          <w:lang w:val="en-GB"/>
+        </w:rPr>
+        <w:t>[I used the provided dictionary]</w:t>
       </w:r>
     </w:p>
     <w:p>
@@ -3090,6 +3288,7 @@
           <w:sz w:val="24"/>
           <w:szCs w:val="24"/>
         </w:rPr>
+        <w:lastRenderedPageBreak/>
         <w:t xml:space="preserve">(c) </w:t>
       </w:r>
       <w:r>
@@ -3165,13 +3364,15 @@
           <w:rFonts w:cstheme="minorHAnsi"/>
           <w:sz w:val="24"/>
           <w:szCs w:val="24"/>
-        </w:rPr>
-        <w:t>___________</w:t>
+          <w:u w:val="single"/>
+        </w:rPr>
+        <w:t>98342</w:t>
       </w:r>
     </w:p>
     <w:p>
       <w:pPr>
         <w:spacing w:line="257" w:lineRule="auto"/>
+        <w:ind w:left="360"/>
         <w:rPr>
           <w:rFonts w:eastAsiaTheme="minorEastAsia"/>
           <w:color w:val="000000" w:themeColor="text1"/>
@@ -3180,11 +3381,7 @@
           <w:lang w:val="en-GB"/>
         </w:rPr>
       </w:pPr>
-    </w:p>
-    <w:p>
-      <w:pPr>
-        <w:spacing w:line="257" w:lineRule="auto"/>
-        <w:ind w:left="360"/>
+      <w:r>
         <w:rPr>
           <w:rFonts w:eastAsiaTheme="minorEastAsia"/>
           <w:color w:val="000000" w:themeColor="text1"/>
@@ -3192,7 +3389,8 @@
           <w:szCs w:val="24"/>
           <w:lang w:val="en-GB"/>
         </w:rPr>
-      </w:pPr>
+        <w:t xml:space="preserve">(d) </w:t>
+      </w:r>
       <w:r>
         <w:rPr>
           <w:rFonts w:eastAsiaTheme="minorEastAsia"/>
@@ -3201,7 +3399,7 @@
           <w:szCs w:val="24"/>
           <w:lang w:val="en-GB"/>
         </w:rPr>
-        <w:t xml:space="preserve">(d) </w:t>
+        <w:t xml:space="preserve">File on which spell checking is done: </w:t>
       </w:r>
       <w:r>
         <w:rPr>
@@ -3209,9 +3407,21 @@
           <w:color w:val="000000" w:themeColor="text1"/>
           <w:sz w:val="24"/>
           <w:szCs w:val="24"/>
+          <w:u w:val="single"/>
           <w:lang w:val="en-GB"/>
         </w:rPr>
-        <w:t>File on which spell checking is done: _____________________________________________</w:t>
+        <w:t>catextfile</w:t>
+      </w:r>
+      <w:r>
+        <w:rPr>
+          <w:rFonts w:eastAsiaTheme="minorEastAsia"/>
+          <w:color w:val="000000" w:themeColor="text1"/>
+          <w:sz w:val="24"/>
+          <w:szCs w:val="24"/>
+          <w:u w:val="single"/>
+          <w:lang w:val="en-GB"/>
+        </w:rPr>
+        <w:t>.txt</w:t>
       </w:r>
     </w:p>
     <w:p>
@@ -3351,8 +3561,16 @@
           <w:sz w:val="24"/>
           <w:szCs w:val="24"/>
         </w:rPr>
-        <w:softHyphen/>
-        <w:t xml:space="preserve">____________________________________________________ </w:t>
+        <w:t xml:space="preserve"> </w:t>
+      </w:r>
+      <w:r>
+        <w:rPr>
+          <w:rFonts w:cstheme="minorHAnsi"/>
+          <w:sz w:val="24"/>
+          <w:szCs w:val="24"/>
+          <w:u w:val="single"/>
+        </w:rPr>
+        <w:t>https://www.gutenberg.org/</w:t>
       </w:r>
     </w:p>
     <w:p>
@@ -3460,7 +3678,6 @@
         </w:rPr>
         <w:t xml:space="preserve"> class would you recommend for the </w:t>
       </w:r>
-      <w:proofErr w:type="spellStart"/>
       <w:r>
         <w:rPr>
           <w:rFonts w:ascii="Courier New" w:eastAsia="Courier New" w:hAnsi="Courier New" w:cs="Courier New"/>
@@ -3470,7 +3687,6 @@
         </w:rPr>
         <w:t>SpellCheck</w:t>
       </w:r>
-      <w:proofErr w:type="spellEnd"/>
       <w:r>
         <w:rPr>
           <w:color w:val="27282C"/>
@@ -3511,8 +3727,9 @@
           <w:color w:val="27282C"/>
           <w:sz w:val="24"/>
           <w:szCs w:val="24"/>
-        </w:rPr>
-        <w:t>______________________</w:t>
+          <w:u w:val="single"/>
+        </w:rPr>
+        <w:t>Hashset</w:t>
       </w:r>
     </w:p>
     <w:p>
@@ -3552,129 +3769,17 @@
           <w:sz w:val="24"/>
           <w:szCs w:val="24"/>
         </w:rPr>
-        <w:t>Explain your answer __________________________________________________________</w:t>
-      </w:r>
-    </w:p>
-    <w:p>
-      <w:pPr>
-        <w:tabs>
-          <w:tab w:val="left" w:pos="916"/>
-          <w:tab w:val="left" w:pos="1832"/>
-          <w:tab w:val="left" w:pos="2748"/>
-          <w:tab w:val="left" w:pos="3664"/>
-          <w:tab w:val="left" w:pos="4580"/>
-          <w:tab w:val="left" w:pos="5496"/>
-          <w:tab w:val="left" w:pos="6412"/>
-          <w:tab w:val="left" w:pos="7328"/>
-          <w:tab w:val="left" w:pos="8244"/>
-          <w:tab w:val="left" w:pos="9160"/>
-          <w:tab w:val="left" w:pos="10076"/>
-          <w:tab w:val="left" w:pos="10992"/>
-          <w:tab w:val="left" w:pos="11908"/>
-          <w:tab w:val="left" w:pos="12824"/>
-          <w:tab w:val="left" w:pos="13740"/>
-          <w:tab w:val="left" w:pos="14656"/>
-        </w:tabs>
+        <w:t xml:space="preserve">Explain your answer </w:t>
+      </w:r>
+      <w:r>
         <w:rPr>
           <w:color w:val="27282C"/>
           <w:sz w:val="24"/>
           <w:szCs w:val="24"/>
-        </w:rPr>
-      </w:pPr>
-      <w:r>
-        <w:rPr>
-          <w:color w:val="27282C"/>
-          <w:sz w:val="24"/>
-          <w:szCs w:val="24"/>
-        </w:rPr>
-        <w:t>______________________________________________________</w:t>
-      </w:r>
-      <w:r>
-        <w:rPr>
-          <w:color w:val="27282C"/>
-          <w:sz w:val="24"/>
-          <w:szCs w:val="24"/>
-        </w:rPr>
-        <w:t>________________</w:t>
-      </w:r>
-      <w:r>
-        <w:rPr>
-          <w:color w:val="27282C"/>
-          <w:sz w:val="24"/>
-          <w:szCs w:val="24"/>
-        </w:rPr>
-        <w:t>_____</w:t>
-      </w:r>
-    </w:p>
-    <w:p>
-      <w:pPr>
-        <w:tabs>
-          <w:tab w:val="left" w:pos="916"/>
-          <w:tab w:val="left" w:pos="1832"/>
-          <w:tab w:val="left" w:pos="2748"/>
-          <w:tab w:val="left" w:pos="3664"/>
-          <w:tab w:val="left" w:pos="4580"/>
-          <w:tab w:val="left" w:pos="5496"/>
-          <w:tab w:val="left" w:pos="6412"/>
-          <w:tab w:val="left" w:pos="7328"/>
-          <w:tab w:val="left" w:pos="8244"/>
-          <w:tab w:val="left" w:pos="9160"/>
-          <w:tab w:val="left" w:pos="10076"/>
-          <w:tab w:val="left" w:pos="10992"/>
-          <w:tab w:val="left" w:pos="11908"/>
-          <w:tab w:val="left" w:pos="12824"/>
-          <w:tab w:val="left" w:pos="13740"/>
-          <w:tab w:val="left" w:pos="14656"/>
-        </w:tabs>
-        <w:rPr>
-          <w:color w:val="27282C"/>
-          <w:sz w:val="24"/>
-          <w:szCs w:val="24"/>
-        </w:rPr>
-      </w:pPr>
-      <w:r>
-        <w:rPr>
-          <w:color w:val="27282C"/>
-          <w:sz w:val="24"/>
-          <w:szCs w:val="24"/>
-        </w:rPr>
-        <w:t>___________________________________________________________</w:t>
-      </w:r>
-      <w:r>
-        <w:rPr>
-          <w:color w:val="27282C"/>
-          <w:sz w:val="24"/>
-          <w:szCs w:val="24"/>
-        </w:rPr>
-        <w:t>________________</w:t>
-      </w:r>
-    </w:p>
-    <w:p>
-      <w:pPr>
-        <w:tabs>
-          <w:tab w:val="left" w:pos="916"/>
-          <w:tab w:val="left" w:pos="1832"/>
-          <w:tab w:val="left" w:pos="2748"/>
-          <w:tab w:val="left" w:pos="3664"/>
-          <w:tab w:val="left" w:pos="4580"/>
-          <w:tab w:val="left" w:pos="5496"/>
-          <w:tab w:val="left" w:pos="6412"/>
-          <w:tab w:val="left" w:pos="7328"/>
-          <w:tab w:val="left" w:pos="8244"/>
-          <w:tab w:val="left" w:pos="9160"/>
-          <w:tab w:val="left" w:pos="10076"/>
-          <w:tab w:val="left" w:pos="10992"/>
-          <w:tab w:val="left" w:pos="11908"/>
-          <w:tab w:val="left" w:pos="12824"/>
-          <w:tab w:val="left" w:pos="13740"/>
-          <w:tab w:val="left" w:pos="14656"/>
-        </w:tabs>
-        <w:rPr>
-          <w:color w:val="27282C"/>
-          <w:sz w:val="24"/>
-          <w:szCs w:val="24"/>
-        </w:rPr>
-      </w:pPr>
+          <w:u w:val="single"/>
+        </w:rPr>
+        <w:t>Hashset would be the best choice as it the fastest of all the classes I tried</w:t>
+      </w:r>
     </w:p>
     <w:p>
       <w:pPr>
@@ -3716,172 +3821,16 @@
           <w:sz w:val="24"/>
           <w:szCs w:val="24"/>
         </w:rPr>
-        <w:t>Any other suggestions you have for improving or extra ideas for this exercise ________________________________________________________________________</w:t>
-      </w:r>
-    </w:p>
-    <w:p>
-      <w:pPr>
-        <w:pBdr>
-          <w:bottom w:val="single" w:sz="12" w:space="1" w:color="auto"/>
-        </w:pBdr>
-        <w:tabs>
-          <w:tab w:val="left" w:pos="916"/>
-          <w:tab w:val="left" w:pos="1832"/>
-          <w:tab w:val="left" w:pos="2748"/>
-          <w:tab w:val="left" w:pos="3664"/>
-          <w:tab w:val="left" w:pos="4580"/>
-          <w:tab w:val="left" w:pos="5496"/>
-          <w:tab w:val="left" w:pos="6412"/>
-          <w:tab w:val="left" w:pos="7328"/>
-          <w:tab w:val="left" w:pos="8244"/>
-          <w:tab w:val="left" w:pos="9160"/>
-          <w:tab w:val="left" w:pos="10076"/>
-          <w:tab w:val="left" w:pos="10992"/>
-          <w:tab w:val="left" w:pos="11908"/>
-          <w:tab w:val="left" w:pos="12824"/>
-          <w:tab w:val="left" w:pos="13740"/>
-          <w:tab w:val="left" w:pos="14656"/>
-        </w:tabs>
+        <w:t xml:space="preserve">Any other suggestions you have for improving or extra ideas for this exercise </w:t>
+      </w:r>
+      <w:r>
         <w:rPr>
           <w:color w:val="27282C"/>
           <w:sz w:val="24"/>
           <w:szCs w:val="24"/>
-        </w:rPr>
-      </w:pPr>
-      <w:r>
-        <w:rPr>
-          <w:color w:val="27282C"/>
-          <w:sz w:val="24"/>
-          <w:szCs w:val="24"/>
-        </w:rPr>
-        <w:t>___________________________________________________________________________</w:t>
-      </w:r>
-    </w:p>
-    <w:p>
-      <w:pPr>
-        <w:pBdr>
-          <w:bottom w:val="single" w:sz="12" w:space="1" w:color="auto"/>
-        </w:pBdr>
-        <w:tabs>
-          <w:tab w:val="left" w:pos="916"/>
-          <w:tab w:val="left" w:pos="1832"/>
-          <w:tab w:val="left" w:pos="2748"/>
-          <w:tab w:val="left" w:pos="3664"/>
-          <w:tab w:val="left" w:pos="4580"/>
-          <w:tab w:val="left" w:pos="5496"/>
-          <w:tab w:val="left" w:pos="6412"/>
-          <w:tab w:val="left" w:pos="7328"/>
-          <w:tab w:val="left" w:pos="8244"/>
-          <w:tab w:val="left" w:pos="9160"/>
-          <w:tab w:val="left" w:pos="10076"/>
-          <w:tab w:val="left" w:pos="10992"/>
-          <w:tab w:val="left" w:pos="11908"/>
-          <w:tab w:val="left" w:pos="12824"/>
-          <w:tab w:val="left" w:pos="13740"/>
-          <w:tab w:val="left" w:pos="14656"/>
-        </w:tabs>
-        <w:rPr>
-          <w:color w:val="27282C"/>
-          <w:sz w:val="24"/>
-          <w:szCs w:val="24"/>
-        </w:rPr>
-      </w:pPr>
-      <w:r>
-        <w:rPr>
-          <w:color w:val="27282C"/>
-          <w:sz w:val="24"/>
-          <w:szCs w:val="24"/>
-        </w:rPr>
-        <w:t>______________________________________________________</w:t>
-      </w:r>
-      <w:r>
-        <w:rPr>
-          <w:color w:val="27282C"/>
-          <w:sz w:val="24"/>
-          <w:szCs w:val="24"/>
-        </w:rPr>
-        <w:t>________________</w:t>
-      </w:r>
-      <w:r>
-        <w:rPr>
-          <w:color w:val="27282C"/>
-          <w:sz w:val="24"/>
-          <w:szCs w:val="24"/>
-        </w:rPr>
-        <w:t>_____</w:t>
-      </w:r>
-    </w:p>
-    <w:p>
-      <w:pPr>
-        <w:pBdr>
-          <w:bottom w:val="single" w:sz="12" w:space="1" w:color="auto"/>
-        </w:pBdr>
-        <w:tabs>
-          <w:tab w:val="left" w:pos="916"/>
-          <w:tab w:val="left" w:pos="1832"/>
-          <w:tab w:val="left" w:pos="2748"/>
-          <w:tab w:val="left" w:pos="3664"/>
-          <w:tab w:val="left" w:pos="4580"/>
-          <w:tab w:val="left" w:pos="5496"/>
-          <w:tab w:val="left" w:pos="6412"/>
-          <w:tab w:val="left" w:pos="7328"/>
-          <w:tab w:val="left" w:pos="8244"/>
-          <w:tab w:val="left" w:pos="9160"/>
-          <w:tab w:val="left" w:pos="10076"/>
-          <w:tab w:val="left" w:pos="10992"/>
-          <w:tab w:val="left" w:pos="11908"/>
-          <w:tab w:val="left" w:pos="12824"/>
-          <w:tab w:val="left" w:pos="13740"/>
-          <w:tab w:val="left" w:pos="14656"/>
-        </w:tabs>
-        <w:rPr>
-          <w:color w:val="27282C"/>
-          <w:sz w:val="24"/>
-          <w:szCs w:val="24"/>
-        </w:rPr>
-      </w:pPr>
-    </w:p>
-    <w:p>
-      <w:pPr>
-        <w:tabs>
-          <w:tab w:val="left" w:pos="916"/>
-          <w:tab w:val="left" w:pos="1832"/>
-          <w:tab w:val="left" w:pos="2748"/>
-          <w:tab w:val="left" w:pos="3664"/>
-          <w:tab w:val="left" w:pos="4580"/>
-          <w:tab w:val="left" w:pos="5496"/>
-          <w:tab w:val="left" w:pos="6412"/>
-          <w:tab w:val="left" w:pos="7328"/>
-          <w:tab w:val="left" w:pos="8244"/>
-          <w:tab w:val="left" w:pos="9160"/>
-          <w:tab w:val="left" w:pos="10076"/>
-          <w:tab w:val="left" w:pos="10992"/>
-          <w:tab w:val="left" w:pos="11908"/>
-          <w:tab w:val="left" w:pos="12824"/>
-          <w:tab w:val="left" w:pos="13740"/>
-          <w:tab w:val="left" w:pos="14656"/>
-        </w:tabs>
-        <w:rPr>
-          <w:color w:val="27282C"/>
-          <w:sz w:val="24"/>
-          <w:szCs w:val="24"/>
-        </w:rPr>
-      </w:pPr>
-      <w:r>
-        <w:rPr>
-          <w:color w:val="27282C"/>
-          <w:sz w:val="24"/>
-          <w:szCs w:val="24"/>
-        </w:rPr>
-        <w:t>___________________________________________________________</w:t>
-      </w:r>
-      <w:r>
-        <w:rPr>
-          <w:color w:val="27282C"/>
-          <w:sz w:val="24"/>
-          <w:szCs w:val="24"/>
-        </w:rPr>
-        <w:t>________________</w:t>
+          <w:u w:val="single"/>
+        </w:rPr>
+        <w:t>A possible way to improve on this application would be adding a way to identify incorrect punctuation</w:t>
       </w:r>
     </w:p>
     <w:p>
@@ -3901,142 +3850,33 @@
           <w:numId w:val="1"/>
         </w:numPr>
         <w:rPr>
+          <w:rFonts w:cs="Calibri"/>
+          <w:color w:val="FF0000"/>
+          <w:sz w:val="24"/>
+          <w:szCs w:val="24"/>
+        </w:rPr>
+      </w:pPr>
+      <w:r>
+        <w:rPr>
           <w:sz w:val="24"/>
           <w:szCs w:val="24"/>
           <w:lang w:val="en-GB"/>
         </w:rPr>
-      </w:pPr>
+        <w:t>References/Sources of information. Specify any sources you used.</w:t>
+      </w:r>
       <w:r>
         <w:rPr>
           <w:sz w:val="24"/>
           <w:szCs w:val="24"/>
           <w:lang w:val="en-GB"/>
         </w:rPr>
-        <w:t>References/Sources of information. Specify any sources you used.</w:t>
-      </w:r>
-      <w:r>
-        <w:rPr>
-          <w:sz w:val="24"/>
-          <w:szCs w:val="24"/>
-          <w:lang w:val="en-GB"/>
-        </w:rPr>
-        <w:t xml:space="preserve"> __________________</w:t>
-      </w:r>
-      <w:r>
-        <w:rPr>
-          <w:sz w:val="24"/>
-          <w:szCs w:val="24"/>
-          <w:lang w:val="en-GB"/>
-        </w:rPr>
-        <w:t>___________________________________________________</w:t>
-      </w:r>
-      <w:r>
-        <w:rPr>
-          <w:sz w:val="24"/>
-          <w:szCs w:val="24"/>
-          <w:lang w:val="en-GB"/>
-        </w:rPr>
-        <w:t>__</w:t>
-      </w:r>
-    </w:p>
-    <w:p>
-      <w:pPr>
-        <w:rPr>
-          <w:sz w:val="24"/>
-          <w:szCs w:val="24"/>
-          <w:lang w:val="en-GB"/>
-        </w:rPr>
-      </w:pPr>
-      <w:r>
-        <w:rPr>
-          <w:sz w:val="24"/>
-          <w:szCs w:val="24"/>
-          <w:lang w:val="en-GB"/>
-        </w:rPr>
-        <w:t>__________________________________________________________________________</w:t>
-      </w:r>
-    </w:p>
-    <w:p>
-      <w:pPr>
-        <w:autoSpaceDE w:val="0"/>
-        <w:autoSpaceDN w:val="0"/>
-        <w:adjustRightInd w:val="0"/>
-        <w:rPr>
-          <w:rFonts w:ascii="Calibri,BoldItalic" w:hAnsi="Calibri,BoldItalic" w:cs="Calibri,BoldItalic"/>
-          <w:b/>
-          <w:bCs/>
-          <w:i/>
-          <w:iCs/>
-          <w:color w:val="FF0000"/>
-          <w:sz w:val="28"/>
-          <w:szCs w:val="28"/>
-        </w:rPr>
-      </w:pPr>
+        <w:t xml:space="preserve"> </w:t>
+      </w:r>
       <w:bookmarkStart w:id="0" w:name="_Hlk117191901"/>
     </w:p>
     <w:p>
       <w:pPr>
-        <w:rPr>
-          <w:rFonts w:ascii="Calibri,BoldItalic" w:hAnsi="Calibri,BoldItalic" w:cs="Calibri,BoldItalic"/>
-          <w:b/>
-          <w:bCs/>
-          <w:i/>
-          <w:iCs/>
-          <w:color w:val="FF0000"/>
-          <w:sz w:val="28"/>
-          <w:szCs w:val="28"/>
-        </w:rPr>
-      </w:pPr>
-      <w:r>
-        <w:rPr>
-          <w:rFonts w:ascii="Calibri,BoldItalic" w:hAnsi="Calibri,BoldItalic" w:cs="Calibri,BoldItalic"/>
-          <w:b/>
-          <w:bCs/>
-          <w:i/>
-          <w:iCs/>
-          <w:color w:val="FF0000"/>
-          <w:sz w:val="28"/>
-          <w:szCs w:val="28"/>
-        </w:rPr>
-        <w:br w:type="page"/>
-      </w:r>
-    </w:p>
-    <w:p>
-      <w:pPr>
-        <w:autoSpaceDE w:val="0"/>
-        <w:autoSpaceDN w:val="0"/>
-        <w:adjustRightInd w:val="0"/>
-        <w:rPr>
-          <w:rFonts w:ascii="Calibri,BoldItalic" w:hAnsi="Calibri,BoldItalic" w:cs="Calibri,BoldItalic"/>
-          <w:b/>
-          <w:bCs/>
-          <w:i/>
-          <w:iCs/>
-          <w:color w:val="FF0000"/>
-          <w:sz w:val="28"/>
-          <w:szCs w:val="28"/>
-        </w:rPr>
-      </w:pPr>
-      <w:r>
-        <w:rPr>
-          <w:rFonts w:ascii="Calibri,BoldItalic" w:hAnsi="Calibri,BoldItalic" w:cs="Calibri,BoldItalic"/>
-          <w:b/>
-          <w:bCs/>
-          <w:i/>
-          <w:iCs/>
-          <w:color w:val="FF0000"/>
-          <w:sz w:val="28"/>
-          <w:szCs w:val="28"/>
-        </w:rPr>
-        <w:lastRenderedPageBreak/>
-        <w:t>Important Note: Plagiarism and Academic Dishonesty</w:t>
-      </w:r>
-    </w:p>
-    <w:p>
-      <w:pPr>
-        <w:autoSpaceDE w:val="0"/>
-        <w:autoSpaceDN w:val="0"/>
-        <w:adjustRightInd w:val="0"/>
+        <w:pStyle w:val="ListParagraph"/>
         <w:rPr>
           <w:rFonts w:cs="Calibri"/>
           <w:color w:val="FF0000"/>
@@ -4044,71 +3884,18 @@
           <w:szCs w:val="24"/>
         </w:rPr>
       </w:pPr>
-      <w:r>
+    </w:p>
+    <w:p>
+      <w:pPr>
+        <w:pStyle w:val="ListParagraph"/>
+        <w:ind w:left="360"/>
         <w:rPr>
           <w:rFonts w:cs="Calibri"/>
-          <w:color w:val="000000"/>
-          <w:sz w:val="24"/>
-          <w:szCs w:val="24"/>
-        </w:rPr>
-        <w:t xml:space="preserve">Please familiarize yourself with </w:t>
-      </w:r>
-      <w:r>
-        <w:rPr>
-          <w:rFonts w:cs="Calibri"/>
-          <w:color w:val="000000"/>
-          <w:sz w:val="24"/>
-          <w:szCs w:val="24"/>
-        </w:rPr>
-        <w:t>MTU-Kerry Campus</w:t>
-      </w:r>
-      <w:r>
-        <w:rPr>
-          <w:rFonts w:cs="Calibri"/>
-          <w:color w:val="000000"/>
-          <w:sz w:val="24"/>
-          <w:szCs w:val="24"/>
-        </w:rPr>
-        <w:t xml:space="preserve"> Anti-</w:t>
-      </w:r>
-      <w:proofErr w:type="gramStart"/>
-      <w:r>
-        <w:rPr>
-          <w:rFonts w:cs="Calibri"/>
-          <w:color w:val="000000"/>
-          <w:sz w:val="24"/>
-          <w:szCs w:val="24"/>
-        </w:rPr>
-        <w:t>plagiarism</w:t>
-      </w:r>
-      <w:proofErr w:type="gramEnd"/>
-      <w:r>
-        <w:rPr>
-          <w:rFonts w:cs="Calibri"/>
-          <w:color w:val="000000"/>
-          <w:sz w:val="24"/>
-          <w:szCs w:val="24"/>
-        </w:rPr>
-        <w:t xml:space="preserve"> Policy and Procedures document</w:t>
-      </w:r>
-      <w:r>
-        <w:rPr>
-          <w:rFonts w:cs="Calibri"/>
-          <w:color w:val="000000"/>
-          <w:sz w:val="24"/>
-          <w:szCs w:val="24"/>
-        </w:rPr>
-        <w:t xml:space="preserve"> – available at</w:t>
-      </w:r>
-      <w:r>
-        <w:rPr>
-          <w:rFonts w:cs="Calibri"/>
-          <w:color w:val="000000"/>
-          <w:sz w:val="24"/>
-          <w:szCs w:val="24"/>
-        </w:rPr>
-        <w:t xml:space="preserve"> </w:t>
-      </w:r>
+          <w:color w:val="FF0000"/>
+          <w:sz w:val="24"/>
+          <w:szCs w:val="24"/>
+        </w:rPr>
+      </w:pPr>
       <w:hyperlink r:id="rId9" w:history="1">
         <w:r>
           <w:rPr>
@@ -4117,54 +3904,84 @@
             <w:sz w:val="24"/>
             <w:szCs w:val="24"/>
           </w:rPr>
-          <w:t>http://www.ittralee.ie/en/InformationAbout/QualityAssurance/</w:t>
+          <w:t>https://medium.com/@mckenziefiege/arrays-linked-lists-and-big-o-notation-486727b6259b</w:t>
         </w:r>
       </w:hyperlink>
     </w:p>
     <w:p>
       <w:pPr>
-        <w:autoSpaceDE w:val="0"/>
-        <w:autoSpaceDN w:val="0"/>
-        <w:adjustRightInd w:val="0"/>
+        <w:pStyle w:val="ListParagraph"/>
+        <w:ind w:left="360"/>
         <w:rPr>
           <w:rFonts w:cs="Calibri"/>
-          <w:sz w:val="24"/>
-          <w:szCs w:val="24"/>
-        </w:rPr>
-      </w:pPr>
-      <w:r>
+          <w:color w:val="FF0000"/>
+          <w:sz w:val="24"/>
+          <w:szCs w:val="24"/>
+        </w:rPr>
+      </w:pPr>
+    </w:p>
+    <w:p>
+      <w:pPr>
+        <w:pStyle w:val="ListParagraph"/>
+        <w:ind w:left="360"/>
         <w:rPr>
           <w:rFonts w:cs="Calibri"/>
-          <w:sz w:val="24"/>
-          <w:szCs w:val="24"/>
-        </w:rPr>
-        <w:t xml:space="preserve">At this link you will see: </w:t>
-      </w:r>
-      <w:r>
+          <w:color w:val="FF0000"/>
+          <w:sz w:val="24"/>
+          <w:szCs w:val="24"/>
+        </w:rPr>
+      </w:pPr>
+      <w:hyperlink r:id="rId10" w:history="1">
+        <w:r>
+          <w:rPr>
+            <w:rStyle w:val="Hyperlink"/>
+            <w:rFonts w:cs="Calibri"/>
+            <w:sz w:val="24"/>
+            <w:szCs w:val="24"/>
+          </w:rPr>
+          <w:t>https://medium.com/@chakravartyutkarsh/understanding-why-hashset-provides-o-1-search-time-complexity-15cee2f96cec#:~:text=One%20of%20the%20most%20efficient,an%20element%20is%20incredibly%20fast</w:t>
+        </w:r>
+      </w:hyperlink>
+    </w:p>
+    <w:p>
+      <w:pPr>
+        <w:pStyle w:val="ListParagraph"/>
+        <w:ind w:left="360"/>
         <w:rPr>
           <w:rFonts w:cs="Calibri"/>
-          <w:sz w:val="24"/>
-          <w:szCs w:val="24"/>
-        </w:rPr>
-        <w:t>A5 Assessment of Learners -&gt;</w:t>
-      </w:r>
-      <w:r>
-        <w:t xml:space="preserve"> </w:t>
-      </w:r>
-      <w:r>
+          <w:color w:val="FF0000"/>
+          <w:sz w:val="24"/>
+          <w:szCs w:val="24"/>
+        </w:rPr>
+      </w:pPr>
+    </w:p>
+    <w:p>
+      <w:pPr>
+        <w:pStyle w:val="ListParagraph"/>
+        <w:ind w:left="360"/>
         <w:rPr>
           <w:rFonts w:cs="Calibri"/>
-          <w:sz w:val="24"/>
-          <w:szCs w:val="24"/>
-        </w:rPr>
-        <w:t xml:space="preserve">A5.2 Anti-Plagiarism Policy and Procedures </w:t>
-      </w:r>
-    </w:p>
-    <w:p>
-      <w:pPr>
-        <w:autoSpaceDE w:val="0"/>
-        <w:autoSpaceDN w:val="0"/>
-        <w:adjustRightInd w:val="0"/>
+          <w:color w:val="FF0000"/>
+          <w:sz w:val="24"/>
+          <w:szCs w:val="24"/>
+        </w:rPr>
+      </w:pPr>
+      <w:hyperlink r:id="rId11" w:history="1">
+        <w:r>
+          <w:rPr>
+            <w:rStyle w:val="Hyperlink"/>
+            <w:rFonts w:cs="Calibri"/>
+            <w:sz w:val="24"/>
+            <w:szCs w:val="24"/>
+          </w:rPr>
+          <w:t>https://www.baeldung.com/cs/complexity-stack-queue-deque-set</w:t>
+        </w:r>
+      </w:hyperlink>
+    </w:p>
+    <w:p>
+      <w:pPr>
+        <w:pStyle w:val="ListParagraph"/>
+        <w:ind w:left="360"/>
         <w:rPr>
           <w:rFonts w:cs="Calibri"/>
           <w:color w:val="FF0000"/>
@@ -4172,23 +3989,95 @@
           <w:szCs w:val="24"/>
         </w:rPr>
       </w:pPr>
-      <w:r>
+    </w:p>
+    <w:p>
+      <w:pPr>
+        <w:pStyle w:val="ListParagraph"/>
+        <w:ind w:left="360"/>
         <w:rPr>
           <w:rFonts w:cs="Calibri"/>
           <w:color w:val="FF0000"/>
           <w:sz w:val="24"/>
           <w:szCs w:val="24"/>
         </w:rPr>
-        <w:t>Please note that if the work you submit is not your own, a mark of 0 will be awarded.</w:t>
-      </w:r>
-    </w:p>
-    <w:p>
-      <w:pPr>
+      </w:pPr>
+      <w:hyperlink r:id="rId12" w:history="1">
+        <w:r>
+          <w:rPr>
+            <w:rStyle w:val="Hyperlink"/>
+            <w:rFonts w:cs="Calibri"/>
+            <w:sz w:val="24"/>
+            <w:szCs w:val="24"/>
+          </w:rPr>
+          <w:t>https://sebastian-abarca.medium.com/stacks-queues-and-big-o-notation-4a555443260c</w:t>
+        </w:r>
+      </w:hyperlink>
+    </w:p>
+    <w:p>
+      <w:pPr>
+        <w:pStyle w:val="ListParagraph"/>
+        <w:ind w:left="360"/>
         <w:rPr>
           <w:rFonts w:cs="Calibri"/>
           <w:color w:val="FF0000"/>
           <w:sz w:val="24"/>
           <w:szCs w:val="24"/>
+        </w:rPr>
+      </w:pPr>
+    </w:p>
+    <w:p>
+      <w:pPr>
+        <w:pStyle w:val="ListParagraph"/>
+        <w:ind w:left="360"/>
+        <w:rPr>
+          <w:rFonts w:cs="Calibri"/>
+          <w:color w:val="FF0000"/>
+          <w:sz w:val="24"/>
+          <w:szCs w:val="24"/>
+        </w:rPr>
+      </w:pPr>
+      <w:hyperlink r:id="rId13" w:history="1">
+        <w:r>
+          <w:rPr>
+            <w:rStyle w:val="Hyperlink"/>
+            <w:rFonts w:cs="Calibri"/>
+            <w:sz w:val="24"/>
+            <w:szCs w:val="24"/>
+          </w:rPr>
+          <w:t>https://www.cs.cmu.edu/~mrmiller/15-121/Slides/09-BigO-ArrayList.pdf</w:t>
+        </w:r>
+      </w:hyperlink>
+    </w:p>
+    <w:p>
+      <w:pPr>
+        <w:pStyle w:val="ListParagraph"/>
+        <w:ind w:left="360"/>
+        <w:rPr>
+          <w:rFonts w:cs="Calibri"/>
+          <w:color w:val="FF0000"/>
+          <w:sz w:val="24"/>
+          <w:szCs w:val="24"/>
+        </w:rPr>
+      </w:pPr>
+    </w:p>
+    <w:p>
+      <w:pPr>
+        <w:pStyle w:val="ListParagraph"/>
+        <w:ind w:left="360"/>
+        <w:rPr>
+          <w:rFonts w:cs="Calibri"/>
+          <w:color w:val="FF0000"/>
+          <w:sz w:val="24"/>
+          <w:szCs w:val="24"/>
+        </w:rPr>
+      </w:pPr>
+    </w:p>
+    <w:p>
+      <w:pPr>
+        <w:rPr>
+          <w:sz w:val="24"/>
+          <w:szCs w:val="24"/>
+          <w:lang w:val="en-GB"/>
         </w:rPr>
       </w:pPr>
       <w:r>
@@ -4375,6 +4264,117 @@
             <w:r>
               <w:rPr>
                 <w:rFonts w:ascii="Arial" w:hAnsi="Arial" w:cs="Arial"/>
+                <w:noProof/>
+              </w:rPr>
+              <mc:AlternateContent>
+                <mc:Choice Requires="wpi">
+                  <w:drawing>
+                    <wp:anchor distT="0" distB="0" distL="114300" distR="114300" simplePos="0" relativeHeight="251694080" behindDoc="0" locked="0" layoutInCell="1" allowOverlap="1" wp14:anchorId="7AB1526C" wp14:editId="64F19340">
+                      <wp:simplePos x="0" y="0"/>
+                      <wp:positionH relativeFrom="column">
+                        <wp:posOffset>832395</wp:posOffset>
+                      </wp:positionH>
+                      <wp:positionV relativeFrom="paragraph">
+                        <wp:posOffset>98425</wp:posOffset>
+                      </wp:positionV>
+                      <wp:extent cx="360" cy="360"/>
+                      <wp:effectExtent l="38100" t="38100" r="57150" b="57150"/>
+                      <wp:wrapNone/>
+                      <wp:docPr id="52" name="Ink 52"/>
+                      <wp:cNvGraphicFramePr/>
+                      <a:graphic xmlns:a="http://schemas.openxmlformats.org/drawingml/2006/main">
+                        <a:graphicData uri="http://schemas.microsoft.com/office/word/2010/wordprocessingInk">
+                          <w14:contentPart bwMode="auto" r:id="rId14">
+                            <w14:nvContentPartPr>
+                              <w14:cNvContentPartPr/>
+                            </w14:nvContentPartPr>
+                            <w14:xfrm>
+                              <a:off x="0" y="0"/>
+                              <a:ext cx="360" cy="360"/>
+                            </w14:xfrm>
+                          </w14:contentPart>
+                        </a:graphicData>
+                      </a:graphic>
+                    </wp:anchor>
+                  </w:drawing>
+                </mc:Choice>
+                <mc:Fallback>
+                  <w:pict>
+                    <v:shapetype w14:anchorId="47A50590" id="_x0000_t75" coordsize="21600,21600" o:spt="75" o:preferrelative="t" path="m@4@5l@4@11@9@11@9@5xe" filled="f" stroked="f">
+                      <v:stroke joinstyle="miter"/>
+                      <v:formulas>
+                        <v:f eqn="if lineDrawn pixelLineWidth 0"/>
+                        <v:f eqn="sum @0 1 0"/>
+                        <v:f eqn="sum 0 0 @1"/>
+                        <v:f eqn="prod @2 1 2"/>
+                        <v:f eqn="prod @3 21600 pixelWidth"/>
+                        <v:f eqn="prod @3 21600 pixelHeight"/>
+                        <v:f eqn="sum @0 0 1"/>
+                        <v:f eqn="prod @6 1 2"/>
+                        <v:f eqn="prod @7 21600 pixelWidth"/>
+                        <v:f eqn="sum @8 21600 0"/>
+                        <v:f eqn="prod @7 21600 pixelHeight"/>
+                        <v:f eqn="sum @10 21600 0"/>
+                      </v:formulas>
+                      <v:path o:extrusionok="f" gradientshapeok="t" o:connecttype="rect"/>
+                      <o:lock v:ext="edit" aspectratio="t"/>
+                    </v:shapetype>
+                    <v:shape id="Ink 52" o:spid="_x0000_s1026" type="#_x0000_t75" style="position:absolute;margin-left:64.85pt;margin-top:7.05pt;width:1.45pt;height:1.45pt;z-index:251694080;visibility:visible;mso-wrap-style:square;mso-wrap-distance-left:9pt;mso-wrap-distance-top:0;mso-wrap-distance-right:9pt;mso-wrap-distance-bottom:0;mso-position-horizontal:absolute;mso-position-horizontal-relative:text;mso-position-vertical:absolute;mso-position-vertical-relative:text" o:gfxdata="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">
+                      <v:imagedata r:id="rId15" o:title=""/>
+                    </v:shape>
+                  </w:pict>
+                </mc:Fallback>
+              </mc:AlternateContent>
+            </w:r>
+            <w:r>
+              <w:rPr>
+                <w:rFonts w:ascii="Arial" w:hAnsi="Arial" w:cs="Arial"/>
+                <w:noProof/>
+              </w:rPr>
+              <mc:AlternateContent>
+                <mc:Choice Requires="wpi">
+                  <w:drawing>
+                    <wp:anchor distT="0" distB="0" distL="114300" distR="114300" simplePos="0" relativeHeight="251693056" behindDoc="0" locked="0" layoutInCell="1" allowOverlap="1" wp14:anchorId="6318B6A3" wp14:editId="77041E75">
+                      <wp:simplePos x="0" y="0"/>
+                      <wp:positionH relativeFrom="column">
+                        <wp:posOffset>898995</wp:posOffset>
+                      </wp:positionH>
+                      <wp:positionV relativeFrom="paragraph">
+                        <wp:posOffset>165025</wp:posOffset>
+                      </wp:positionV>
+                      <wp:extent cx="360" cy="360"/>
+                      <wp:effectExtent l="38100" t="38100" r="57150" b="57150"/>
+                      <wp:wrapNone/>
+                      <wp:docPr id="51" name="Ink 51"/>
+                      <wp:cNvGraphicFramePr/>
+                      <a:graphic xmlns:a="http://schemas.openxmlformats.org/drawingml/2006/main">
+                        <a:graphicData uri="http://schemas.microsoft.com/office/word/2010/wordprocessingInk">
+                          <w14:contentPart bwMode="auto" r:id="rId16">
+                            <w14:nvContentPartPr>
+                              <w14:cNvContentPartPr/>
+                            </w14:nvContentPartPr>
+                            <w14:xfrm>
+                              <a:off x="0" y="0"/>
+                              <a:ext cx="360" cy="360"/>
+                            </w14:xfrm>
+                          </w14:contentPart>
+                        </a:graphicData>
+                      </a:graphic>
+                    </wp:anchor>
+                  </w:drawing>
+                </mc:Choice>
+                <mc:Fallback>
+                  <w:pict>
+                    <v:shape w14:anchorId="5CD1C519" id="Ink 51" o:spid="_x0000_s1026" type="#_x0000_t75" style="position:absolute;margin-left:70.1pt;margin-top:12.3pt;width:1.45pt;height:1.45pt;z-index:251693056;visibility:visible;mso-wrap-style:square;mso-wrap-distance-left:9pt;mso-wrap-distance-top:0;mso-wrap-distance-right:9pt;mso-wrap-distance-bottom:0;mso-position-horizontal:absolute;mso-position-horizontal-relative:text;mso-position-vertical:absolute;mso-position-vertical-relative:text" o:gfxdata="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">
+                      <v:imagedata r:id="rId15" o:title=""/>
+                    </v:shape>
+                  </w:pict>
+                </mc:Fallback>
+              </mc:AlternateContent>
+            </w:r>
+            <w:r>
+              <w:rPr>
+                <w:rFonts w:ascii="Arial" w:hAnsi="Arial" w:cs="Arial"/>
               </w:rPr>
               <w:t>Name</w:t>
             </w:r>
@@ -4382,7 +4382,20 @@
               <w:rPr>
                 <w:rFonts w:ascii="Arial" w:hAnsi="Arial" w:cs="Arial"/>
               </w:rPr>
-              <w:t xml:space="preserve"> _____________________________________________________</w:t>
+              <w:t xml:space="preserve"> _</w:t>
+            </w:r>
+            <w:r>
+              <w:rPr>
+                <w:rFonts w:ascii="Arial" w:hAnsi="Arial" w:cs="Arial"/>
+                <w:u w:val="single"/>
+              </w:rPr>
+              <w:t>JOHN O’SULLIVAN</w:t>
+            </w:r>
+            <w:r>
+              <w:rPr>
+                <w:rFonts w:ascii="Arial" w:hAnsi="Arial" w:cs="Arial"/>
+              </w:rPr>
+              <w:t>___________________________________________________</w:t>
             </w:r>
             <w:r>
               <w:rPr>
@@ -4428,7 +4441,20 @@
               <w:rPr>
                 <w:rFonts w:ascii="Arial" w:hAnsi="Arial" w:cs="Arial"/>
               </w:rPr>
-              <w:t xml:space="preserve"> __________________________________________________</w:t>
+              <w:t xml:space="preserve"> ___</w:t>
+            </w:r>
+            <w:r>
+              <w:rPr>
+                <w:rFonts w:ascii="Arial" w:hAnsi="Arial" w:cs="Arial"/>
+                <w:u w:val="single"/>
+              </w:rPr>
+              <w:t>T00234079</w:t>
+            </w:r>
+            <w:r>
+              <w:rPr>
+                <w:rFonts w:ascii="Arial" w:hAnsi="Arial" w:cs="Arial"/>
+              </w:rPr>
+              <w:t>_______________________________________________</w:t>
             </w:r>
             <w:r>
               <w:rPr>
@@ -4456,7 +4482,48 @@
               <w:rPr>
                 <w:rFonts w:ascii="Arial" w:hAnsi="Arial" w:cs="Arial"/>
               </w:rPr>
-              <w:t>Class Group_________________________________________________</w:t>
+              <w:t>Class Group___</w:t>
+            </w:r>
+            <w:r>
+              <w:rPr>
+                <w:rFonts w:ascii="Arial" w:hAnsi="Arial" w:cs="Arial"/>
+                <w:u w:val="single"/>
+              </w:rPr>
+              <w:t>KCPGD</w:t>
+            </w:r>
+            <w:r>
+              <w:rPr>
+                <w:rFonts w:ascii="Arial" w:hAnsi="Arial" w:cs="Arial"/>
+                <w:u w:val="single"/>
+              </w:rPr>
+              <w:t>-</w:t>
+            </w:r>
+            <w:r>
+              <w:rPr>
+                <w:rFonts w:ascii="Arial" w:hAnsi="Arial" w:cs="Arial"/>
+                <w:u w:val="single"/>
+              </w:rPr>
+              <w:t>B</w:t>
+            </w:r>
+            <w:r>
+              <w:rPr>
+                <w:rFonts w:ascii="Arial" w:hAnsi="Arial" w:cs="Arial"/>
+                <w:u w:val="single"/>
+              </w:rPr>
+              <w:t>-</w:t>
+            </w:r>
+            <w:r>
+              <w:rPr>
+                <w:rFonts w:ascii="Arial" w:hAnsi="Arial" w:cs="Arial"/>
+                <w:u w:val="single"/>
+              </w:rPr>
+              <w:t>Y3</w:t>
+            </w:r>
+            <w:r>
+              <w:rPr>
+                <w:rFonts w:ascii="Arial" w:hAnsi="Arial" w:cs="Arial"/>
+              </w:rPr>
+              <w:t>______________________________________________</w:t>
             </w:r>
           </w:p>
           <w:p>
@@ -4481,7 +4548,20 @@
               <w:rPr>
                 <w:rFonts w:ascii="Arial" w:hAnsi="Arial" w:cs="Arial"/>
               </w:rPr>
-              <w:t>_______________________________________________</w:t>
+              <w:t>__</w:t>
+            </w:r>
+            <w:r>
+              <w:rPr>
+                <w:rFonts w:ascii="Arial" w:hAnsi="Arial" w:cs="Arial"/>
+                <w:u w:val="single"/>
+              </w:rPr>
+              <w:t>DATA STRUCTURES AND CONCURRENCY CA1</w:t>
+            </w:r>
+            <w:r>
+              <w:rPr>
+                <w:rFonts w:ascii="Arial" w:hAnsi="Arial" w:cs="Arial"/>
+              </w:rPr>
+              <w:t>__________________</w:t>
             </w:r>
             <w:r>
               <w:rPr>
@@ -4596,6 +4676,52 @@
             <w:r>
               <w:rPr>
                 <w:rFonts w:ascii="Arial" w:hAnsi="Arial" w:cs="Arial"/>
+                <w:noProof/>
+              </w:rPr>
+              <mc:AlternateContent>
+                <mc:Choice Requires="wpi">
+                  <w:drawing>
+                    <wp:anchor distT="0" distB="0" distL="114300" distR="114300" simplePos="0" relativeHeight="251663360" behindDoc="0" locked="0" layoutInCell="1" allowOverlap="1" wp14:anchorId="2A8F23FA" wp14:editId="7AD559CD">
+                      <wp:simplePos x="0" y="0"/>
+                      <wp:positionH relativeFrom="column">
+                        <wp:posOffset>5470525</wp:posOffset>
+                      </wp:positionH>
+                      <wp:positionV relativeFrom="paragraph">
+                        <wp:posOffset>19685</wp:posOffset>
+                      </wp:positionV>
+                      <wp:extent cx="330200" cy="268605"/>
+                      <wp:effectExtent l="38100" t="57150" r="50800" b="55245"/>
+                      <wp:wrapNone/>
+                      <wp:docPr id="8" name="Ink 8"/>
+                      <wp:cNvGraphicFramePr/>
+                      <a:graphic xmlns:a="http://schemas.openxmlformats.org/drawingml/2006/main">
+                        <a:graphicData uri="http://schemas.microsoft.com/office/word/2010/wordprocessingInk">
+                          <w14:contentPart bwMode="auto" r:id="rId17">
+                            <w14:nvContentPartPr>
+                              <w14:cNvContentPartPr/>
+                            </w14:nvContentPartPr>
+                            <w14:xfrm>
+                              <a:off x="0" y="0"/>
+                              <a:ext cx="330200" cy="268605"/>
+                            </w14:xfrm>
+                          </w14:contentPart>
+                        </a:graphicData>
+                      </a:graphic>
+                    </wp:anchor>
+                  </w:drawing>
+                </mc:Choice>
+                <mc:Fallback>
+                  <w:pict>
+                    <v:shape w14:anchorId="60EB8DB4" id="Ink 8" o:spid="_x0000_s1026" type="#_x0000_t75" style="position:absolute;margin-left:430.05pt;margin-top:.85pt;width:27.4pt;height:22.55pt;z-index:251663360;visibility:visible;mso-wrap-style:square;mso-wrap-distance-left:9pt;mso-wrap-distance-top:0;mso-wrap-distance-right:9pt;mso-wrap-distance-bottom:0;mso-position-horizontal:absolute;mso-position-horizontal-relative:text;mso-position-vertical:absolute;mso-position-vertical-relative:text" o:gfxdata="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">
+                      <v:imagedata r:id="rId18" o:title=""/>
+                    </v:shape>
+                  </w:pict>
+                </mc:Fallback>
+              </mc:AlternateContent>
+            </w:r>
+            <w:r>
+              <w:rPr>
+                <w:rFonts w:ascii="Arial" w:hAnsi="Arial" w:cs="Arial"/>
               </w:rPr>
               <w:t xml:space="preserve">Familiarised myself with the </w:t>
             </w:r>
@@ -4658,6 +4784,52 @@
                 <w:rFonts w:ascii="Arial" w:hAnsi="Arial" w:cs="Arial"/>
               </w:rPr>
             </w:pPr>
+            <w:r>
+              <w:rPr>
+                <w:rFonts w:ascii="Arial" w:hAnsi="Arial" w:cs="Arial"/>
+                <w:noProof/>
+              </w:rPr>
+              <mc:AlternateContent>
+                <mc:Choice Requires="wpi">
+                  <w:drawing>
+                    <wp:anchor distT="0" distB="0" distL="114300" distR="114300" simplePos="0" relativeHeight="251666432" behindDoc="0" locked="0" layoutInCell="1" allowOverlap="1" wp14:anchorId="4D64BE75" wp14:editId="36F87E6F">
+                      <wp:simplePos x="0" y="0"/>
+                      <wp:positionH relativeFrom="column">
+                        <wp:posOffset>5470525</wp:posOffset>
+                      </wp:positionH>
+                      <wp:positionV relativeFrom="paragraph">
+                        <wp:posOffset>74930</wp:posOffset>
+                      </wp:positionV>
+                      <wp:extent cx="420370" cy="281305"/>
+                      <wp:effectExtent l="38100" t="38100" r="55880" b="42545"/>
+                      <wp:wrapNone/>
+                      <wp:docPr id="17" name="Ink 17"/>
+                      <wp:cNvGraphicFramePr/>
+                      <a:graphic xmlns:a="http://schemas.openxmlformats.org/drawingml/2006/main">
+                        <a:graphicData uri="http://schemas.microsoft.com/office/word/2010/wordprocessingInk">
+                          <w14:contentPart bwMode="auto" r:id="rId19">
+                            <w14:nvContentPartPr>
+                              <w14:cNvContentPartPr/>
+                            </w14:nvContentPartPr>
+                            <w14:xfrm>
+                              <a:off x="0" y="0"/>
+                              <a:ext cx="420370" cy="281305"/>
+                            </w14:xfrm>
+                          </w14:contentPart>
+                        </a:graphicData>
+                      </a:graphic>
+                    </wp:anchor>
+                  </w:drawing>
+                </mc:Choice>
+                <mc:Fallback>
+                  <w:pict>
+                    <v:shape w14:anchorId="38420F82" id="Ink 17" o:spid="_x0000_s1026" type="#_x0000_t75" style="position:absolute;margin-left:430.05pt;margin-top:5.2pt;width:34.5pt;height:23.55pt;z-index:251666432;visibility:visible;mso-wrap-style:square;mso-wrap-distance-left:9pt;mso-wrap-distance-top:0;mso-wrap-distance-right:9pt;mso-wrap-distance-bottom:0;mso-position-horizontal:absolute;mso-position-horizontal-relative:text;mso-position-vertical:absolute;mso-position-vertical-relative:text" o:gfxdata="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">
+                      <v:imagedata r:id="rId20" o:title=""/>
+                    </v:shape>
+                  </w:pict>
+                </mc:Fallback>
+              </mc:AlternateContent>
+            </w:r>
             <w:r>
               <w:rPr>
                 <w:rFonts w:ascii="Arial" w:hAnsi="Arial" w:cs="Arial"/>
@@ -4741,22 +4913,54 @@
             <w:r>
               <w:rPr>
                 <w:rFonts w:ascii="Arial" w:hAnsi="Arial" w:cs="Arial"/>
-              </w:rPr>
-              <w:t xml:space="preserve">Clearly referenced, in both the text and the bibliography or references, all sources </w:t>
-            </w:r>
-            <w:proofErr w:type="gramStart"/>
-            <w:r>
-              <w:rPr>
-                <w:rFonts w:ascii="Arial" w:hAnsi="Arial" w:cs="Arial"/>
-              </w:rPr>
-              <w:t>used  in</w:t>
-            </w:r>
-            <w:proofErr w:type="gramEnd"/>
-            <w:r>
-              <w:rPr>
-                <w:rFonts w:ascii="Arial" w:hAnsi="Arial" w:cs="Arial"/>
-              </w:rPr>
-              <w:t xml:space="preserve"> the work                                                                                                                           </w:t>
+                <w:noProof/>
+              </w:rPr>
+              <mc:AlternateContent>
+                <mc:Choice Requires="wpi">
+                  <w:drawing>
+                    <wp:anchor distT="0" distB="0" distL="114300" distR="114300" simplePos="0" relativeHeight="251669504" behindDoc="0" locked="0" layoutInCell="1" allowOverlap="1" wp14:anchorId="484E3F09" wp14:editId="741054C5">
+                      <wp:simplePos x="0" y="0"/>
+                      <wp:positionH relativeFrom="column">
+                        <wp:posOffset>5461635</wp:posOffset>
+                      </wp:positionH>
+                      <wp:positionV relativeFrom="paragraph">
+                        <wp:posOffset>3175</wp:posOffset>
+                      </wp:positionV>
+                      <wp:extent cx="379440" cy="352625"/>
+                      <wp:effectExtent l="38100" t="57150" r="40005" b="47625"/>
+                      <wp:wrapNone/>
+                      <wp:docPr id="20" name="Ink 20"/>
+                      <wp:cNvGraphicFramePr/>
+                      <a:graphic xmlns:a="http://schemas.openxmlformats.org/drawingml/2006/main">
+                        <a:graphicData uri="http://schemas.microsoft.com/office/word/2010/wordprocessingInk">
+                          <w14:contentPart bwMode="auto" r:id="rId21">
+                            <w14:nvContentPartPr>
+                              <w14:cNvContentPartPr/>
+                            </w14:nvContentPartPr>
+                            <w14:xfrm>
+                              <a:off x="0" y="0"/>
+                              <a:ext cx="379440" cy="352625"/>
+                            </w14:xfrm>
+                          </w14:contentPart>
+                        </a:graphicData>
+                      </a:graphic>
+                    </wp:anchor>
+                  </w:drawing>
+                </mc:Choice>
+                <mc:Fallback>
+                  <w:pict>
+                    <v:shape w14:anchorId="6C4D5BF0" id="Ink 20" o:spid="_x0000_s1026" type="#_x0000_t75" style="position:absolute;margin-left:429.35pt;margin-top:-.45pt;width:31.3pt;height:29.15pt;z-index:251669504;visibility:visible;mso-wrap-style:square;mso-wrap-distance-left:9pt;mso-wrap-distance-top:0;mso-wrap-distance-right:9pt;mso-wrap-distance-bottom:0;mso-position-horizontal:absolute;mso-position-horizontal-relative:text;mso-position-vertical:absolute;mso-position-vertical-relative:text" o:gfxdata="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">
+                      <v:imagedata r:id="rId22" o:title=""/>
+                    </v:shape>
+                  </w:pict>
+                </mc:Fallback>
+              </mc:AlternateContent>
+            </w:r>
+            <w:r>
+              <w:rPr>
+                <w:rFonts w:ascii="Arial" w:hAnsi="Arial" w:cs="Arial"/>
+              </w:rPr>
+              <w:t xml:space="preserve">Clearly referenced, in both the text and the bibliography or references, all sources used  in the work                                                                                                                           </w:t>
             </w:r>
           </w:p>
           <w:p>
@@ -4774,6 +4978,52 @@
                 <w:rFonts w:ascii="Arial" w:hAnsi="Arial" w:cs="Arial"/>
               </w:rPr>
             </w:pPr>
+            <w:r>
+              <w:rPr>
+                <w:rFonts w:ascii="Arial" w:hAnsi="Arial" w:cs="Arial"/>
+                <w:noProof/>
+              </w:rPr>
+              <mc:AlternateContent>
+                <mc:Choice Requires="wpi">
+                  <w:drawing>
+                    <wp:anchor distT="0" distB="0" distL="114300" distR="114300" simplePos="0" relativeHeight="251672576" behindDoc="0" locked="0" layoutInCell="1" allowOverlap="1" wp14:anchorId="53A46006" wp14:editId="43CE2F46">
+                      <wp:simplePos x="0" y="0"/>
+                      <wp:positionH relativeFrom="column">
+                        <wp:posOffset>5461635</wp:posOffset>
+                      </wp:positionH>
+                      <wp:positionV relativeFrom="paragraph">
+                        <wp:posOffset>235585</wp:posOffset>
+                      </wp:positionV>
+                      <wp:extent cx="364490" cy="333780"/>
+                      <wp:effectExtent l="38100" t="38100" r="54610" b="47625"/>
+                      <wp:wrapNone/>
+                      <wp:docPr id="23" name="Ink 23"/>
+                      <wp:cNvGraphicFramePr/>
+                      <a:graphic xmlns:a="http://schemas.openxmlformats.org/drawingml/2006/main">
+                        <a:graphicData uri="http://schemas.microsoft.com/office/word/2010/wordprocessingInk">
+                          <w14:contentPart bwMode="auto" r:id="rId23">
+                            <w14:nvContentPartPr>
+                              <w14:cNvContentPartPr/>
+                            </w14:nvContentPartPr>
+                            <w14:xfrm>
+                              <a:off x="0" y="0"/>
+                              <a:ext cx="364490" cy="333780"/>
+                            </w14:xfrm>
+                          </w14:contentPart>
+                        </a:graphicData>
+                      </a:graphic>
+                    </wp:anchor>
+                  </w:drawing>
+                </mc:Choice>
+                <mc:Fallback>
+                  <w:pict>
+                    <v:shape w14:anchorId="00F8A18E" id="Ink 23" o:spid="_x0000_s1026" type="#_x0000_t75" style="position:absolute;margin-left:429.35pt;margin-top:17.85pt;width:30.1pt;height:27.7pt;z-index:251672576;visibility:visible;mso-wrap-style:square;mso-wrap-distance-left:9pt;mso-wrap-distance-top:0;mso-wrap-distance-right:9pt;mso-wrap-distance-bottom:0;mso-position-horizontal:absolute;mso-position-horizontal-relative:text;mso-position-vertical:absolute;mso-position-vertical-relative:text" o:gfxdata="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">
+                      <v:imagedata r:id="rId24" o:title=""/>
+                    </v:shape>
+                  </w:pict>
+                </mc:Fallback>
+              </mc:AlternateContent>
+            </w:r>
             <w:r>
               <w:rPr>
                 <w:rFonts w:ascii="Arial" w:hAnsi="Arial" w:cs="Arial"/>
@@ -4856,6 +5106,52 @@
             <w:r>
               <w:rPr>
                 <w:rFonts w:ascii="Arial" w:hAnsi="Arial" w:cs="Arial"/>
+                <w:noProof/>
+              </w:rPr>
+              <mc:AlternateContent>
+                <mc:Choice Requires="wpi">
+                  <w:drawing>
+                    <wp:anchor distT="0" distB="0" distL="114300" distR="114300" simplePos="0" relativeHeight="251675648" behindDoc="0" locked="0" layoutInCell="1" allowOverlap="1" wp14:anchorId="44227CA1" wp14:editId="2C20A8F0">
+                      <wp:simplePos x="0" y="0"/>
+                      <wp:positionH relativeFrom="column">
+                        <wp:posOffset>5480685</wp:posOffset>
+                      </wp:positionH>
+                      <wp:positionV relativeFrom="paragraph">
+                        <wp:posOffset>-95885</wp:posOffset>
+                      </wp:positionV>
+                      <wp:extent cx="308160" cy="264160"/>
+                      <wp:effectExtent l="57150" t="38100" r="53975" b="40640"/>
+                      <wp:wrapNone/>
+                      <wp:docPr id="26" name="Ink 26"/>
+                      <wp:cNvGraphicFramePr/>
+                      <a:graphic xmlns:a="http://schemas.openxmlformats.org/drawingml/2006/main">
+                        <a:graphicData uri="http://schemas.microsoft.com/office/word/2010/wordprocessingInk">
+                          <w14:contentPart bwMode="auto" r:id="rId25">
+                            <w14:nvContentPartPr>
+                              <w14:cNvContentPartPr/>
+                            </w14:nvContentPartPr>
+                            <w14:xfrm>
+                              <a:off x="0" y="0"/>
+                              <a:ext cx="308160" cy="264160"/>
+                            </w14:xfrm>
+                          </w14:contentPart>
+                        </a:graphicData>
+                      </a:graphic>
+                    </wp:anchor>
+                  </w:drawing>
+                </mc:Choice>
+                <mc:Fallback>
+                  <w:pict>
+                    <v:shape w14:anchorId="2F7B6F01" id="Ink 26" o:spid="_x0000_s1026" type="#_x0000_t75" style="position:absolute;margin-left:430.85pt;margin-top:-8.25pt;width:25.65pt;height:22.2pt;z-index:251675648;visibility:visible;mso-wrap-style:square;mso-wrap-distance-left:9pt;mso-wrap-distance-top:0;mso-wrap-distance-right:9pt;mso-wrap-distance-bottom:0;mso-position-horizontal:absolute;mso-position-horizontal-relative:text;mso-position-vertical:absolute;mso-position-vertical-relative:text" o:gfxdata="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">
+                      <v:imagedata r:id="rId26" o:title=""/>
+                    </v:shape>
+                  </w:pict>
+                </mc:Fallback>
+              </mc:AlternateContent>
+            </w:r>
+            <w:r>
+              <w:rPr>
+                <w:rFonts w:ascii="Arial" w:hAnsi="Arial" w:cs="Arial"/>
               </w:rPr>
               <w:t>Not sought or used the services of any professional agencies to produce this work</w:t>
             </w:r>
@@ -4915,17 +5211,61 @@
             <w:r>
               <w:rPr>
                 <w:rFonts w:ascii="Arial" w:hAnsi="Arial" w:cs="Arial"/>
+                <w:noProof/>
+              </w:rPr>
+              <mc:AlternateContent>
+                <mc:Choice Requires="wpi">
+                  <w:drawing>
+                    <wp:anchor distT="0" distB="0" distL="114300" distR="114300" simplePos="0" relativeHeight="251678720" behindDoc="0" locked="0" layoutInCell="1" allowOverlap="1" wp14:anchorId="188806A4" wp14:editId="2D16DDED">
+                      <wp:simplePos x="0" y="0"/>
+                      <wp:positionH relativeFrom="column">
+                        <wp:posOffset>5470525</wp:posOffset>
+                      </wp:positionH>
+                      <wp:positionV relativeFrom="paragraph">
+                        <wp:posOffset>3175</wp:posOffset>
+                      </wp:positionV>
+                      <wp:extent cx="274320" cy="275590"/>
+                      <wp:effectExtent l="57150" t="57150" r="49530" b="48260"/>
+                      <wp:wrapNone/>
+                      <wp:docPr id="29" name="Ink 29"/>
+                      <wp:cNvGraphicFramePr/>
+                      <a:graphic xmlns:a="http://schemas.openxmlformats.org/drawingml/2006/main">
+                        <a:graphicData uri="http://schemas.microsoft.com/office/word/2010/wordprocessingInk">
+                          <w14:contentPart bwMode="auto" r:id="rId27">
+                            <w14:nvContentPartPr>
+                              <w14:cNvContentPartPr/>
+                            </w14:nvContentPartPr>
+                            <w14:xfrm>
+                              <a:off x="0" y="0"/>
+                              <a:ext cx="274320" cy="275590"/>
+                            </w14:xfrm>
+                          </w14:contentPart>
+                        </a:graphicData>
+                      </a:graphic>
+                    </wp:anchor>
+                  </w:drawing>
+                </mc:Choice>
+                <mc:Fallback>
+                  <w:pict>
+                    <v:shape w14:anchorId="7B1DE4DA" id="Ink 29" o:spid="_x0000_s1026" type="#_x0000_t75" style="position:absolute;margin-left:430.05pt;margin-top:-.45pt;width:23pt;height:23.1pt;z-index:251678720;visibility:visible;mso-wrap-style:square;mso-wrap-distance-left:9pt;mso-wrap-distance-top:0;mso-wrap-distance-right:9pt;mso-wrap-distance-bottom:0;mso-position-horizontal:absolute;mso-position-horizontal-relative:text;mso-position-vertical:absolute;mso-position-vertical-relative:text" o:gfxdata="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">
+                      <v:imagedata r:id="rId28" o:title=""/>
+                    </v:shape>
+                  </w:pict>
+                </mc:Fallback>
+              </mc:AlternateContent>
+            </w:r>
+            <w:r>
+              <w:rPr>
+                <w:rFonts w:ascii="Arial" w:hAnsi="Arial" w:cs="Arial"/>
               </w:rPr>
               <w:t xml:space="preserve">In addition, I understand that any false claim in respect of this work will result in disciplinary action in accordance with </w:t>
             </w:r>
-            <w:proofErr w:type="gramStart"/>
             <w:r>
               <w:rPr>
                 <w:rFonts w:ascii="Arial" w:hAnsi="Arial" w:cs="Arial"/>
               </w:rPr>
               <w:t>University</w:t>
             </w:r>
-            <w:proofErr w:type="gramEnd"/>
             <w:r>
               <w:rPr>
                 <w:rFonts w:ascii="Arial" w:hAnsi="Arial" w:cs="Arial"/>
@@ -5068,21 +5408,7 @@
               <w:rPr>
                 <w:rFonts w:ascii="Arial" w:hAnsi="Arial" w:cs="Arial"/>
               </w:rPr>
-              <w:t xml:space="preserve"> policy on plagiarism and I certify that this assignment is my own work, except </w:t>
-            </w:r>
-            <w:proofErr w:type="gramStart"/>
-            <w:r>
-              <w:rPr>
-                <w:rFonts w:ascii="Arial" w:hAnsi="Arial" w:cs="Arial"/>
-              </w:rPr>
-              <w:t>where</w:t>
-            </w:r>
-            <w:proofErr w:type="gramEnd"/>
-            <w:r>
-              <w:rPr>
-                <w:rFonts w:ascii="Arial" w:hAnsi="Arial" w:cs="Arial"/>
-              </w:rPr>
-              <w:t xml:space="preserve"> indicated by referencing, and that I have followed the good academic practices noted above</w:t>
+              <w:t xml:space="preserve"> policy on plagiarism and I certify that this assignment is my own work, except where indicated by referencing, and that I have followed the good academic practices noted above</w:t>
             </w:r>
           </w:p>
           <w:p>
@@ -5092,11 +5418,333 @@
                 <w:rFonts w:ascii="Arial" w:hAnsi="Arial" w:cs="Arial"/>
               </w:rPr>
             </w:pPr>
+            <w:r>
+              <w:rPr>
+                <w:rFonts w:ascii="Arial" w:hAnsi="Arial" w:cs="Arial"/>
+                <w:noProof/>
+              </w:rPr>
+              <mc:AlternateContent>
+                <mc:Choice Requires="wpi">
+                  <w:drawing>
+                    <wp:anchor distT="0" distB="0" distL="114300" distR="114300" simplePos="0" relativeHeight="251692032" behindDoc="0" locked="0" layoutInCell="1" allowOverlap="1" wp14:anchorId="0C82D186" wp14:editId="46889C21">
+                      <wp:simplePos x="0" y="0"/>
+                      <wp:positionH relativeFrom="column">
+                        <wp:posOffset>2203275</wp:posOffset>
+                      </wp:positionH>
+                      <wp:positionV relativeFrom="paragraph">
+                        <wp:posOffset>176425</wp:posOffset>
+                      </wp:positionV>
+                      <wp:extent cx="10440" cy="55080"/>
+                      <wp:effectExtent l="57150" t="38100" r="46990" b="40640"/>
+                      <wp:wrapNone/>
+                      <wp:docPr id="50" name="Ink 50"/>
+                      <wp:cNvGraphicFramePr/>
+                      <a:graphic xmlns:a="http://schemas.openxmlformats.org/drawingml/2006/main">
+                        <a:graphicData uri="http://schemas.microsoft.com/office/word/2010/wordprocessingInk">
+                          <w14:contentPart bwMode="auto" r:id="rId29">
+                            <w14:nvContentPartPr>
+                              <w14:cNvContentPartPr/>
+                            </w14:nvContentPartPr>
+                            <w14:xfrm>
+                              <a:off x="0" y="0"/>
+                              <a:ext cx="10440" cy="55080"/>
+                            </w14:xfrm>
+                          </w14:contentPart>
+                        </a:graphicData>
+                      </a:graphic>
+                    </wp:anchor>
+                  </w:drawing>
+                </mc:Choice>
+                <mc:Fallback>
+                  <w:pict>
+                    <v:shape w14:anchorId="5794ACEC" id="Ink 50" o:spid="_x0000_s1026" type="#_x0000_t75" style="position:absolute;margin-left:172.8pt;margin-top:13.2pt;width:2.2pt;height:5.8pt;z-index:251692032;visibility:visible;mso-wrap-style:square;mso-wrap-distance-left:9pt;mso-wrap-distance-top:0;mso-wrap-distance-right:9pt;mso-wrap-distance-bottom:0;mso-position-horizontal:absolute;mso-position-horizontal-relative:text;mso-position-vertical:absolute;mso-position-vertical-relative:text" o:gfxdata="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">
+                      <v:imagedata r:id="rId30" o:title=""/>
+                    </v:shape>
+                  </w:pict>
+                </mc:Fallback>
+              </mc:AlternateContent>
+            </w:r>
+            <w:r>
+              <w:rPr>
+                <w:rFonts w:ascii="Arial" w:hAnsi="Arial" w:cs="Arial"/>
+                <w:noProof/>
+              </w:rPr>
+              <mc:AlternateContent>
+                <mc:Choice Requires="wpi">
+                  <w:drawing>
+                    <wp:anchor distT="0" distB="0" distL="114300" distR="114300" simplePos="0" relativeHeight="251689984" behindDoc="0" locked="0" layoutInCell="1" allowOverlap="1" wp14:anchorId="24DE8849" wp14:editId="3AD0B13E">
+                      <wp:simplePos x="0" y="0"/>
+                      <wp:positionH relativeFrom="column">
+                        <wp:posOffset>2038755</wp:posOffset>
+                      </wp:positionH>
+                      <wp:positionV relativeFrom="paragraph">
+                        <wp:posOffset>167065</wp:posOffset>
+                      </wp:positionV>
+                      <wp:extent cx="39240" cy="33480"/>
+                      <wp:effectExtent l="38100" t="38100" r="56515" b="43180"/>
+                      <wp:wrapNone/>
+                      <wp:docPr id="48" name="Ink 48"/>
+                      <wp:cNvGraphicFramePr/>
+                      <a:graphic xmlns:a="http://schemas.openxmlformats.org/drawingml/2006/main">
+                        <a:graphicData uri="http://schemas.microsoft.com/office/word/2010/wordprocessingInk">
+                          <w14:contentPart bwMode="auto" r:id="rId31">
+                            <w14:nvContentPartPr>
+                              <w14:cNvContentPartPr/>
+                            </w14:nvContentPartPr>
+                            <w14:xfrm>
+                              <a:off x="0" y="0"/>
+                              <a:ext cx="39240" cy="33480"/>
+                            </w14:xfrm>
+                          </w14:contentPart>
+                        </a:graphicData>
+                      </a:graphic>
+                    </wp:anchor>
+                  </w:drawing>
+                </mc:Choice>
+                <mc:Fallback>
+                  <w:pict>
+                    <v:shape w14:anchorId="3AC0167B" id="Ink 48" o:spid="_x0000_s1026" type="#_x0000_t75" style="position:absolute;margin-left:159.85pt;margin-top:12.45pt;width:4.55pt;height:4.1pt;z-index:251689984;visibility:visible;mso-wrap-style:square;mso-wrap-distance-left:9pt;mso-wrap-distance-top:0;mso-wrap-distance-right:9pt;mso-wrap-distance-bottom:0;mso-position-horizontal:absolute;mso-position-horizontal-relative:text;mso-position-vertical:absolute;mso-position-vertical-relative:text" o:gfxdata="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">
+                      <v:imagedata r:id="rId32" o:title=""/>
+                    </v:shape>
+                  </w:pict>
+                </mc:Fallback>
+              </mc:AlternateContent>
+            </w:r>
+            <w:r>
+              <w:rPr>
+                <w:rFonts w:ascii="Arial" w:hAnsi="Arial" w:cs="Arial"/>
+                <w:noProof/>
+              </w:rPr>
+              <mc:AlternateContent>
+                <mc:Choice Requires="wpi">
+                  <w:drawing>
+                    <wp:anchor distT="0" distB="0" distL="114300" distR="114300" simplePos="0" relativeHeight="251679744" behindDoc="0" locked="0" layoutInCell="1" allowOverlap="1" wp14:anchorId="7D20E8E0" wp14:editId="39025B54">
+                      <wp:simplePos x="0" y="0"/>
+                      <wp:positionH relativeFrom="column">
+                        <wp:posOffset>546915</wp:posOffset>
+                      </wp:positionH>
+                      <wp:positionV relativeFrom="paragraph">
+                        <wp:posOffset>90385</wp:posOffset>
+                      </wp:positionV>
+                      <wp:extent cx="610200" cy="209520"/>
+                      <wp:effectExtent l="38100" t="38100" r="57150" b="57785"/>
+                      <wp:wrapNone/>
+                      <wp:docPr id="38" name="Ink 38"/>
+                      <wp:cNvGraphicFramePr/>
+                      <a:graphic xmlns:a="http://schemas.openxmlformats.org/drawingml/2006/main">
+                        <a:graphicData uri="http://schemas.microsoft.com/office/word/2010/wordprocessingInk">
+                          <w14:contentPart bwMode="auto" r:id="rId33">
+                            <w14:nvContentPartPr>
+                              <w14:cNvContentPartPr/>
+                            </w14:nvContentPartPr>
+                            <w14:xfrm>
+                              <a:off x="0" y="0"/>
+                              <a:ext cx="610200" cy="209520"/>
+                            </w14:xfrm>
+                          </w14:contentPart>
+                        </a:graphicData>
+                      </a:graphic>
+                    </wp:anchor>
+                  </w:drawing>
+                </mc:Choice>
+                <mc:Fallback>
+                  <w:pict>
+                    <v:shape w14:anchorId="7E980821" id="Ink 38" o:spid="_x0000_s1026" type="#_x0000_t75" style="position:absolute;margin-left:42.35pt;margin-top:6.4pt;width:49.5pt;height:17.95pt;z-index:251679744;visibility:visible;mso-wrap-style:square;mso-wrap-distance-left:9pt;mso-wrap-distance-top:0;mso-wrap-distance-right:9pt;mso-wrap-distance-bottom:0;mso-position-horizontal:absolute;mso-position-horizontal-relative:text;mso-position-vertical:absolute;mso-position-vertical-relative:text" o:gfxdata="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">
+                      <v:imagedata r:id="rId34" o:title=""/>
+                    </v:shape>
+                  </w:pict>
+                </mc:Fallback>
+              </mc:AlternateContent>
+            </w:r>
           </w:p>
           <w:p>
             <w:pPr>
               <w:pStyle w:val="Heading2"/>
             </w:pPr>
+            <w:r>
+              <w:rPr>
+                <w:rFonts w:ascii="Arial" w:hAnsi="Arial" w:cs="Arial"/>
+                <w:noProof/>
+              </w:rPr>
+              <mc:AlternateContent>
+                <mc:Choice Requires="wpi">
+                  <w:drawing>
+                    <wp:anchor distT="0" distB="0" distL="114300" distR="114300" simplePos="0" relativeHeight="251691008" behindDoc="0" locked="0" layoutInCell="1" allowOverlap="1" wp14:anchorId="6F89FDC9" wp14:editId="5A02CE3A">
+                      <wp:simplePos x="0" y="0"/>
+                      <wp:positionH relativeFrom="column">
+                        <wp:posOffset>2194635</wp:posOffset>
+                      </wp:positionH>
+                      <wp:positionV relativeFrom="paragraph">
+                        <wp:posOffset>89990</wp:posOffset>
+                      </wp:positionV>
+                      <wp:extent cx="360" cy="35640"/>
+                      <wp:effectExtent l="38100" t="38100" r="57150" b="40640"/>
+                      <wp:wrapNone/>
+                      <wp:docPr id="49" name="Ink 49"/>
+                      <wp:cNvGraphicFramePr/>
+                      <a:graphic xmlns:a="http://schemas.openxmlformats.org/drawingml/2006/main">
+                        <a:graphicData uri="http://schemas.microsoft.com/office/word/2010/wordprocessingInk">
+                          <w14:contentPart bwMode="auto" r:id="rId35">
+                            <w14:nvContentPartPr>
+                              <w14:cNvContentPartPr/>
+                            </w14:nvContentPartPr>
+                            <w14:xfrm>
+                              <a:off x="0" y="0"/>
+                              <a:ext cx="360" cy="35640"/>
+                            </w14:xfrm>
+                          </w14:contentPart>
+                        </a:graphicData>
+                      </a:graphic>
+                    </wp:anchor>
+                  </w:drawing>
+                </mc:Choice>
+                <mc:Fallback>
+                  <w:pict>
+                    <v:shape w14:anchorId="1618C8D9" id="Ink 49" o:spid="_x0000_s1026" type="#_x0000_t75" style="position:absolute;margin-left:172.1pt;margin-top:6.4pt;width:1.45pt;height:4.2pt;z-index:251691008;visibility:visible;mso-wrap-style:square;mso-wrap-distance-left:9pt;mso-wrap-distance-top:0;mso-wrap-distance-right:9pt;mso-wrap-distance-bottom:0;mso-position-horizontal:absolute;mso-position-horizontal-relative:text;mso-position-vertical:absolute;mso-position-vertical-relative:text" o:gfxdata="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">
+                      <v:imagedata r:id="rId36" o:title=""/>
+                    </v:shape>
+                  </w:pict>
+                </mc:Fallback>
+              </mc:AlternateContent>
+            </w:r>
+            <w:r>
+              <w:rPr>
+                <w:rFonts w:ascii="Arial" w:hAnsi="Arial" w:cs="Arial"/>
+                <w:noProof/>
+              </w:rPr>
+              <mc:AlternateContent>
+                <mc:Choice Requires="wpi">
+                  <w:drawing>
+                    <wp:anchor distT="0" distB="0" distL="114300" distR="114300" simplePos="0" relativeHeight="251688960" behindDoc="0" locked="0" layoutInCell="1" allowOverlap="1" wp14:anchorId="17A437A2" wp14:editId="66271867">
+                      <wp:simplePos x="0" y="0"/>
+                      <wp:positionH relativeFrom="column">
+                        <wp:posOffset>2051685</wp:posOffset>
+                      </wp:positionH>
+                      <wp:positionV relativeFrom="paragraph">
+                        <wp:posOffset>83820</wp:posOffset>
+                      </wp:positionV>
+                      <wp:extent cx="19410" cy="38100"/>
+                      <wp:effectExtent l="57150" t="38100" r="57150" b="57150"/>
+                      <wp:wrapNone/>
+                      <wp:docPr id="47" name="Ink 47"/>
+                      <wp:cNvGraphicFramePr/>
+                      <a:graphic xmlns:a="http://schemas.openxmlformats.org/drawingml/2006/main">
+                        <a:graphicData uri="http://schemas.microsoft.com/office/word/2010/wordprocessingInk">
+                          <w14:contentPart bwMode="auto" r:id="rId37">
+                            <w14:nvContentPartPr>
+                              <w14:cNvContentPartPr/>
+                            </w14:nvContentPartPr>
+                            <w14:xfrm>
+                              <a:off x="0" y="0"/>
+                              <a:ext cx="19410" cy="38100"/>
+                            </w14:xfrm>
+                          </w14:contentPart>
+                        </a:graphicData>
+                      </a:graphic>
+                    </wp:anchor>
+                  </w:drawing>
+                </mc:Choice>
+                <mc:Fallback>
+                  <w:pict>
+                    <v:shape w14:anchorId="4D5D68A6" id="Ink 47" o:spid="_x0000_s1026" type="#_x0000_t75" style="position:absolute;margin-left:160.85pt;margin-top:5.9pt;width:2.95pt;height:4.35pt;z-index:251688960;visibility:visible;mso-wrap-style:square;mso-wrap-distance-left:9pt;mso-wrap-distance-top:0;mso-wrap-distance-right:9pt;mso-wrap-distance-bottom:0;mso-position-horizontal:absolute;mso-position-horizontal-relative:text;mso-position-vertical:absolute;mso-position-vertical-relative:text" o:gfxdata="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">
+                      <v:imagedata r:id="rId38" o:title=""/>
+                    </v:shape>
+                  </w:pict>
+                </mc:Fallback>
+              </mc:AlternateContent>
+            </w:r>
+            <w:r>
+              <w:rPr>
+                <w:rFonts w:ascii="Arial" w:hAnsi="Arial" w:cs="Arial"/>
+                <w:noProof/>
+              </w:rPr>
+              <mc:AlternateContent>
+                <mc:Choice Requires="wpi">
+                  <w:drawing>
+                    <wp:anchor distT="0" distB="0" distL="114300" distR="114300" simplePos="0" relativeHeight="251685888" behindDoc="0" locked="0" layoutInCell="1" allowOverlap="1" wp14:anchorId="2389DDF8" wp14:editId="1923D5B4">
+                      <wp:simplePos x="0" y="0"/>
+                      <wp:positionH relativeFrom="column">
+                        <wp:posOffset>1633855</wp:posOffset>
+                      </wp:positionH>
+                      <wp:positionV relativeFrom="paragraph">
+                        <wp:posOffset>-6985</wp:posOffset>
+                      </wp:positionV>
+                      <wp:extent cx="915670" cy="198755"/>
+                      <wp:effectExtent l="57150" t="57150" r="55880" b="48895"/>
+                      <wp:wrapNone/>
+                      <wp:docPr id="44" name="Ink 44"/>
+                      <wp:cNvGraphicFramePr/>
+                      <a:graphic xmlns:a="http://schemas.openxmlformats.org/drawingml/2006/main">
+                        <a:graphicData uri="http://schemas.microsoft.com/office/word/2010/wordprocessingInk">
+                          <w14:contentPart bwMode="auto" r:id="rId39">
+                            <w14:nvContentPartPr>
+                              <w14:cNvContentPartPr/>
+                            </w14:nvContentPartPr>
+                            <w14:xfrm>
+                              <a:off x="0" y="0"/>
+                              <a:ext cx="915670" cy="198755"/>
+                            </w14:xfrm>
+                          </w14:contentPart>
+                        </a:graphicData>
+                      </a:graphic>
+                    </wp:anchor>
+                  </w:drawing>
+                </mc:Choice>
+                <mc:Fallback>
+                  <w:pict>
+                    <v:shape w14:anchorId="697E30DB" id="Ink 44" o:spid="_x0000_s1026" type="#_x0000_t75" style="position:absolute;margin-left:127.95pt;margin-top:-1.25pt;width:73.5pt;height:17.05pt;z-index:251685888;visibility:visible;mso-wrap-style:square;mso-wrap-distance-left:9pt;mso-wrap-distance-top:0;mso-wrap-distance-right:9pt;mso-wrap-distance-bottom:0;mso-position-horizontal:absolute;mso-position-horizontal-relative:text;mso-position-vertical:absolute;mso-position-vertical-relative:text" o:gfxdata="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">
+                      <v:imagedata r:id="rId40" o:title=""/>
+                    </v:shape>
+                  </w:pict>
+                </mc:Fallback>
+              </mc:AlternateContent>
+            </w:r>
+            <w:r>
+              <w:rPr>
+                <w:rFonts w:ascii="Arial" w:hAnsi="Arial" w:cs="Arial"/>
+                <w:noProof/>
+              </w:rPr>
+              <mc:AlternateContent>
+                <mc:Choice Requires="wpi">
+                  <w:drawing>
+                    <wp:anchor distT="0" distB="0" distL="114300" distR="114300" simplePos="0" relativeHeight="251682816" behindDoc="0" locked="0" layoutInCell="1" allowOverlap="1" wp14:anchorId="089E779E" wp14:editId="3BCD451B">
+                      <wp:simplePos x="0" y="0"/>
+                      <wp:positionH relativeFrom="column">
+                        <wp:posOffset>1344295</wp:posOffset>
+                      </wp:positionH>
+                      <wp:positionV relativeFrom="paragraph">
+                        <wp:posOffset>25400</wp:posOffset>
+                      </wp:positionV>
+                      <wp:extent cx="221645" cy="144145"/>
+                      <wp:effectExtent l="19050" t="38100" r="6985" b="46355"/>
+                      <wp:wrapNone/>
+                      <wp:docPr id="41" name="Ink 41"/>
+                      <wp:cNvGraphicFramePr/>
+                      <a:graphic xmlns:a="http://schemas.openxmlformats.org/drawingml/2006/main">
+                        <a:graphicData uri="http://schemas.microsoft.com/office/word/2010/wordprocessingInk">
+                          <w14:contentPart bwMode="auto" r:id="rId41">
+                            <w14:nvContentPartPr>
+                              <w14:cNvContentPartPr/>
+                            </w14:nvContentPartPr>
+                            <w14:xfrm>
+                              <a:off x="0" y="0"/>
+                              <a:ext cx="221645" cy="144145"/>
+                            </w14:xfrm>
+                          </w14:contentPart>
+                        </a:graphicData>
+                      </a:graphic>
+                    </wp:anchor>
+                  </w:drawing>
+                </mc:Choice>
+                <mc:Fallback>
+                  <w:pict>
+                    <v:shape w14:anchorId="2165EA9E" id="Ink 41" o:spid="_x0000_s1026" type="#_x0000_t75" style="position:absolute;margin-left:105.15pt;margin-top:1.3pt;width:18.85pt;height:12.75pt;z-index:251682816;visibility:visible;mso-wrap-style:square;mso-wrap-distance-left:9pt;mso-wrap-distance-top:0;mso-wrap-distance-right:9pt;mso-wrap-distance-bottom:0;mso-position-horizontal:absolute;mso-position-horizontal-relative:text;mso-position-vertical:absolute;mso-position-vertical-relative:text" o:gfxdata="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">
+                      <v:imagedata r:id="rId42" o:title=""/>
+                    </v:shape>
+                  </w:pict>
+                </mc:Fallback>
+              </mc:AlternateContent>
+            </w:r>
             <w:r>
               <w:rPr>
                 <w:rFonts w:ascii="Arial" w:hAnsi="Arial" w:cs="Arial"/>
@@ -5185,7 +5833,7 @@
       </w:pPr>
     </w:p>
     <w:sectPr>
-      <w:footerReference w:type="default" r:id="rId10"/>
+      <w:footerReference w:type="default" r:id="rId43"/>
       <w:pgSz w:w="11906" w:h="16838"/>
       <w:pgMar w:top="1440" w:right="1440" w:bottom="1440" w:left="1440" w:header="708" w:footer="708" w:gutter="0"/>
       <w:cols w:space="708"/>
@@ -6166,7 +6814,434 @@
     <w:uiPriority w:val="99"/>
     <w:rsid w:val="00CE7A96"/>
   </w:style>
+  <w:style w:type="character" w:styleId="UnresolvedMention">
+    <w:name w:val="Unresolved Mention"/>
+    <w:basedOn w:val="DefaultParagraphFont"/>
+    <w:uiPriority w:val="99"/>
+    <w:semiHidden/>
+    <w:unhideWhenUsed/>
+    <w:rsid w:val="00C53172"/>
+    <w:rPr>
+      <w:color w:val="605E5C"/>
+      <w:shd w:val="clear" w:color="auto" w:fill="E1DFDD"/>
+    </w:rPr>
+  </w:style>
 </w:styles>
+</file>
+
+<file path=word/ink/ink1.xml><?xml version="1.0" encoding="utf-8"?>
+<inkml:ink xmlns:inkml="http://www.w3.org/2003/InkML">
+  <inkml:definitions>
+    <inkml:context xml:id="ctx0">
+      <inkml:inkSource xml:id="inkSrc0">
+        <inkml:traceFormat>
+          <inkml:channel name="X" type="integer" min="-2.14748E9" max="2.14748E9" units="cm"/>
+          <inkml:channel name="Y" type="integer" min="-2.14748E9" max="2.14748E9" units="cm"/>
+          <inkml:channel name="F" type="integer" max="32767" units="dev"/>
+        </inkml:traceFormat>
+        <inkml:channelProperties>
+          <inkml:channelProperty channel="X" name="resolution" value="1000" units="1/cm"/>
+          <inkml:channelProperty channel="Y" name="resolution" value="1000" units="1/cm"/>
+          <inkml:channelProperty channel="F" name="resolution" value="0" units="1/dev"/>
+        </inkml:channelProperties>
+      </inkml:inkSource>
+      <inkml:timestamp xml:id="ts0" timeString="2024-11-07T15:07:18.470"/>
+    </inkml:context>
+    <inkml:brush xml:id="br0">
+      <inkml:brushProperty name="width" value="0.05" units="cm"/>
+      <inkml:brushProperty name="height" value="0.05" units="cm"/>
+    </inkml:brush>
+  </inkml:definitions>
+  <inkml:trace contextRef="#ctx0" brushRef="#br0">0 0 24575,'0'0'-8191</inkml:trace>
+</inkml:ink>
+</file>
+
+<file path=word/ink/ink10.xml><?xml version="1.0" encoding="utf-8"?>
+<inkml:ink xmlns:inkml="http://www.w3.org/2003/InkML">
+  <inkml:definitions>
+    <inkml:context xml:id="ctx0">
+      <inkml:inkSource xml:id="inkSrc0">
+        <inkml:traceFormat>
+          <inkml:channel name="X" type="integer" min="-2.14748E9" max="2.14748E9" units="cm"/>
+          <inkml:channel name="Y" type="integer" min="-2.14748E9" max="2.14748E9" units="cm"/>
+          <inkml:channel name="F" type="integer" max="32767" units="dev"/>
+        </inkml:traceFormat>
+        <inkml:channelProperties>
+          <inkml:channelProperty channel="X" name="resolution" value="1000" units="1/cm"/>
+          <inkml:channelProperty channel="Y" name="resolution" value="1000" units="1/cm"/>
+          <inkml:channelProperty channel="F" name="resolution" value="0" units="1/dev"/>
+        </inkml:channelProperties>
+      </inkml:inkSource>
+      <inkml:timestamp xml:id="ts0" timeString="2024-11-07T15:06:57.496"/>
+    </inkml:context>
+    <inkml:brush xml:id="br0">
+      <inkml:brushProperty name="width" value="0.05" units="cm"/>
+      <inkml:brushProperty name="height" value="0.05" units="cm"/>
+    </inkml:brush>
+  </inkml:definitions>
+  <inkml:trace contextRef="#ctx0" brushRef="#br0">9 26 24575,'0'3'0,"1"1"0,0-1 0,-1 0 0,1 0 0,0 0 0,1 0 0,-1 0 0,0 0 0,1 0 0,0 0 0,0-1 0,0 1 0,0-1 0,0 1 0,0-1 0,0 0 0,1 0 0,-1 0 0,1 0 0,0 0 0,5 2 0,-7-3 0,0 0 0,1 0 0,-1-1 0,1 1 0,-1-1 0,1 1 0,-1-1 0,1 1 0,-1-1 0,1 0 0,-1 0 0,1 0 0,0 0 0,-1 0 0,1 0 0,-1 0 0,1-1 0,-1 1 0,1 0 0,-1-1 0,1 1 0,-1-1 0,1 0 0,-1 1 0,1-1 0,-1 0 0,0 0 0,0 0 0,1 0 0,-1 0 0,0 0 0,0 0 0,0-1 0,0 1 0,0 0 0,0 0 0,-1-1 0,1 1 0,0-1 0,-1 1 0,1-1 0,-1 1 0,1-1 0,-1-2 0,1 2 0,-1 0 0,0 0 0,0 0 0,0 0 0,0 0 0,0 0 0,0 0 0,0 0 0,-1 0 0,1 0 0,-1 0 0,0 0 0,1 0 0,-1 0 0,0 0 0,0 1 0,0-1 0,0 0 0,-1 1 0,1-1 0,0 1 0,-1-1 0,1 1 0,-1-1 0,1 1 0,-1 0 0,0 0 0,1 0 0,-1 0 0,0 0 0,0 0 0,0 0 0,0 1 0,0-1 0,0 1 0,-3-1 0,3 0 0,-1 1 0,1-1 0,0 0 0,0 1 0,-1 0 0,1 0 0,0-1 0,0 1 0,-1 1 0,1-1 0,0 0 0,0 0 0,-1 1 0,1 0 0,0-1 0,0 1 0,0 0 0,0 0 0,0 0 0,0 0 0,0 0 0,0 1 0,0-1 0,0 0 0,1 1 0,-1 0 0,1-1 0,-1 1 0,1 0 0,-1 0 0,0 2 0,2-3-35,0 0 0,0 0 0,1 0 0,-1-1 0,0 1 0,0 0 0,1 0 0,-1 0 0,1 0 0,-1 0 0,1 0 0,-1 0 0,1-1 0,-1 1 0,1 0 0,0 0 0,0-1 0,-1 1 0,1 0 0,0-1 0,0 1 0,0-1 0,-1 1 0,1-1 0,0 0 0,0 1 0,0-1 0,0 0 0,0 1 0,0-1 0,0 0 0,0 0 0,0 0 0,0 0 0,0 0 0,0 0 0,0 0 0,1-1 0</inkml:trace>
+</inkml:ink>
+</file>
+
+<file path=word/ink/ink11.xml><?xml version="1.0" encoding="utf-8"?>
+<inkml:ink xmlns:inkml="http://www.w3.org/2003/InkML">
+  <inkml:definitions>
+    <inkml:context xml:id="ctx0">
+      <inkml:inkSource xml:id="inkSrc0">
+        <inkml:traceFormat>
+          <inkml:channel name="X" type="integer" min="-2.14748E9" max="2.14748E9" units="cm"/>
+          <inkml:channel name="Y" type="integer" min="-2.14748E9" max="2.14748E9" units="cm"/>
+          <inkml:channel name="F" type="integer" max="32767" units="dev"/>
+        </inkml:traceFormat>
+        <inkml:channelProperties>
+          <inkml:channelProperty channel="X" name="resolution" value="1000" units="1/cm"/>
+          <inkml:channelProperty channel="Y" name="resolution" value="1000" units="1/cm"/>
+          <inkml:channelProperty channel="F" name="resolution" value="0" units="1/dev"/>
+        </inkml:channelProperties>
+      </inkml:inkSource>
+      <inkml:timestamp xml:id="ts0" timeString="2024-11-07T15:06:06.118"/>
+    </inkml:context>
+    <inkml:brush xml:id="br0">
+      <inkml:brushProperty name="width" value="0.05" units="cm"/>
+      <inkml:brushProperty name="height" value="0.05" units="cm"/>
+    </inkml:brush>
+  </inkml:definitions>
+  <inkml:trace contextRef="#ctx0" brushRef="#br0">0 133 24575,'103'2'0,"113"-5"0,-84-22 0,-103 21 0,-42 9 0,-49 9 0,62-14 0,-16 3 0,0 0 0,1 0 0,-1 1 0,-27 12 0,41-15 0,-1 0 0,1 0 0,-1 0 0,1 1 0,0-1 0,-1 1 0,1-1 0,0 1 0,0 0 0,0 0 0,0 0 0,1 0 0,-1 0 0,0 0 0,1 1 0,-1-1 0,1 0 0,0 1 0,0-1 0,0 1 0,0-1 0,0 1 0,1 0 0,-1-1 0,1 1 0,0 0 0,0 0 0,0-1 0,0 5 0,2 4 0,1 0 0,0-1 0,1 1 0,0-1 0,1 1 0,0-1 0,10 14 0,55 68 0,-29-41 0,-40-49 0,0-1 0,0 0 0,0 1 0,0-1 0,0 1 0,0-1 0,0 1 0,0 0 0,-1-1 0,1 1 0,-1 0 0,1-1 0,-1 1 0,1 0 0,-1 0 0,0-1 0,0 1 0,0 0 0,0 2 0,-1-3 0,0 0 0,1 0 0,-1 0 0,0 0 0,1 0 0,-1 0 0,0 0 0,0-1 0,0 1 0,0 0 0,0 0 0,0-1 0,0 1 0,0 0 0,0-1 0,0 1 0,0-1 0,0 0 0,0 1 0,-1-1 0,0 0 0,-11 2 0,0-1 0,0 0 0,0-2 0,-16-1 0,11 1 0,-37-2 0,-87-15 0,120 15 0,17 3 0,1-1 0,-1 1 0,1-1 0,-1 1 0,1-1 0,-1 0 0,1-1 0,0 1 0,0-1 0,0 0 0,-1 0 0,-4-4 0,9 6 0,0 0 0,0 0 0,0 0 0,0-1 0,0 1 0,0 0 0,0 0 0,0 0 0,0 0 0,0-1 0,0 1 0,0 0 0,0 0 0,0 0 0,0-1 0,0 1 0,0 0 0,0 0 0,0 0 0,0 0 0,0-1 0,0 1 0,0 0 0,0 0 0,0 0 0,0 0 0,0-1 0,0 1 0,0 0 0,1 0 0,-1 0 0,0 0 0,0 0 0,0-1 0,0 1 0,0 0 0,1 0 0,-1 0 0,0 0 0,0 0 0,0 0 0,0 0 0,1 0 0,-1 0 0,0 0 0,0 0 0,1-1 0,15-3 0,16 0 0,-18 4 0,0 1 0,1 1 0,-1 0 0,0 1 0,0 1 0,-1 0 0,1 1 0,-1 0 0,15 8 0,-8-4 0,2 0 0,32 8 0,-48-16 0,0 0 0,0 0 0,0-1 0,0 1 0,0-2 0,0 1 0,0 0 0,0-1 0,0 0 0,0-1 0,0 1 0,0-1 0,-1-1 0,10-3 0,0-4 0,1 0 0,-2-1 0,21-18 0,-27 21 0,1-1 0,1 1 0,-1 1 0,1 0 0,0 0 0,1 1 0,0 0 0,0 1 0,0 1 0,21-7 0,0 7 0,0 2 0,57 3 0,-136-16 0,36 10 0,0 1 0,0 0 0,-1 1 0,1 0 0,-1 1 0,-17-1 0,27 3 0,-1 0 0,0 0 0,1 1 0,-1-1 0,0 1 0,1 0 0,-1-1 0,1 1 0,0 1 0,-1-1 0,1 0 0,0 0 0,-1 1 0,1 0 0,0-1 0,0 1 0,0 0 0,1 0 0,-1 0 0,0 0 0,1 0 0,-1 0 0,1 1 0,0-1 0,0 0 0,0 1 0,0-1 0,0 1 0,0-1 0,1 1 0,-1-1 0,1 1 0,-1 0 0,1-1 0,0 5 0,0-2 0,-1 0 0,1 0 0,0-1 0,0 1 0,0 0 0,1 0 0,-1-1 0,1 1 0,0 0 0,1-1 0,-1 1 0,1-1 0,0 1 0,0-1 0,0 0 0,1 0 0,-1 0 0,1 0 0,0 0 0,0-1 0,0 1 0,1-1 0,-1 0 0,1 0 0,0 0 0,0 0 0,0-1 0,0 1 0,1-1 0,-1 0 0,0 0 0,1-1 0,6 2 0,-3-1 0,0-1 0,0 0 0,0 0 0,0-1 0,1 0 0,-1 0 0,0-1 0,0 0 0,0 0 0,0-1 0,0 0 0,0 0 0,0-1 0,-1 0 0,1-1 0,-1 1 0,0-1 0,13-10 0,-13 8 0,0-1 0,-1 0 0,1 0 0,-1-1 0,-1 0 0,1 0 0,-2 0 0,6-10 0,-9 16 0,-1 1 0,1-1 0,0 0 0,0 1 0,-1-1 0,1 0 0,-1 0 0,1 1 0,-1-1 0,0 0 0,0 0 0,0 0 0,0 1 0,0-1 0,0 0 0,0 0 0,-1 0 0,1 0 0,0 1 0,-1-1 0,0 0 0,1 1 0,-1-1 0,0 0 0,0 1 0,0-1 0,0 1 0,0-1 0,0 1 0,-1 0 0,1-1 0,0 1 0,-1 0 0,1 0 0,-1 0 0,1 0 0,-1 0 0,0 0 0,1 0 0,-1 1 0,0-1 0,1 1 0,-1-1 0,0 1 0,0-1 0,0 1 0,-2 0 0,-53-3 0,48 4 0,39 1 0,19-1 0,121-3 0,-162 1 0,0-1 0,-1 0 0,1-1 0,-1 0 0,0 0 0,0 0 0,0-1 0,0 0 0,0-1 0,-1 1 0,7-8 0,2 0 0,-1-2 0,-1 0 0,17-23 0,-24 28 0,0-1 0,0-1 0,-1 1 0,-1-1 0,1 0 0,-2 0 0,1-1 0,-2 1 0,0-1 0,0 1 0,-1-1 0,0 0 0,-1-12 0,-1 21 0,0 0 0,-1 0 0,1 0 0,0 0 0,-1 1 0,0-1 0,1 0 0,-1 1 0,0 0 0,0-1 0,0 1 0,-1 0 0,1 0 0,-1 0 0,1 0 0,-1 1 0,1-1 0,-1 1 0,0-1 0,0 1 0,0 0 0,0 0 0,0 0 0,0 1 0,0-1 0,0 1 0,-5-1 0,1 0 0,1 1 0,0-1 0,0 1 0,-1 1 0,1-1 0,0 1 0,0 0 0,0 0 0,0 1 0,0 0 0,0 0 0,0 0 0,-6 4 0,7-2 0,0 0 0,1 0 0,0 1 0,0-1 0,0 1 0,0 0 0,1 0 0,0 1 0,0-1 0,0 0 0,1 1 0,0 0 0,0 0 0,0-1 0,1 1 0,0 0 0,-1 8 0,0 13 0,0 1 0,5 43 0,-1-29 0,0 123 0,-2-164 0,0-1 0,0 0 0,0 0 0,0 0 0,0 0 0,0 0 0,-1 1 0,1-1 0,0 0 0,0 0 0,0 0 0,0 0 0,0 1 0,0-1 0,0 0 0,0 0 0,0 0 0,0 1 0,0-1 0,0 0 0,0 0 0,0 0 0,0 0 0,1 0 0,-1 1 0,0-1 0,0 0 0,0 0 0,0 0 0,0 0 0,0 1 0,0-1 0,0 0 0,1 0 0,-1 0 0,0 0 0,0 0 0,0 0 0,0 0 0,0 0 0,1 1 0,-1-1 0,0 0 0,0 0 0,0 0 0,0 0 0,1 0 0,-1 0 0,0 0 0,0 0 0,0 0 0,0 0 0,1 0 0,-1 0 0,0 0 0,0 0 0,0 0 0,0 0 0,1 0 0,-1 0 0,0-1 0,0 1 0,0 0 0,1 0 0,12-15 0,21-42 0,-21 35 0,-8 14 0,0 0 0,0 1 0,1-1 0,1 1 0,-1 0 0,12-8 0,-17 13 0,0 1 0,1 0 0,-1 0 0,1 1 0,-1-1 0,1 0 0,-1 0 0,1 1 0,-1-1 0,1 1 0,0-1 0,-1 1 0,1 0 0,0-1 0,-1 1 0,1 0 0,0 0 0,0 0 0,-1 0 0,1 1 0,0-1 0,-1 0 0,1 1 0,-1-1 0,1 1 0,0 0 0,-1-1 0,1 1 0,-1 0 0,1 0 0,-1 0 0,0 0 0,1 0 0,-1 0 0,0 1 0,0-1 0,0 0 0,0 0 0,0 1 0,0-1 0,0 1 0,1 2 0,3 7 0,0 0 0,-1 0 0,0 0 0,0 0 0,-1 1 0,-1-1 0,0 1 0,-1 0 0,0 15 0,2 2 0,-3-27 0,-1-1 0,1 0 0,0 0 0,0 0 0,1 1 0,-1-1 0,0 0 0,0 0 0,1 0 0,-1 1 0,0-1 0,1 0 0,-1 0 0,1 0 0,0 0 0,-1 0 0,1 0 0,0 0 0,-1 0 0,1 0 0,0 0 0,0 0 0,0-1 0,1 2 0,-1-2 0,0 0 0,0 0 0,1 0 0,-1-1 0,0 1 0,0 0 0,0 0 0,0-1 0,0 1 0,0-1 0,0 1 0,0-1 0,0 0 0,0 1 0,0-1 0,0 0 0,0 1 0,0-1 0,1-2 0,36-50 0,-32 42 0,37-56 0,-39 61 0,0 1 0,1-1 0,0 1 0,0 0 0,0 1 0,0-1 0,1 1 0,10-6 0,-16 9 0,1 1 0,0 0 0,-1-1 0,1 1 0,-1 0 0,1 0 0,0 0 0,-1 0 0,1 0 0,0 0 0,-1-1 0,1 1 0,0 1 0,-1-1 0,1 0 0,0 0 0,-1 0 0,1 0 0,0 0 0,-1 1 0,1-1 0,-1 0 0,1 0 0,-1 1 0,1-1 0,0 0 0,-1 1 0,1-1 0,0 1 0,9 22 0,-4 28 0,-6-50 0,-2 148 0,1-170 0,1 0 0,1 0 0,1 0 0,1 1 0,8-32 0,-9 47 0,0-1 0,0 1 0,0 0 0,1 0 0,0 1 0,0-1 0,0 0 0,0 1 0,1 0 0,0 0 0,0 0 0,0 0 0,0 1 0,0-1 0,1 1 0,0 0 0,-1 1 0,1-1 0,0 1 0,1 0 0,-1 0 0,0 0 0,0 1 0,1 0 0,-1 0 0,9-1 0,-10 2 0,0 0 0,0 0 0,-1 0 0,1 0 0,0 1 0,0-1 0,0 1 0,-1 0 0,1 0 0,0 1 0,-1-1 0,1 1 0,-1-1 0,1 1 0,-1 0 0,0 0 0,0 1 0,0-1 0,0 1 0,0 0 0,-1-1 0,1 1 0,-1 0 0,0 0 0,0 1 0,0-1 0,0 0 0,0 1 0,-1-1 0,1 1 0,1 7 0,-1-1 0,1 0 0,-2 0 0,1 0 0,-1 0 0,-1 1 0,0-1 0,0 1 0,-1-1 0,0 0 0,-1 0 0,-3 11 0,-11 46-1365,14-47-5461</inkml:trace>
+</inkml:ink>
+</file>
+
+<file path=word/ink/ink12.xml><?xml version="1.0" encoding="utf-8"?>
+<inkml:ink xmlns:inkml="http://www.w3.org/2003/InkML">
+  <inkml:definitions>
+    <inkml:context xml:id="ctx0">
+      <inkml:inkSource xml:id="inkSrc0">
+        <inkml:traceFormat>
+          <inkml:channel name="X" type="integer" min="-2.14748E9" max="2.14748E9" units="cm"/>
+          <inkml:channel name="Y" type="integer" min="-2.14748E9" max="2.14748E9" units="cm"/>
+          <inkml:channel name="F" type="integer" max="32767" units="dev"/>
+        </inkml:traceFormat>
+        <inkml:channelProperties>
+          <inkml:channelProperty channel="X" name="resolution" value="1000" units="1/cm"/>
+          <inkml:channelProperty channel="Y" name="resolution" value="1000" units="1/cm"/>
+          <inkml:channelProperty channel="F" name="resolution" value="0" units="1/dev"/>
+        </inkml:channelProperties>
+      </inkml:inkSource>
+      <inkml:timestamp xml:id="ts0" timeString="2024-11-07T15:07:01.157"/>
+    </inkml:context>
+    <inkml:brush xml:id="br0">
+      <inkml:brushProperty name="width" value="0.05" units="cm"/>
+      <inkml:brushProperty name="height" value="0.05" units="cm"/>
+    </inkml:brush>
+  </inkml:definitions>
+  <inkml:trace contextRef="#ctx0" brushRef="#br0">0 0 24575,'0'5'0,"0"5"0,0 7 0,0 3 0,0 5 0,0-4-8191</inkml:trace>
+</inkml:ink>
+</file>
+
+<file path=word/ink/ink13.xml><?xml version="1.0" encoding="utf-8"?>
+<inkml:ink xmlns:inkml="http://www.w3.org/2003/InkML">
+  <inkml:definitions>
+    <inkml:context xml:id="ctx0">
+      <inkml:inkSource xml:id="inkSrc0">
+        <inkml:traceFormat>
+          <inkml:channel name="X" type="integer" min="-2.14748E9" max="2.14748E9" units="cm"/>
+          <inkml:channel name="Y" type="integer" min="-2.14748E9" max="2.14748E9" units="cm"/>
+          <inkml:channel name="F" type="integer" max="32767" units="dev"/>
+        </inkml:traceFormat>
+        <inkml:channelProperties>
+          <inkml:channelProperty channel="X" name="resolution" value="1000" units="1/cm"/>
+          <inkml:channelProperty channel="Y" name="resolution" value="1000" units="1/cm"/>
+          <inkml:channelProperty channel="F" name="resolution" value="0" units="1/dev"/>
+        </inkml:channelProperties>
+      </inkml:inkSource>
+      <inkml:timestamp xml:id="ts0" timeString="2024-11-07T15:06:50.016"/>
+    </inkml:context>
+    <inkml:brush xml:id="br0">
+      <inkml:brushProperty name="width" value="0.05" units="cm"/>
+      <inkml:brushProperty name="height" value="0.05" units="cm"/>
+    </inkml:brush>
+  </inkml:definitions>
+  <inkml:trace contextRef="#ctx0" brushRef="#br0">0 106 24575</inkml:trace>
+  <inkml:trace contextRef="#ctx0" brushRef="#br0" timeOffset="1902.64">53 0 24575,'0'0'-8191</inkml:trace>
+</inkml:ink>
+</file>
+
+<file path=word/ink/ink14.xml><?xml version="1.0" encoding="utf-8"?>
+<inkml:ink xmlns:inkml="http://www.w3.org/2003/InkML">
+  <inkml:definitions>
+    <inkml:context xml:id="ctx0">
+      <inkml:inkSource xml:id="inkSrc0">
+        <inkml:traceFormat>
+          <inkml:channel name="X" type="integer" min="-2.14748E9" max="2.14748E9" units="cm"/>
+          <inkml:channel name="Y" type="integer" min="-2.14748E9" max="2.14748E9" units="cm"/>
+          <inkml:channel name="F" type="integer" max="32767" units="dev"/>
+        </inkml:traceFormat>
+        <inkml:channelProperties>
+          <inkml:channelProperty channel="X" name="resolution" value="1000" units="1/cm"/>
+          <inkml:channelProperty channel="Y" name="resolution" value="1000" units="1/cm"/>
+          <inkml:channelProperty channel="F" name="resolution" value="0" units="1/dev"/>
+        </inkml:channelProperties>
+      </inkml:inkSource>
+      <inkml:timestamp xml:id="ts0" timeString="2024-11-07T15:06:32.133"/>
+    </inkml:context>
+    <inkml:brush xml:id="br0">
+      <inkml:brushProperty name="width" value="0.05" units="cm"/>
+      <inkml:brushProperty name="height" value="0.05" units="cm"/>
+    </inkml:brush>
+  </inkml:definitions>
+  <inkml:trace contextRef="#ctx0" brushRef="#br0">339 24 24575,'-56'-2'0,"37"0"0,-1 2 0,1-1 0,0 2 0,0 1 0,-29 6 0,45-7 0,1 0 0,-1 0 0,0 1 0,0-1 0,1 1 0,-1 0 0,1 0 0,0 0 0,-1 0 0,1 0 0,0 0 0,0 1 0,0-1 0,1 1 0,-1-1 0,0 1 0,1 0 0,0 0 0,0-1 0,0 1 0,0 0 0,0 0 0,0 0 0,1 0 0,-1 0 0,1 1 0,0-1 0,0 0 0,0 0 0,1 4 0,0-3 0,-1-1 0,0 1 0,1-1 0,0 0 0,0 1 0,0-1 0,0 0 0,1 1 0,-1-1 0,1 0 0,0 0 0,0 0 0,0-1 0,0 1 0,0 0 0,1-1 0,-1 1 0,1-1 0,0 0 0,-1 0 0,1 0 0,0 0 0,0 0 0,0-1 0,1 1 0,5 1 0,52 1 0,-52-4 0,1 0 0,-1 1 0,1 0 0,-1 0 0,0 1 0,14 4 0,-20-5 0,0 1 0,0 0 0,0 0 0,0 0 0,0 0 0,-1 0 0,1 0 0,-1 1 0,1-1 0,-1 1 0,0 0 0,0 0 0,0-1 0,-1 1 0,1 1 0,-1-1 0,0 0 0,1 0 0,-1 0 0,-1 1 0,1-1 0,0 6 0,1 0 0,-1 0 0,0 1 0,-1-1 0,0 0 0,0 0 0,-1 0 0,0 1 0,0-1 0,-5 13 0,4-18 0,1 1 0,-2-1 0,1 0 0,0 1 0,-1-1 0,1 0 0,-1-1 0,0 1 0,-1 0 0,1-1 0,-1 0 0,1 0 0,-1 0 0,0 0 0,0 0 0,0-1 0,0 0 0,-1 0 0,-8 3 0,9-4 0,-32 11 0,-54 10 0,81-20 0,0 0 0,0-1 0,0-1 0,1 1 0,-1-2 0,0 1 0,0-1 0,0 0 0,0-1 0,1 0 0,-1 0 0,-10-5 0,19 7 0,0 0 0,-1 0 0,1 0 0,0 0 0,0 0 0,0 0 0,-1 0 0,1 0 0,0-1 0,0 1 0,0 0 0,-1 0 0,1 0 0,0 0 0,0 0 0,0 0 0,0 0 0,0-1 0,-1 1 0,1 0 0,0 0 0,0 0 0,0 0 0,0-1 0,0 1 0,0 0 0,0 0 0,-1 0 0,1-1 0,0 1 0,0 0 0,0 0 0,0 0 0,0-1 0,0 1 0,0 0 0,0 0 0,0 0 0,0-1 0,0 1 0,0 0 0,0 0 0,0 0 0,1-1 0,-1 1 0,11-5 0,17 1 0,41 2 0,-47 3 0,0-1 0,0-1 0,0-2 0,-1 0 0,28-7 0,-44 8 0,1 0 0,0 0 0,-1-1 0,0 0 0,0 0 0,0 0 0,0-1 0,0 0 0,0 0 0,-1 0 0,0 0 0,0-1 0,0 1 0,0-1 0,-1 0 0,0 0 0,0-1 0,0 1 0,-1-1 0,1 1 0,-2-1 0,1 0 0,2-11 0,1-11 0,12-49 0,-15 73 0,0 0 0,-1 0 0,1 0 0,1 0 0,-1 0 0,0 0 0,1 0 0,0 1 0,0 0 0,0-1 0,0 1 0,1 0 0,-1 0 0,8-4 0,-11 7 0,1 0 0,-1 0 0,1 0 0,-1 0 0,1 0 0,-1 0 0,1 0 0,-1 1 0,1-1 0,-1 0 0,1 0 0,-1 0 0,1 0 0,-1 1 0,1-1 0,-1 0 0,1 1 0,-1-1 0,1 0 0,-1 1 0,0-1 0,1 0 0,-1 1 0,0-1 0,1 1 0,-1-1 0,0 0 0,0 1 0,1-1 0,-1 1 0,0-1 0,0 1 0,0-1 0,0 1 0,1-1 0,-1 1 0,0 0 0,0-1 0,0 1 0,0-1 0,0 1 0,0-1 0,0 1 0,-1 0 0,4 30 0,-3-29 0,-2 51 0,0-38 0,2 0 0,0 0 0,0 0 0,1 0 0,4 16 0,-5-31 0,0 1 0,0-1 0,0 1 0,0-1 0,0 1 0,0-1 0,0 1 0,0-1 0,0 0 0,1 1 0,-1-1 0,0 1 0,0-1 0,0 1 0,1-1 0,-1 0 0,0 1 0,0-1 0,1 0 0,-1 1 0,0-1 0,1 0 0,-1 1 0,1-1 0,-1 0 0,0 0 0,1 1 0,-1-1 0,1 0 0,-1 0 0,0 0 0,1 0 0,-1 0 0,1 0 0,-1 1 0,1-1 0,-1 0 0,1 0 0,-1 0 0,0 0 0,2-1 0,15-16 0,9-32 0,-15 23 0,-5 8 0,2 0 0,0 1 0,13-19 0,-21 36 0,0 0 0,0-1 0,0 1 0,0 0 0,1 0 0,-1 0 0,0-1 0,0 1 0,0 0 0,0 0 0,0 0 0,0 0 0,1-1 0,-1 1 0,0 0 0,0 0 0,0 0 0,0 0 0,1 0 0,-1 0 0,0 0 0,0-1 0,0 1 0,1 0 0,-1 0 0,0 0 0,0 0 0,1 0 0,-1 0 0,0 0 0,0 0 0,0 0 0,1 0 0,-1 0 0,0 0 0,0 0 0,0 0 0,1 0 0,-1 0 0,0 1 0,0-1 0,0 0 0,1 0 0,-1 0 0,0 0 0,0 0 0,0 0 0,1 1 0,-1-1 0,0 0 0,0 0 0,0 0 0,0 0 0,0 1 0,0-1 0,1 0 0,4 20 0,-1 22 0,-5-4 0,0-26 0,0 0 0,2 0 0,-1 0 0,1 0 0,4 15 0,-4-24 0,0 1 0,0-1 0,1 0 0,-1 0 0,1 0 0,0 0 0,0 0 0,0 0 0,0 0 0,0-1 0,1 1 0,-1-1 0,1 1 0,0-1 0,-1 0 0,1 0 0,0 0 0,0-1 0,0 1 0,1-1 0,-1 0 0,6 2 0,-7-3 0,-1 1 0,1-1 0,-1 0 0,1 0 0,0 0 0,-1-1 0,1 1 0,0 0 0,-1-1 0,1 1 0,-1-1 0,1 1 0,-1-1 0,1 0 0,-1 1 0,1-1 0,-1 0 0,0 0 0,1 0 0,-1 0 0,0 0 0,0-1 0,0 1 0,0 0 0,0 0 0,0-1 0,0 1 0,1-2 0,24-52 0,-17 36 0,9-17 0,-10 21 0,0 1 0,-1-1 0,-1-1 0,0 1 0,-1-1 0,0 0 0,-2 0 0,0-1 0,2-23 0,-5 32 0,0-6 0,0 0 0,-1 0 0,-3-20 0,4 33 0,0-1 0,-1 0 0,1 0 0,0 1 0,-1-1 0,1 0 0,-1 1 0,0-1 0,1 0 0,-1 1 0,0-1 0,0 1 0,0-1 0,0 1 0,0-1 0,0 1 0,0 0 0,-1 0 0,1-1 0,0 1 0,-1 0 0,1 0 0,-1 1 0,1-1 0,-1 0 0,0 0 0,1 1 0,-1-1 0,0 1 0,1-1 0,-1 1 0,0 0 0,0-1 0,1 1 0,-1 0 0,-2 0 0,2 1 0,0 0 0,0 0 0,0 0 0,1 1 0,-1-1 0,0 0 0,1 1 0,-1-1 0,0 1 0,1-1 0,0 1 0,-1 0 0,1-1 0,0 1 0,0 0 0,0 0 0,0 0 0,1 0 0,-1 0 0,0 0 0,1 0 0,-1 0 0,1 0 0,0 4 0,-6 59 0,6-58 0,-1 23 0,-1-14 0,1 0 0,1 0 0,1 0 0,0 0 0,1-1 0,0 1 0,1 0 0,6 16 0,-7-29 0,-1 0 0,0-1 0,1 1 0,0-1 0,-1 0 0,1 0 0,0 1 0,0-1 0,1 0 0,-1-1 0,0 1 0,1 0 0,-1-1 0,1 1 0,-1-1 0,1 0 0,-1 0 0,1 0 0,0 0 0,0 0 0,0 0 0,0-1 0,-1 0 0,1 1 0,0-1 0,0 0 0,0-1 0,0 1 0,0 0 0,4-2 0,10-2 0,-1 0 0,0-2 0,0 0 0,18-9 0,-5 2 0,-15 7 0,0 0 0,0 0 0,0-2 0,-1 1 0,23-19 0,-31 22 0,-1 0 0,0-1 0,0 1 0,-1-1 0,1 0 0,-1 1 0,0-2 0,0 1 0,-1 0 0,1 0 0,-1-1 0,0 0 0,-1 1 0,1-1 0,-1 0 0,0 0 0,-1 0 0,1-8 0,-1 12 0,0 0 0,-1-1 0,1 1 0,0 0 0,0 0 0,-1 0 0,0-1 0,1 1 0,-1 0 0,0 0 0,0 0 0,0 0 0,0 0 0,0 0 0,0 0 0,-1 1 0,1-1 0,-1 0 0,1 1 0,-1-1 0,-3-2 0,1 2 0,1 1 0,-1-1 0,0 1 0,0-1 0,1 1 0,-1 1 0,0-1 0,0 0 0,0 1 0,0 0 0,-7 0 0,3 0 0,-1 1 0,1 0 0,0 1 0,-1 0 0,1 0 0,0 1 0,0 0 0,0 0 0,1 1 0,-1 0 0,-8 6 0,10-4 0,0 0 0,0 1 0,1 0 0,0 0 0,0 0 0,0 1 0,1 0 0,1 0 0,-1 0 0,1 0 0,0 0 0,1 1 0,0-1 0,0 1 0,1-1 0,0 1 0,1 0 0,0 14 0,0-14 0,1 0 0,0-1 0,1 1 0,-1 0 0,2 0 0,-1-1 0,1 0 0,0 1 0,1-1 0,0 0 0,0 0 0,1-1 0,0 0 0,0 1 0,1-2 0,0 1 0,0 0 0,11 8 0,-13-13 0,0 1 0,0 0 0,0-1 0,1 0 0,-1 0 0,0-1 0,1 1 0,-1-1 0,1 0 0,0 0 0,-1 0 0,1 0 0,0-1 0,-1 0 0,1 0 0,0 0 0,0-1 0,-1 0 0,1 0 0,-1 0 0,1 0 0,-1-1 0,1 1 0,-1-1 0,0 0 0,1-1 0,-1 1 0,0-1 0,-1 0 0,1 0 0,0 0 0,4-5 0,4-5 0,0-1 0,-1 0 0,0 0 0,-1-1 0,0-1 0,-2 0 0,8-18 0,-16 33 0,0 1 0,0-1 0,1 0 0,-1 0 0,0 0 0,0 0 0,1 1 0,-1-1 0,1 0 0,-1 0 0,0 1 0,1-1 0,-1 0 0,1 0 0,0 1 0,-1-1 0,1 1 0,-1-1 0,1 1 0,0-1 0,0 1 0,-1-1 0,1 1 0,0-1 0,0 1 0,-1 0 0,1 0 0,0-1 0,0 1 0,0 0 0,0 0 0,0 0 0,1 0 0,19 20 0,3 3 0,-13-16 0,0-1 0,0-1 0,0 0 0,1 0 0,0-1 0,-1-1 0,15 3 0,-21-5 0,1 0 0,-1 0 0,1-1 0,-1 0 0,0 0 0,1 0 0,-1 0 0,1-1 0,-1 0 0,0 0 0,1-1 0,-1 1 0,0-1 0,0 0 0,0 0 0,0-1 0,-1 0 0,8-5 0,-9 5 0,0 0 0,-1 0 0,0-1 0,0 1 0,0-1 0,0 0 0,0 1 0,-1-1 0,1 0 0,-1 0 0,0 0 0,0 0 0,-1 0 0,1-5 0,-1-56 0,-1 64 0,5 30 0,0-1 0,1 0 0,17 47 0,-22-73 0,1 0 0,0 0 0,-1-1 0,1 1 0,0 0 0,0 0 0,0-1 0,0 1 0,0-1 0,1 1 0,-1-1 0,0 1 0,1-1 0,-1 0 0,1 0 0,0 0 0,-1 0 0,1 0 0,0 0 0,-1 0 0,1 0 0,0-1 0,0 1 0,2 0 0,-1-1 0,-1-1 0,0 1 0,1-1 0,-1 1 0,1-1 0,-1 0 0,0 0 0,0 0 0,1 0 0,-1-1 0,0 1 0,0 0 0,0-1 0,0 0 0,-1 1 0,3-3 0,5-6 0,0-1 0,-1 0 0,-1 0 0,1-1 0,8-20 0,-8 13 0,-2 4 0,0 1 0,1-1 0,1 1 0,14-19 0,-19 29 0,1 0 0,0 0 0,0 1 0,0-1 0,0 1 0,0 0 0,1 0 0,-1 1 0,1-1 0,-1 1 0,1 0 0,0 0 0,0 1 0,0-1 0,0 1 0,1 0 0,8 0 0,-1 0 0,7-1 0,-1 1 0,1 0 0,0 1 0,-1 2 0,1 0 0,32 8 0,-31 2 0,-17-5 0,-15-3 0,-41-1 0,32-3 0,-1 1 0,1 1 0,0 1 0,0 0 0,-22 8 0,37-10 0,0 1 0,0 1 0,0-1 0,1 1 0,-1 0 0,1 0 0,-1 0 0,1 0 0,0 1 0,0 0 0,0 0 0,1 0 0,-1 0 0,1 0 0,0 1 0,0 0 0,1-1 0,0 1 0,-1 0 0,2 0 0,-1 1 0,0-1 0,1 0 0,-1 7 0,1-4 0,0-1 0,0 1 0,0-1 0,1 1 0,0 0 0,1-1 0,0 1 0,0-1 0,0 1 0,5 11 0,-5-16 0,1 0 0,0 0 0,0 0 0,0 0 0,0-1 0,0 1 0,1-1 0,-1 1 0,1-1 0,-1 0 0,1 0 0,0 0 0,0 0 0,0-1 0,0 1 0,0-1 0,0 1 0,1-1 0,-1 0 0,0-1 0,1 1 0,-1 0 0,1-1 0,-1 0 0,4 0 0,-1 0 0,-1 0 0,0 0 0,0 0 0,1-1 0,-1 0 0,0 0 0,0 0 0,0-1 0,0 0 0,0 0 0,0 0 0,-1 0 0,1-1 0,-1 0 0,1 0 0,-1 0 0,0-1 0,0 1 0,0-1 0,-1 0 0,1 0 0,-1 0 0,0 0 0,0-1 0,-1 1 0,1-1 0,2-5 0,3-13 0,0 0 0,-1 0 0,-1-1 0,4-37 0,-8 49 0,-1 9 0,-1-1 0,1 1 0,0-1 0,0 1 0,0 0 0,0-1 0,1 1 0,-1 0 0,1 0 0,0 0 0,0 0 0,0 0 0,0 1 0,1-1 0,-1 0 0,1 1 0,-1 0 0,6-4 0,-7 6 0,-1 0 0,1 0 0,-1 0 0,1 1 0,-1-1 0,1 0 0,-1 0 0,1 0 0,0 0 0,-1 1 0,1-1 0,-1 0 0,1 1 0,-1-1 0,0 0 0,1 1 0,-1-1 0,1 1 0,-1-1 0,0 0 0,1 1 0,-1-1 0,0 1 0,1-1 0,-1 1 0,0-1 0,0 1 0,0-1 0,1 1 0,-1 0 0,0-1 0,0 1 0,0-1 0,0 1 0,0-1 0,0 1 0,0 0 0,0-1 0,0 1 0,0-1 0,0 1 0,-1-1 0,1 1 0,0 0 0,-5 32 0,5-31 0,-3 13 0,-14 85 0,16-90 0,0 1 0,1-1 0,0 1 0,1-1 0,0 1 0,0-1 0,4 13 0,-4-21 0,0 1 0,0-1 0,0 0 0,0 0 0,0 0 0,0 0 0,0 0 0,1-1 0,-1 1 0,0 0 0,1 0 0,0-1 0,-1 1 0,1-1 0,0 0 0,0 1 0,0-1 0,0 0 0,0 0 0,0 0 0,0 0 0,0-1 0,1 1 0,-1 0 0,0-1 0,0 0 0,1 1 0,-1-1 0,0 0 0,0 0 0,1 0 0,-1-1 0,0 1 0,0 0 0,1-1 0,-1 0 0,0 1 0,0-1 0,0 0 0,0 0 0,3-2 0,3-1 0,0 0 0,0-1 0,0 1 0,-1-2 0,0 1 0,0-1 0,0 0 0,-1 0 0,8-11 0,-7 4 0,0 0 0,-1 0 0,0-1 0,-1 0 0,0 0 0,-2-1 0,0 1 0,0-1 0,1-22 0,-3 28 0,0 4 0,0 0 0,0 0 0,1 0 0,-1 1 0,1-1 0,0 1 0,5-7 0,-7 9 0,1 1 0,0-1 0,1 0 0,-1 1 0,0-1 0,0 1 0,0 0 0,1-1 0,-1 1 0,1 0 0,-1 0 0,1 0 0,0 0 0,-1 0 0,1 0 0,0 0 0,0 1 0,-1-1 0,1 1 0,0-1 0,0 1 0,2-1 0,-3 2 0,0-1 0,1 1 0,-1 0 0,0-1 0,0 1 0,0 0 0,0 0 0,0 0 0,0-1 0,0 1 0,0 0 0,0 1 0,0-1 0,0 0 0,0 0 0,-1 0 0,1 0 0,-1 1 0,1-1 0,-1 0 0,1 0 0,-1 1 0,0-1 0,1 1 0,-1-1 0,0 2 0,4 44 0,-3-41 0,-2 226 0,0-185 0,-1-123 0,-1 44 0,3-1 0,0 1 0,10-60 0,-9 86 0,1 0 0,0 0 0,1 0 0,0 0 0,0 1 0,0-1 0,0 1 0,1 0 0,0 0 0,0 0 0,0 1 0,1-1 0,-1 1 0,1 0 0,0 0 0,0 1 0,1 0 0,-1-1 0,1 2 0,-1-1 0,1 1 0,0 0 0,0 0 0,0 0 0,0 1 0,1 0 0,-1 0 0,0 1 0,0-1 0,1 1 0,-1 1 0,0-1 0,0 1 0,0 0 0,1 1 0,-1-1 0,0 1 0,0 1 0,-1-1 0,1 1 0,-1 0 0,1 0 0,-1 0 0,0 1 0,0 0 0,0 0 0,0 0 0,-1 1 0,0-1 0,0 1 0,0 0 0,-1 0 0,1 1 0,-1-1 0,3 8 0,-1 3 5,0 0-1,-1 0 0,-1 0 0,-1 0 1,1 27-1,-7 88-103,0-48-1193,4-59-5534</inkml:trace>
+  <inkml:trace contextRef="#ctx0" brushRef="#br0" timeOffset="2801.94">1161 157 24575,'0'0'-8191</inkml:trace>
+</inkml:ink>
+</file>
+
+<file path=word/ink/ink15.xml><?xml version="1.0" encoding="utf-8"?>
+<inkml:ink xmlns:inkml="http://www.w3.org/2003/InkML">
+  <inkml:definitions>
+    <inkml:context xml:id="ctx0">
+      <inkml:inkSource xml:id="inkSrc0">
+        <inkml:traceFormat>
+          <inkml:channel name="X" type="integer" min="-2.14748E9" max="2.14748E9" units="cm"/>
+          <inkml:channel name="Y" type="integer" min="-2.14748E9" max="2.14748E9" units="cm"/>
+          <inkml:channel name="F" type="integer" max="32767" units="dev"/>
+        </inkml:traceFormat>
+        <inkml:channelProperties>
+          <inkml:channelProperty channel="X" name="resolution" value="1000" units="1/cm"/>
+          <inkml:channelProperty channel="Y" name="resolution" value="1000" units="1/cm"/>
+          <inkml:channelProperty channel="F" name="resolution" value="0" units="1/dev"/>
+        </inkml:channelProperties>
+      </inkml:inkSource>
+      <inkml:timestamp xml:id="ts0" timeString="2024-11-07T15:06:10.132"/>
+    </inkml:context>
+    <inkml:brush xml:id="br0">
+      <inkml:brushProperty name="width" value="0.05" units="cm"/>
+      <inkml:brushProperty name="height" value="0.05" units="cm"/>
+    </inkml:brush>
+  </inkml:definitions>
+  <inkml:trace contextRef="#ctx0" brushRef="#br0">271 3 24575,'-44'-1'0,"24"0"0,0 0 0,-1 1 0,1 2 0,0 0 0,-22 5 0,38-6 0,-1 1 0,1-1 0,0 1 0,0 0 0,0 0 0,0 0 0,0 0 0,0 1 0,0 0 0,1-1 0,-1 1 0,1 1 0,0-1 0,0 0 0,0 1 0,0 0 0,1 0 0,0-1 0,-1 1 0,1 1 0,1-1 0,-1 0 0,1 0 0,-1 1 0,1-1 0,1 1 0,-2 8 0,0 29 0,1 1 0,7 58 0,-5-96 0,0 0 0,0 0 0,0 0 0,1-1 0,0 1 0,0 0 0,0-1 0,0 1 0,1-1 0,-1 0 0,1 0 0,0 0 0,0 0 0,1-1 0,-1 1 0,1-1 0,0 0 0,0 0 0,0 0 0,0 0 0,1-1 0,-1 1 0,1-1 0,-1 0 0,1-1 0,0 1 0,-1-1 0,7 1 0,-2 0 0,0-1 0,0 0 0,1 0 0,-1-1 0,0 0 0,1-1 0,-1 0 0,0 0 0,0-1 0,0 0 0,0-1 0,0 0 0,0-1 0,8-4 0,4-5 0,-2-1 0,0-1 0,26-25 0,-39 30 0,0-1 0,0 0 0,-1 0 0,0 0 0,0-1 0,-2 1 0,1-1 0,-2 0 0,1 0 0,-2 0 0,1-22 0,-2 30 5,-1-1 0,0 1 0,1-1 0,-2 1 0,1-1 0,-1 1 0,1-1 0,-1 1 0,0 0 0,-1 0 0,1 0 0,-1 0 0,0 0 0,0 1 0,0-1 0,0 1 0,-1 0 0,1 0 0,-1 0 0,0 0 0,1 1 0,-1 0 0,-8-4 0,-3-1-253,-1 1 1,0 0-1,0 1 1,-1 1-1,-19-3 1,13 4-6579</inkml:trace>
+  <inkml:trace contextRef="#ctx0" brushRef="#br0" timeOffset="1771.61">615 109 24575,'0'5'0,"-5"5"0,-1 7 0,0 3 0,2 5 0,-4-4 0,0 0 0,1 1 0,2 1 0,2-3-8191</inkml:trace>
+</inkml:ink>
+</file>
+
+<file path=word/ink/ink2.xml><?xml version="1.0" encoding="utf-8"?>
+<inkml:ink xmlns:inkml="http://www.w3.org/2003/InkML">
+  <inkml:definitions>
+    <inkml:context xml:id="ctx0">
+      <inkml:inkSource xml:id="inkSrc0">
+        <inkml:traceFormat>
+          <inkml:channel name="X" type="integer" min="-2.14748E9" max="2.14748E9" units="cm"/>
+          <inkml:channel name="Y" type="integer" min="-2.14748E9" max="2.14748E9" units="cm"/>
+          <inkml:channel name="F" type="integer" max="32767" units="dev"/>
+        </inkml:traceFormat>
+        <inkml:channelProperties>
+          <inkml:channelProperty channel="X" name="resolution" value="1000" units="1/cm"/>
+          <inkml:channelProperty channel="Y" name="resolution" value="1000" units="1/cm"/>
+          <inkml:channelProperty channel="F" name="resolution" value="0" units="1/dev"/>
+        </inkml:channelProperties>
+      </inkml:inkSource>
+      <inkml:timestamp xml:id="ts0" timeString="2024-11-07T15:07:14.274"/>
+    </inkml:context>
+    <inkml:brush xml:id="br0">
+      <inkml:brushProperty name="width" value="0.05" units="cm"/>
+      <inkml:brushProperty name="height" value="0.05" units="cm"/>
+    </inkml:brush>
+  </inkml:definitions>
+  <inkml:trace contextRef="#ctx0" brushRef="#br0">0 0 24575</inkml:trace>
+</inkml:ink>
+</file>
+
+<file path=word/ink/ink3.xml><?xml version="1.0" encoding="utf-8"?>
+<inkml:ink xmlns:inkml="http://www.w3.org/2003/InkML">
+  <inkml:definitions>
+    <inkml:context xml:id="ctx0">
+      <inkml:inkSource xml:id="inkSrc0">
+        <inkml:traceFormat>
+          <inkml:channel name="X" type="integer" min="-2.14748E9" max="2.14748E9" units="cm"/>
+          <inkml:channel name="Y" type="integer" min="-2.14748E9" max="2.14748E9" units="cm"/>
+          <inkml:channel name="F" type="integer" max="32767" units="dev"/>
+        </inkml:traceFormat>
+        <inkml:channelProperties>
+          <inkml:channelProperty channel="X" name="resolution" value="1000" units="1/cm"/>
+          <inkml:channelProperty channel="Y" name="resolution" value="1000" units="1/cm"/>
+          <inkml:channelProperty channel="F" name="resolution" value="0" units="1/dev"/>
+        </inkml:channelProperties>
+      </inkml:inkSource>
+      <inkml:timestamp xml:id="ts0" timeString="2024-11-07T15:04:37.159"/>
+    </inkml:context>
+    <inkml:brush xml:id="br0">
+      <inkml:brushProperty name="width" value="0.05" units="cm"/>
+      <inkml:brushProperty name="height" value="0.05" units="cm"/>
+    </inkml:brush>
+  </inkml:definitions>
+  <inkml:trace contextRef="#ctx0" brushRef="#br0">425 367 24575,'0'0'-8191</inkml:trace>
+  <inkml:trace contextRef="#ctx0" brushRef="#br0" timeOffset="2865">83 49 24575,'4'10'0,"1"-1"0,1 0 0,-1-1 0,1 1 0,1-1 0,0 0 0,13 12 0,-2 0 0,12 12 0,1 0 0,1-2 0,2-2 0,1-1 0,75 44 0,-38-27 0,-2 4 0,75 65 0,-110-84 0,111 99-1365,-130-114-5461</inkml:trace>
+  <inkml:trace contextRef="#ctx0" brushRef="#br0" timeOffset="4092.13">0 543 24575,'12'0'0,"1"-2"0,-1 1 0,0-1 0,0-1 0,0 0 0,0-1 0,-1 0 0,18-9 0,7-8 0,41-28 0,-16 9 0,377-241 0,-409 263-455,0-2 0,37-35 0,-38 29-6371</inkml:trace>
+</inkml:ink>
+</file>
+
+<file path=word/ink/ink4.xml><?xml version="1.0" encoding="utf-8"?>
+<inkml:ink xmlns:inkml="http://www.w3.org/2003/InkML">
+  <inkml:definitions>
+    <inkml:context xml:id="ctx0">
+      <inkml:inkSource xml:id="inkSrc0">
+        <inkml:traceFormat>
+          <inkml:channel name="X" type="integer" min="-2.14748E9" max="2.14748E9" units="cm"/>
+          <inkml:channel name="Y" type="integer" min="-2.14748E9" max="2.14748E9" units="cm"/>
+          <inkml:channel name="F" type="integer" max="32767" units="dev"/>
+        </inkml:traceFormat>
+        <inkml:channelProperties>
+          <inkml:channelProperty channel="X" name="resolution" value="1000" units="1/cm"/>
+          <inkml:channelProperty channel="Y" name="resolution" value="1000" units="1/cm"/>
+          <inkml:channelProperty channel="F" name="resolution" value="0" units="1/dev"/>
+        </inkml:channelProperties>
+      </inkml:inkSource>
+      <inkml:timestamp xml:id="ts0" timeString="2024-11-07T15:04:55.032"/>
+    </inkml:context>
+    <inkml:brush xml:id="br0">
+      <inkml:brushProperty name="width" value="0.05" units="cm"/>
+      <inkml:brushProperty name="height" value="0.05" units="cm"/>
+    </inkml:brush>
+  </inkml:definitions>
+  <inkml:trace contextRef="#ctx0" brushRef="#br0">0 26 24575,'6'1'0,"0"0"0,1 1 0,-1 0 0,0 0 0,0 0 0,-1 0 0,1 1 0,-1 0 0,9 6 0,5 2 0,222 135 0,-1 0 0,-122-94 0,-92-43 0,0 1 0,-1 2 0,0 1 0,-1 0 0,33 25 0,-25-11 0,28 21 0,-2 3 0,51 59 0,-88-87-1365,-2-5-5461</inkml:trace>
+  <inkml:trace contextRef="#ctx0" brushRef="#br0" timeOffset="2511.37">161 669 24575,'25'-28'0,"-1"-2"0,39-61 0,-49 66 0,2 1 0,1 0 0,1 1 0,1 1 0,1 1 0,30-26 0,-1 11 0,2 2 0,1 3 0,81-37 0,-108 58-170,0-2-1,0-1 0,-1-1 1,-1-1-1,0-1 0,-1-1 1,37-38-1,-50 42-6655</inkml:trace>
+</inkml:ink>
+</file>
+
+<file path=word/ink/ink5.xml><?xml version="1.0" encoding="utf-8"?>
+<inkml:ink xmlns:inkml="http://www.w3.org/2003/InkML">
+  <inkml:definitions>
+    <inkml:context xml:id="ctx0">
+      <inkml:inkSource xml:id="inkSrc0">
+        <inkml:traceFormat>
+          <inkml:channel name="X" type="integer" min="-2.14748E9" max="2.14748E9" units="cm"/>
+          <inkml:channel name="Y" type="integer" min="-2.14748E9" max="2.14748E9" units="cm"/>
+          <inkml:channel name="F" type="integer" max="32767" units="dev"/>
+        </inkml:traceFormat>
+        <inkml:channelProperties>
+          <inkml:channelProperty channel="X" name="resolution" value="1000" units="1/cm"/>
+          <inkml:channelProperty channel="Y" name="resolution" value="1000" units="1/cm"/>
+          <inkml:channelProperty channel="F" name="resolution" value="0" units="1/dev"/>
+        </inkml:channelProperties>
+      </inkml:inkSource>
+      <inkml:timestamp xml:id="ts0" timeString="2024-11-07T15:05:11.110"/>
+    </inkml:context>
+    <inkml:brush xml:id="br0">
+      <inkml:brushProperty name="width" value="0.05" units="cm"/>
+      <inkml:brushProperty name="height" value="0.05" units="cm"/>
+    </inkml:brush>
+  </inkml:definitions>
+  <inkml:trace contextRef="#ctx0" brushRef="#br0">78 0 24575,'18'66'0,"-13"-45"0,1-1 0,15 37 0,5-8 0,2 0 0,2-2 0,2-1 0,2-2 0,2-1 0,72 66 0,-92-97 0,1-1 0,0 0 0,0-1 0,1-1 0,1-1 0,-1-1 0,36 10 0,-26-9 0,-1 2 0,40 19 0,10 12 0,85 31 0,-116-52-1365,-25-9-5461</inkml:trace>
+  <inkml:trace contextRef="#ctx0" brushRef="#br0" timeOffset="2108.52">0 980 24575,'3'-1'0,"1"0"0,-1 0 0,1 0 0,-1-1 0,0 1 0,0-1 0,0 0 0,0 0 0,0 0 0,3-3 0,2-1 0,-1 1 0,42-28 0,-1-2 0,-2-2 0,-1-2 0,49-56 0,-51 48 0,2 2 0,61-47 0,-1 1 0,-18 10-100,214-206-1165,-270 255-5561</inkml:trace>
+</inkml:ink>
+</file>
+
+<file path=word/ink/ink6.xml><?xml version="1.0" encoding="utf-8"?>
+<inkml:ink xmlns:inkml="http://www.w3.org/2003/InkML">
+  <inkml:definitions>
+    <inkml:context xml:id="ctx0">
+      <inkml:inkSource xml:id="inkSrc0">
+        <inkml:traceFormat>
+          <inkml:channel name="X" type="integer" min="-2.14748E9" max="2.14748E9" units="cm"/>
+          <inkml:channel name="Y" type="integer" min="-2.14748E9" max="2.14748E9" units="cm"/>
+          <inkml:channel name="F" type="integer" max="32767" units="dev"/>
+        </inkml:traceFormat>
+        <inkml:channelProperties>
+          <inkml:channelProperty channel="X" name="resolution" value="1000" units="1/cm"/>
+          <inkml:channelProperty channel="Y" name="resolution" value="1000" units="1/cm"/>
+          <inkml:channelProperty channel="F" name="resolution" value="0" units="1/dev"/>
+        </inkml:channelProperties>
+      </inkml:inkSource>
+      <inkml:timestamp xml:id="ts0" timeString="2024-11-07T15:05:15.479"/>
+    </inkml:context>
+    <inkml:brush xml:id="br0">
+      <inkml:brushProperty name="width" value="0.05" units="cm"/>
+      <inkml:brushProperty name="height" value="0.05" units="cm"/>
+    </inkml:brush>
+  </inkml:definitions>
+  <inkml:trace contextRef="#ctx0" brushRef="#br0">0 0 24575,'2'1'0,"0"-1"0,0 0 0,-1 1 0,1 0 0,0-1 0,0 1 0,0 0 0,-1 0 0,1 0 0,0 0 0,-1 0 0,1 0 0,-1 0 0,0 1 0,1-1 0,-1 1 0,2 1 0,20 32 0,-17-26 0,43 64 0,-28-45 0,-2 0 0,-1 2 0,18 41 0,-25-48 0,1 0 0,1 0 0,0-2 0,2 0 0,1 0 0,0-2 0,1 0 0,2 0 0,-1-2 0,2-1 0,0 0 0,26 15 0,-31-24 0,1 0 0,-1 0 0,1-2 0,0 0 0,1-1 0,-1 0 0,34 1 0,-28-2 0,1 0 0,-1 2 0,30 9 0,-31-6 0,-2-2 0,0 1 0,0 1 0,-1 1 0,0 0 0,-1 1 0,0 1 0,18 15 0,63 51-1365,-85-68-5461</inkml:trace>
+  <inkml:trace contextRef="#ctx0" brushRef="#br0" timeOffset="1390.72">78 927 24575,'1'-4'0,"0"-1"0,0 1 0,0-1 0,1 1 0,-1 0 0,1 0 0,0-1 0,1 1 0,-1 1 0,6-8 0,-1 0 0,95-135 0,135-152 0,-202 259 0,53-45 0,-64 67 0,0 1 0,0 1 0,2 1 0,30-12 0,3-2 0,-16 7-1365,-24 11-5461</inkml:trace>
+</inkml:ink>
+</file>
+
+<file path=word/ink/ink7.xml><?xml version="1.0" encoding="utf-8"?>
+<inkml:ink xmlns:inkml="http://www.w3.org/2003/InkML">
+  <inkml:definitions>
+    <inkml:context xml:id="ctx0">
+      <inkml:inkSource xml:id="inkSrc0">
+        <inkml:traceFormat>
+          <inkml:channel name="X" type="integer" min="-2.14748E9" max="2.14748E9" units="cm"/>
+          <inkml:channel name="Y" type="integer" min="-2.14748E9" max="2.14748E9" units="cm"/>
+          <inkml:channel name="F" type="integer" max="32767" units="dev"/>
+        </inkml:traceFormat>
+        <inkml:channelProperties>
+          <inkml:channelProperty channel="X" name="resolution" value="1000" units="1/cm"/>
+          <inkml:channelProperty channel="Y" name="resolution" value="1000" units="1/cm"/>
+          <inkml:channelProperty channel="F" name="resolution" value="0" units="1/dev"/>
+        </inkml:channelProperties>
+      </inkml:inkSource>
+      <inkml:timestamp xml:id="ts0" timeString="2024-11-07T15:05:18.302"/>
+    </inkml:context>
+    <inkml:brush xml:id="br0">
+      <inkml:brushProperty name="width" value="0.05" units="cm"/>
+      <inkml:brushProperty name="height" value="0.05" units="cm"/>
+    </inkml:brush>
+  </inkml:definitions>
+  <inkml:trace contextRef="#ctx0" brushRef="#br0">108 74 24575,'16'15'0,"1"-1"0,1-1 0,0-1 0,35 18 0,-27-16 0,45 33 0,-31-13 0,63 71 0,-95-97 0,84 102 0,-81-95 0,-1 1 0,-1-1 0,-1 1 0,0 1 0,11 33 0,23 55-1365,-35-82-5461</inkml:trace>
+  <inkml:trace contextRef="#ctx0" brushRef="#br0" timeOffset="1242.85">0 712 24575,'1'-3'0,"-1"-1"0,1 1 0,0-1 0,0 1 0,0-1 0,1 1 0,-1 0 0,1-1 0,0 1 0,0 0 0,0 0 0,3-3 0,34-36 0,-26 29 0,15-16 0,1 1 0,2 2 0,0 1 0,2 2 0,36-21 0,68-44 0,-92 56 0,62-32 0,-83 48 0,1 0 0,-2-2 0,0-1 0,-1-1 0,30-35 0,0 2 0,-23 24-1365,-7 4-5461</inkml:trace>
+</inkml:ink>
+</file>
+
+<file path=word/ink/ink8.xml><?xml version="1.0" encoding="utf-8"?>
+<inkml:ink xmlns:inkml="http://www.w3.org/2003/InkML">
+  <inkml:definitions>
+    <inkml:context xml:id="ctx0">
+      <inkml:inkSource xml:id="inkSrc0">
+        <inkml:traceFormat>
+          <inkml:channel name="X" type="integer" min="-2.14748E9" max="2.14748E9" units="cm"/>
+          <inkml:channel name="Y" type="integer" min="-2.14748E9" max="2.14748E9" units="cm"/>
+          <inkml:channel name="F" type="integer" max="32767" units="dev"/>
+        </inkml:traceFormat>
+        <inkml:channelProperties>
+          <inkml:channelProperty channel="X" name="resolution" value="1000" units="1/cm"/>
+          <inkml:channelProperty channel="Y" name="resolution" value="1000" units="1/cm"/>
+          <inkml:channelProperty channel="F" name="resolution" value="0" units="1/dev"/>
+        </inkml:channelProperties>
+      </inkml:inkSource>
+      <inkml:timestamp xml:id="ts0" timeString="2024-11-07T15:05:21.256"/>
+    </inkml:context>
+    <inkml:brush xml:id="br0">
+      <inkml:brushProperty name="width" value="0.05" units="cm"/>
+      <inkml:brushProperty name="height" value="0.05" units="cm"/>
+    </inkml:brush>
+  </inkml:definitions>
+  <inkml:trace contextRef="#ctx0" brushRef="#br0">108 0 24575,'5'1'0,"1"0"0,-1 0 0,0 0 0,1 0 0,-1 1 0,0 0 0,0 0 0,0 1 0,0-1 0,8 7 0,41 35 0,-22-15 0,-2 2 0,38 49 0,-57-66 0,1-1 0,0 0 0,1-1 0,0 0 0,1-1 0,0-1 0,1 0 0,0-1 0,22 10 0,-28-14 0,-1 0 0,0 0 0,-1 1 0,1 0 0,-1 1 0,0 0 0,-1 0 0,7 9 0,43 70 0,-22-32 0,-21-32-102,-1 1 0,-1 0 0,-1 1-1,-1 1 1,9 40 0,-11-41-650,-1-1-6074</inkml:trace>
+  <inkml:trace contextRef="#ctx0" brushRef="#br0" timeOffset="1305.75">0 556 24575,'1'-4'0,"1"-1"0,0 0 0,0 1 0,0 0 0,0 0 0,1-1 0,0 1 0,0 1 0,4-6 0,4-5 0,16-21 0,2 1 0,2 2 0,1 1 0,68-52 0,-84 70 0,13-7 0,0 0 0,57-27 0,14-7 0,89-55-1365,-174 101-5461</inkml:trace>
+</inkml:ink>
+</file>
+
+<file path=word/ink/ink9.xml><?xml version="1.0" encoding="utf-8"?>
+<inkml:ink xmlns:inkml="http://www.w3.org/2003/InkML">
+  <inkml:definitions>
+    <inkml:context xml:id="ctx0">
+      <inkml:inkSource xml:id="inkSrc0">
+        <inkml:traceFormat>
+          <inkml:channel name="X" type="integer" min="-2.14748E9" max="2.14748E9" units="cm"/>
+          <inkml:channel name="Y" type="integer" min="-2.14748E9" max="2.14748E9" units="cm"/>
+          <inkml:channel name="F" type="integer" max="32767" units="dev"/>
+        </inkml:traceFormat>
+        <inkml:channelProperties>
+          <inkml:channelProperty channel="X" name="resolution" value="1000" units="1/cm"/>
+          <inkml:channelProperty channel="Y" name="resolution" value="1000" units="1/cm"/>
+          <inkml:channelProperty channel="F" name="resolution" value="0" units="1/dev"/>
+        </inkml:channelProperties>
+      </inkml:inkSource>
+      <inkml:timestamp xml:id="ts0" timeString="2024-11-07T15:07:04.175"/>
+    </inkml:context>
+    <inkml:brush xml:id="br0">
+      <inkml:brushProperty name="width" value="0.05" units="cm"/>
+      <inkml:brushProperty name="height" value="0.05" units="cm"/>
+    </inkml:brush>
+  </inkml:definitions>
+  <inkml:trace contextRef="#ctx0" brushRef="#br0">29 0 24575,'0'5'0,"-5"1"0,-1 4 0,0 5 0,2 5 0,0 2 0,2 3 0,1 2 0,1-4-8191</inkml:trace>
+</inkml:ink>
 </file>
 
 <file path=word/theme/theme1.xml><?xml version="1.0" encoding="utf-8"?>

</xml_diff>